<commit_message>
Added new meeting times
</commit_message>
<xml_diff>
--- a/Requirements Analysis Document.docx
+++ b/Requirements Analysis Document.docx
@@ -486,8 +486,39 @@
           <w:szCs w:val="24"/>
           <w:lang w:eastAsia="en-AU"/>
         </w:rPr>
-        <w:t>Rohit Gopalan (Project Leader), John Hodge, Alwyn Kyi, Brian Marshall, Antriksh Srivastava</w:t>
-      </w:r>
+        <w:t xml:space="preserve">Rohit Gopalan (Project Leader), John Hodge, Alwyn </w:t>
+      </w:r>
+      <w:proofErr w:type="spellStart"/>
+      <w:r>
+        <w:rPr>
+          <w:rFonts w:ascii="Times New Roman" w:eastAsia="Times New Roman" w:hAnsi="Times New Roman" w:cs="Times New Roman"/>
+          <w:sz w:val="24"/>
+          <w:szCs w:val="24"/>
+          <w:lang w:eastAsia="en-AU"/>
+        </w:rPr>
+        <w:t>Kyi</w:t>
+      </w:r>
+      <w:proofErr w:type="spellEnd"/>
+      <w:r>
+        <w:rPr>
+          <w:rFonts w:ascii="Times New Roman" w:eastAsia="Times New Roman" w:hAnsi="Times New Roman" w:cs="Times New Roman"/>
+          <w:sz w:val="24"/>
+          <w:szCs w:val="24"/>
+          <w:lang w:eastAsia="en-AU"/>
+        </w:rPr>
+        <w:t xml:space="preserve">, Brian Marshall, Antriksh </w:t>
+      </w:r>
+      <w:proofErr w:type="spellStart"/>
+      <w:r>
+        <w:rPr>
+          <w:rFonts w:ascii="Times New Roman" w:eastAsia="Times New Roman" w:hAnsi="Times New Roman" w:cs="Times New Roman"/>
+          <w:sz w:val="24"/>
+          <w:szCs w:val="24"/>
+          <w:lang w:eastAsia="en-AU"/>
+        </w:rPr>
+        <w:t>Srivastava</w:t>
+      </w:r>
+      <w:proofErr w:type="spellEnd"/>
     </w:p>
     <w:p>
       <w:pPr>
@@ -537,8 +568,19 @@
           <w:szCs w:val="24"/>
           <w:lang w:eastAsia="en-AU"/>
         </w:rPr>
-        <w:t>Mr Peter Thonell</w:t>
-      </w:r>
+        <w:t xml:space="preserve">Mr Peter </w:t>
+      </w:r>
+      <w:proofErr w:type="spellStart"/>
+      <w:r>
+        <w:rPr>
+          <w:rFonts w:ascii="Times New Roman" w:eastAsia="Times New Roman" w:hAnsi="Times New Roman" w:cs="Times New Roman"/>
+          <w:sz w:val="24"/>
+          <w:szCs w:val="24"/>
+          <w:lang w:eastAsia="en-AU"/>
+        </w:rPr>
+        <w:t>Thonell</w:t>
+      </w:r>
+      <w:proofErr w:type="spellEnd"/>
       <w:r>
         <w:rPr>
           <w:rFonts w:ascii="Times New Roman" w:eastAsia="Times New Roman" w:hAnsi="Times New Roman" w:cs="Times New Roman"/>
@@ -611,7 +653,27 @@
           <w:szCs w:val="24"/>
           <w:lang w:eastAsia="en-AU"/>
         </w:rPr>
-        <w:t>held on 08/08/2011, 10am at Hacket Hall Café, University of Western Australia</w:t>
+        <w:t xml:space="preserve">held on 08/08/2011, 10am at </w:t>
+      </w:r>
+      <w:proofErr w:type="spellStart"/>
+      <w:r>
+        <w:rPr>
+          <w:rFonts w:ascii="Times New Roman" w:eastAsia="Times New Roman" w:hAnsi="Times New Roman" w:cs="Times New Roman"/>
+          <w:sz w:val="24"/>
+          <w:szCs w:val="24"/>
+          <w:lang w:eastAsia="en-AU"/>
+        </w:rPr>
+        <w:t>Hacket</w:t>
+      </w:r>
+      <w:proofErr w:type="spellEnd"/>
+      <w:r>
+        <w:rPr>
+          <w:rFonts w:ascii="Times New Roman" w:eastAsia="Times New Roman" w:hAnsi="Times New Roman" w:cs="Times New Roman"/>
+          <w:sz w:val="24"/>
+          <w:szCs w:val="24"/>
+          <w:lang w:eastAsia="en-AU"/>
+        </w:rPr>
+        <w:t xml:space="preserve"> Hall Café, University of Western Australia</w:t>
       </w:r>
     </w:p>
     <w:p>
@@ -654,7 +716,122 @@
           <w:szCs w:val="24"/>
           <w:lang w:eastAsia="en-AU"/>
         </w:rPr>
-        <w:t>held on 08/08/2011, 11am at Hacket Hall Café, University of Western Australia</w:t>
+        <w:t xml:space="preserve">held on 08/08/2011, 11am at </w:t>
+      </w:r>
+      <w:proofErr w:type="spellStart"/>
+      <w:r>
+        <w:rPr>
+          <w:rFonts w:ascii="Times New Roman" w:eastAsia="Times New Roman" w:hAnsi="Times New Roman" w:cs="Times New Roman"/>
+          <w:sz w:val="24"/>
+          <w:szCs w:val="24"/>
+          <w:lang w:eastAsia="en-AU"/>
+        </w:rPr>
+        <w:t>Hacket</w:t>
+      </w:r>
+      <w:proofErr w:type="spellEnd"/>
+      <w:r>
+        <w:rPr>
+          <w:rFonts w:ascii="Times New Roman" w:eastAsia="Times New Roman" w:hAnsi="Times New Roman" w:cs="Times New Roman"/>
+          <w:sz w:val="24"/>
+          <w:szCs w:val="24"/>
+          <w:lang w:eastAsia="en-AU"/>
+        </w:rPr>
+        <w:t xml:space="preserve"> Hall Café, University of Western Australia</w:t>
+      </w:r>
+    </w:p>
+    <w:p>
+      <w:pPr>
+        <w:pStyle w:val="ListParagraph"/>
+        <w:numPr>
+          <w:ilvl w:val="0"/>
+          <w:numId w:val="4"/>
+        </w:numPr>
+        <w:spacing w:after="0" w:line="240" w:lineRule="auto"/>
+        <w:rPr>
+          <w:rFonts w:ascii="Times New Roman" w:eastAsia="Times New Roman" w:hAnsi="Times New Roman" w:cs="Times New Roman"/>
+          <w:sz w:val="24"/>
+          <w:szCs w:val="24"/>
+          <w:lang w:eastAsia="en-AU"/>
+        </w:rPr>
+      </w:pPr>
+      <w:r>
+        <w:rPr>
+          <w:rFonts w:ascii="Times New Roman" w:eastAsia="Times New Roman" w:hAnsi="Times New Roman" w:cs="Times New Roman"/>
+          <w:sz w:val="24"/>
+          <w:szCs w:val="24"/>
+          <w:lang w:eastAsia="en-AU"/>
+        </w:rPr>
+        <w:t xml:space="preserve">Mentor Meeting on 15/08/2011, 10am at Immersive Technologies (Suite 4/40 </w:t>
+      </w:r>
+      <w:proofErr w:type="spellStart"/>
+      <w:r>
+        <w:rPr>
+          <w:rFonts w:ascii="Times New Roman" w:eastAsia="Times New Roman" w:hAnsi="Times New Roman" w:cs="Times New Roman"/>
+          <w:sz w:val="24"/>
+          <w:szCs w:val="24"/>
+          <w:lang w:eastAsia="en-AU"/>
+        </w:rPr>
+        <w:t>Hasler</w:t>
+      </w:r>
+      <w:proofErr w:type="spellEnd"/>
+      <w:r>
+        <w:rPr>
+          <w:rFonts w:ascii="Times New Roman" w:eastAsia="Times New Roman" w:hAnsi="Times New Roman" w:cs="Times New Roman"/>
+          <w:sz w:val="24"/>
+          <w:szCs w:val="24"/>
+          <w:lang w:eastAsia="en-AU"/>
+        </w:rPr>
+        <w:t xml:space="preserve"> Road Osborne Park)</w:t>
+      </w:r>
+    </w:p>
+    <w:p>
+      <w:pPr>
+        <w:pStyle w:val="ListParagraph"/>
+        <w:numPr>
+          <w:ilvl w:val="0"/>
+          <w:numId w:val="4"/>
+        </w:numPr>
+        <w:spacing w:after="0" w:line="240" w:lineRule="auto"/>
+        <w:rPr>
+          <w:rFonts w:ascii="Times New Roman" w:eastAsia="Times New Roman" w:hAnsi="Times New Roman" w:cs="Times New Roman"/>
+          <w:sz w:val="24"/>
+          <w:szCs w:val="24"/>
+          <w:lang w:eastAsia="en-AU"/>
+        </w:rPr>
+      </w:pPr>
+      <w:r>
+        <w:rPr>
+          <w:rFonts w:ascii="Times New Roman" w:eastAsia="Times New Roman" w:hAnsi="Times New Roman" w:cs="Times New Roman"/>
+          <w:sz w:val="24"/>
+          <w:szCs w:val="24"/>
+          <w:lang w:eastAsia="en-AU"/>
+        </w:rPr>
+        <w:t>Group Meeting to be held on 15/08/2011, 11am. Location TBC</w:t>
+      </w:r>
+    </w:p>
+    <w:p>
+      <w:pPr>
+        <w:pStyle w:val="ListParagraph"/>
+        <w:numPr>
+          <w:ilvl w:val="0"/>
+          <w:numId w:val="4"/>
+        </w:numPr>
+        <w:spacing w:after="0" w:line="240" w:lineRule="auto"/>
+        <w:rPr>
+          <w:rFonts w:ascii="Times New Roman" w:eastAsia="Times New Roman" w:hAnsi="Times New Roman" w:cs="Times New Roman"/>
+          <w:sz w:val="24"/>
+          <w:szCs w:val="24"/>
+          <w:lang w:eastAsia="en-AU"/>
+        </w:rPr>
+      </w:pPr>
+      <w:r>
+        <w:rPr>
+          <w:rFonts w:ascii="Times New Roman" w:eastAsia="Times New Roman" w:hAnsi="Times New Roman" w:cs="Times New Roman"/>
+          <w:sz w:val="24"/>
+          <w:szCs w:val="24"/>
+          <w:lang w:eastAsia="en-AU"/>
+        </w:rPr>
+        <w:t>Client Meeting to be held on 17/08/2011, 2pm at Reid Library, University of Western Australia</w:t>
       </w:r>
     </w:p>
     <w:p>
@@ -742,6 +919,7 @@
           <w:szCs w:val="24"/>
           <w:lang w:eastAsia="en-AU"/>
         </w:rPr>
+        <w:lastRenderedPageBreak/>
         <w:t>CLIENT SIGN OFF:</w:t>
       </w:r>
     </w:p>
@@ -803,7 +981,6 @@
           <w:szCs w:val="36"/>
           <w:lang w:eastAsia="en-AU"/>
         </w:rPr>
-        <w:lastRenderedPageBreak/>
         <w:t>1.0 General Goals</w:t>
       </w:r>
     </w:p>
@@ -1291,6 +1468,7 @@
           <w:szCs w:val="24"/>
           <w:lang w:eastAsia="en-AU"/>
         </w:rPr>
+        <w:lastRenderedPageBreak/>
         <w:t>3.3.3 Hardware Consideration</w:t>
       </w:r>
     </w:p>
@@ -1330,7 +1508,6 @@
           <w:szCs w:val="24"/>
           <w:lang w:eastAsia="en-AU"/>
         </w:rPr>
-        <w:lastRenderedPageBreak/>
         <w:t>What hardware is the proposed system to be used on? What are the characteristics of the target hardware, including memory size and auxiliary storage space?</w:t>
       </w:r>
       <w:r>
@@ -1805,7 +1982,18 @@
           <w:szCs w:val="24"/>
           <w:lang w:eastAsia="en-AU"/>
         </w:rPr>
-        <w:t xml:space="preserve">Where will the target equipment operate? Will the target equipment be in one or several locations? Will the environmental conditions in any way be out of the ordinary (for example, unusual temperatures, vibrations, magnetic </w:t>
+        <w:t xml:space="preserve">Where will the target equipment operate? Will the target equipment be in one or several </w:t>
+      </w:r>
+      <w:r>
+        <w:rPr>
+          <w:rFonts w:ascii="Times New Roman" w:eastAsia="Times New Roman" w:hAnsi="Times New Roman" w:cs="Times New Roman"/>
+          <w:color w:val="008000"/>
+          <w:sz w:val="24"/>
+          <w:szCs w:val="24"/>
+          <w:lang w:eastAsia="en-AU"/>
+        </w:rPr>
+        <w:lastRenderedPageBreak/>
+        <w:t xml:space="preserve">locations? Will the environmental conditions in any way be out of the ordinary (for example, unusual temperatures, vibrations, magnetic </w:t>
       </w:r>
       <w:r>
         <w:rPr>
@@ -1879,7 +2067,6 @@
           <w:szCs w:val="24"/>
           <w:lang w:eastAsia="en-AU"/>
         </w:rPr>
-        <w:lastRenderedPageBreak/>
         <w:t xml:space="preserve">For this section, </w:t>
       </w:r>
       <w:r>
@@ -2394,8 +2581,21 @@
           <w:szCs w:val="24"/>
           <w:lang w:eastAsia="en-AU"/>
         </w:rPr>
-        <w:t>3.5.5 User Interface - Navigational Paths and Screen Mockups</w:t>
-      </w:r>
+        <w:t xml:space="preserve">3.5.5 User Interface - Navigational Paths and Screen </w:t>
+      </w:r>
+      <w:proofErr w:type="spellStart"/>
+      <w:r>
+        <w:rPr>
+          <w:rFonts w:ascii="Times New Roman" w:eastAsia="Times New Roman" w:hAnsi="Times New Roman" w:cs="Times New Roman"/>
+          <w:b/>
+          <w:bCs/>
+          <w:sz w:val="24"/>
+          <w:szCs w:val="24"/>
+          <w:lang w:eastAsia="en-AU"/>
+        </w:rPr>
+        <w:t>Mockups</w:t>
+      </w:r>
+      <w:proofErr w:type="spellEnd"/>
     </w:p>
     <w:p>
       <w:pPr>
@@ -2514,7 +2714,27 @@
           <w:szCs w:val="24"/>
           <w:lang w:eastAsia="en-AU"/>
         </w:rPr>
-        <w:t>. Each plugin is to be specified by their file-path.</w:t>
+        <w:t xml:space="preserve">. Each </w:t>
+      </w:r>
+      <w:proofErr w:type="spellStart"/>
+      <w:r>
+        <w:rPr>
+          <w:rFonts w:ascii="Times New Roman" w:eastAsia="Times New Roman" w:hAnsi="Times New Roman" w:cs="Times New Roman"/>
+          <w:sz w:val="24"/>
+          <w:szCs w:val="24"/>
+          <w:lang w:eastAsia="en-AU"/>
+        </w:rPr>
+        <w:t>plugin</w:t>
+      </w:r>
+      <w:proofErr w:type="spellEnd"/>
+      <w:r>
+        <w:rPr>
+          <w:rFonts w:ascii="Times New Roman" w:eastAsia="Times New Roman" w:hAnsi="Times New Roman" w:cs="Times New Roman"/>
+          <w:sz w:val="24"/>
+          <w:szCs w:val="24"/>
+          <w:lang w:eastAsia="en-AU"/>
+        </w:rPr>
+        <w:t xml:space="preserve"> is to be specified by their file-path.</w:t>
       </w:r>
     </w:p>
     <w:p>
@@ -2596,14 +2816,45 @@
         <w:lastRenderedPageBreak/>
         <w:t xml:space="preserve">Figure 3.2 </w:t>
       </w:r>
-      <w:r>
-        <w:rPr>
-          <w:rFonts w:ascii="Times New Roman" w:eastAsia="Times New Roman" w:hAnsi="Times New Roman" w:cs="Times New Roman"/>
-          <w:sz w:val="24"/>
-          <w:szCs w:val="24"/>
-          <w:lang w:eastAsia="en-AU"/>
-        </w:rPr>
-        <w:t xml:space="preserve">Pathfinding using Genetic Algorithms shown visually in Gridview </w:t>
+      <w:proofErr w:type="spellStart"/>
+      <w:r>
+        <w:rPr>
+          <w:rFonts w:ascii="Times New Roman" w:eastAsia="Times New Roman" w:hAnsi="Times New Roman" w:cs="Times New Roman"/>
+          <w:sz w:val="24"/>
+          <w:szCs w:val="24"/>
+          <w:lang w:eastAsia="en-AU"/>
+        </w:rPr>
+        <w:t>Pathfinding</w:t>
+      </w:r>
+      <w:proofErr w:type="spellEnd"/>
+      <w:r>
+        <w:rPr>
+          <w:rFonts w:ascii="Times New Roman" w:eastAsia="Times New Roman" w:hAnsi="Times New Roman" w:cs="Times New Roman"/>
+          <w:sz w:val="24"/>
+          <w:szCs w:val="24"/>
+          <w:lang w:eastAsia="en-AU"/>
+        </w:rPr>
+        <w:t xml:space="preserve"> using Genetic Algorithms shown visually in </w:t>
+      </w:r>
+      <w:proofErr w:type="spellStart"/>
+      <w:r>
+        <w:rPr>
+          <w:rFonts w:ascii="Times New Roman" w:eastAsia="Times New Roman" w:hAnsi="Times New Roman" w:cs="Times New Roman"/>
+          <w:sz w:val="24"/>
+          <w:szCs w:val="24"/>
+          <w:lang w:eastAsia="en-AU"/>
+        </w:rPr>
+        <w:t>Gridview</w:t>
+      </w:r>
+      <w:proofErr w:type="spellEnd"/>
+      <w:r>
+        <w:rPr>
+          <w:rFonts w:ascii="Times New Roman" w:eastAsia="Times New Roman" w:hAnsi="Times New Roman" w:cs="Times New Roman"/>
+          <w:sz w:val="24"/>
+          <w:szCs w:val="24"/>
+          <w:lang w:eastAsia="en-AU"/>
+        </w:rPr>
+        <w:t xml:space="preserve"> </w:t>
       </w:r>
     </w:p>
     <w:p>

</xml_diff>

<commit_message>
Added in known Meeting dates to the RAD
</commit_message>
<xml_diff>
--- a/Requirements Analysis Document.docx
+++ b/Requirements Analysis Document.docx
@@ -257,19 +257,8 @@
           <w:szCs w:val="24"/>
           <w:lang w:eastAsia="en-AU"/>
         </w:rPr>
-        <w:t xml:space="preserve">08/08/2011 R </w:t>
-      </w:r>
-      <w:proofErr w:type="spellStart"/>
-      <w:r>
-        <w:rPr>
-          <w:rFonts w:ascii="Times New Roman" w:eastAsia="Times New Roman" w:hAnsi="Times New Roman" w:cs="Times New Roman"/>
-          <w:sz w:val="24"/>
-          <w:szCs w:val="24"/>
-          <w:lang w:eastAsia="en-AU"/>
-        </w:rPr>
-        <w:t>Gopalan</w:t>
-      </w:r>
-      <w:proofErr w:type="spellEnd"/>
+        <w:t>08/08/2011 R Gopalan</w:t>
+      </w:r>
       <w:r>
         <w:rPr>
           <w:rFonts w:ascii="Times New Roman" w:eastAsia="Times New Roman" w:hAnsi="Times New Roman" w:cs="Times New Roman"/>
@@ -490,117 +479,15 @@
           <w:lang w:eastAsia="en-AU"/>
         </w:rPr>
       </w:pPr>
-      <w:proofErr w:type="spellStart"/>
-      <w:r>
-        <w:rPr>
-          <w:rFonts w:ascii="Times New Roman" w:eastAsia="Times New Roman" w:hAnsi="Times New Roman" w:cs="Times New Roman"/>
-          <w:sz w:val="24"/>
-          <w:szCs w:val="24"/>
-          <w:lang w:eastAsia="en-AU"/>
-        </w:rPr>
-        <w:t>Rohit</w:t>
-      </w:r>
-      <w:proofErr w:type="spellEnd"/>
-      <w:r>
-        <w:rPr>
-          <w:rFonts w:ascii="Times New Roman" w:eastAsia="Times New Roman" w:hAnsi="Times New Roman" w:cs="Times New Roman"/>
-          <w:sz w:val="24"/>
-          <w:szCs w:val="24"/>
-          <w:lang w:eastAsia="en-AU"/>
-        </w:rPr>
-        <w:t xml:space="preserve"> </w:t>
-      </w:r>
-      <w:proofErr w:type="spellStart"/>
-      <w:r>
-        <w:rPr>
-          <w:rFonts w:ascii="Times New Roman" w:eastAsia="Times New Roman" w:hAnsi="Times New Roman" w:cs="Times New Roman"/>
-          <w:sz w:val="24"/>
-          <w:szCs w:val="24"/>
-          <w:lang w:eastAsia="en-AU"/>
-        </w:rPr>
-        <w:t>Gopalan</w:t>
-      </w:r>
-      <w:proofErr w:type="spellEnd"/>
-      <w:r>
-        <w:rPr>
-          <w:rFonts w:ascii="Times New Roman" w:eastAsia="Times New Roman" w:hAnsi="Times New Roman" w:cs="Times New Roman"/>
-          <w:sz w:val="24"/>
-          <w:szCs w:val="24"/>
-          <w:lang w:eastAsia="en-AU"/>
-        </w:rPr>
-        <w:t xml:space="preserve"> (Project Leader), John Hodge, </w:t>
-      </w:r>
-      <w:proofErr w:type="spellStart"/>
-      <w:r>
-        <w:rPr>
-          <w:rFonts w:ascii="Times New Roman" w:eastAsia="Times New Roman" w:hAnsi="Times New Roman" w:cs="Times New Roman"/>
-          <w:sz w:val="24"/>
-          <w:szCs w:val="24"/>
-          <w:lang w:eastAsia="en-AU"/>
-        </w:rPr>
-        <w:t>Alwyn</w:t>
-      </w:r>
-      <w:proofErr w:type="spellEnd"/>
-      <w:r>
-        <w:rPr>
-          <w:rFonts w:ascii="Times New Roman" w:eastAsia="Times New Roman" w:hAnsi="Times New Roman" w:cs="Times New Roman"/>
-          <w:sz w:val="24"/>
-          <w:szCs w:val="24"/>
-          <w:lang w:eastAsia="en-AU"/>
-        </w:rPr>
-        <w:t xml:space="preserve"> </w:t>
-      </w:r>
-      <w:proofErr w:type="spellStart"/>
-      <w:r>
-        <w:rPr>
-          <w:rFonts w:ascii="Times New Roman" w:eastAsia="Times New Roman" w:hAnsi="Times New Roman" w:cs="Times New Roman"/>
-          <w:sz w:val="24"/>
-          <w:szCs w:val="24"/>
-          <w:lang w:eastAsia="en-AU"/>
-        </w:rPr>
-        <w:t>Kyi</w:t>
-      </w:r>
-      <w:proofErr w:type="spellEnd"/>
-      <w:r>
-        <w:rPr>
-          <w:rFonts w:ascii="Times New Roman" w:eastAsia="Times New Roman" w:hAnsi="Times New Roman" w:cs="Times New Roman"/>
-          <w:sz w:val="24"/>
-          <w:szCs w:val="24"/>
-          <w:lang w:eastAsia="en-AU"/>
-        </w:rPr>
-        <w:t xml:space="preserve">, Brian Marshall, </w:t>
-      </w:r>
-      <w:proofErr w:type="spellStart"/>
-      <w:r>
-        <w:rPr>
-          <w:rFonts w:ascii="Times New Roman" w:eastAsia="Times New Roman" w:hAnsi="Times New Roman" w:cs="Times New Roman"/>
-          <w:sz w:val="24"/>
-          <w:szCs w:val="24"/>
-          <w:lang w:eastAsia="en-AU"/>
-        </w:rPr>
-        <w:t>Antriksh</w:t>
-      </w:r>
-      <w:proofErr w:type="spellEnd"/>
-      <w:r>
-        <w:rPr>
-          <w:rFonts w:ascii="Times New Roman" w:eastAsia="Times New Roman" w:hAnsi="Times New Roman" w:cs="Times New Roman"/>
-          <w:sz w:val="24"/>
-          <w:szCs w:val="24"/>
-          <w:lang w:eastAsia="en-AU"/>
-        </w:rPr>
-        <w:t xml:space="preserve"> </w:t>
-      </w:r>
-      <w:proofErr w:type="spellStart"/>
-      <w:r>
-        <w:rPr>
-          <w:rFonts w:ascii="Times New Roman" w:eastAsia="Times New Roman" w:hAnsi="Times New Roman" w:cs="Times New Roman"/>
-          <w:sz w:val="24"/>
-          <w:szCs w:val="24"/>
-          <w:lang w:eastAsia="en-AU"/>
-        </w:rPr>
-        <w:t>Srivastava</w:t>
-      </w:r>
-      <w:proofErr w:type="spellEnd"/>
+      <w:r>
+        <w:rPr>
+          <w:rFonts w:ascii="Times New Roman" w:eastAsia="Times New Roman" w:hAnsi="Times New Roman" w:cs="Times New Roman"/>
+          <w:sz w:val="24"/>
+          <w:szCs w:val="24"/>
+          <w:lang w:eastAsia="en-AU"/>
+        </w:rPr>
+        <w:t>Rohit Gopalan (Project Leader), John Hodge, Alwyn Kyi, Brian Marshall, Antriksh Srivastava</w:t>
+      </w:r>
     </w:p>
     <w:p>
       <w:pPr>
@@ -650,19 +537,8 @@
           <w:szCs w:val="24"/>
           <w:lang w:eastAsia="en-AU"/>
         </w:rPr>
-        <w:t xml:space="preserve">Mr Peter </w:t>
-      </w:r>
-      <w:proofErr w:type="spellStart"/>
-      <w:r>
-        <w:rPr>
-          <w:rFonts w:ascii="Times New Roman" w:eastAsia="Times New Roman" w:hAnsi="Times New Roman" w:cs="Times New Roman"/>
-          <w:sz w:val="24"/>
-          <w:szCs w:val="24"/>
-          <w:lang w:eastAsia="en-AU"/>
-        </w:rPr>
-        <w:t>Thonell</w:t>
-      </w:r>
-      <w:proofErr w:type="spellEnd"/>
+        <w:t>Mr Peter Thonell</w:t>
+      </w:r>
       <w:r>
         <w:rPr>
           <w:rFonts w:ascii="Times New Roman" w:eastAsia="Times New Roman" w:hAnsi="Times New Roman" w:cs="Times New Roman"/>
@@ -735,27 +611,7 @@
           <w:szCs w:val="24"/>
           <w:lang w:eastAsia="en-AU"/>
         </w:rPr>
-        <w:t xml:space="preserve">held on 08/08/2011, 10am at </w:t>
-      </w:r>
-      <w:proofErr w:type="spellStart"/>
-      <w:r>
-        <w:rPr>
-          <w:rFonts w:ascii="Times New Roman" w:eastAsia="Times New Roman" w:hAnsi="Times New Roman" w:cs="Times New Roman"/>
-          <w:sz w:val="24"/>
-          <w:szCs w:val="24"/>
-          <w:lang w:eastAsia="en-AU"/>
-        </w:rPr>
-        <w:t>Hacket</w:t>
-      </w:r>
-      <w:proofErr w:type="spellEnd"/>
-      <w:r>
-        <w:rPr>
-          <w:rFonts w:ascii="Times New Roman" w:eastAsia="Times New Roman" w:hAnsi="Times New Roman" w:cs="Times New Roman"/>
-          <w:sz w:val="24"/>
-          <w:szCs w:val="24"/>
-          <w:lang w:eastAsia="en-AU"/>
-        </w:rPr>
-        <w:t xml:space="preserve"> Hall Café, University of Western Australia</w:t>
+        <w:t>held on 08/08/2011, 10am at Hacket Hall Café, University of Western Australia</w:t>
       </w:r>
     </w:p>
     <w:p>
@@ -798,27 +654,107 @@
           <w:szCs w:val="24"/>
           <w:lang w:eastAsia="en-AU"/>
         </w:rPr>
-        <w:t xml:space="preserve">held on 08/08/2011, 11am at </w:t>
-      </w:r>
-      <w:proofErr w:type="spellStart"/>
-      <w:r>
-        <w:rPr>
-          <w:rFonts w:ascii="Times New Roman" w:eastAsia="Times New Roman" w:hAnsi="Times New Roman" w:cs="Times New Roman"/>
-          <w:sz w:val="24"/>
-          <w:szCs w:val="24"/>
-          <w:lang w:eastAsia="en-AU"/>
-        </w:rPr>
-        <w:t>Hacket</w:t>
-      </w:r>
-      <w:proofErr w:type="spellEnd"/>
-      <w:r>
-        <w:rPr>
-          <w:rFonts w:ascii="Times New Roman" w:eastAsia="Times New Roman" w:hAnsi="Times New Roman" w:cs="Times New Roman"/>
-          <w:sz w:val="24"/>
-          <w:szCs w:val="24"/>
-          <w:lang w:eastAsia="en-AU"/>
-        </w:rPr>
-        <w:t xml:space="preserve"> Hall Café, University of Western Australia</w:t>
+        <w:t>held on 08/08/2011, 11am at Hacket Hall Café, University of Western Australia</w:t>
+      </w:r>
+    </w:p>
+    <w:p>
+      <w:pPr>
+        <w:pStyle w:val="ListParagraph"/>
+        <w:numPr>
+          <w:ilvl w:val="0"/>
+          <w:numId w:val="4"/>
+        </w:numPr>
+        <w:spacing w:after="0" w:line="240" w:lineRule="auto"/>
+        <w:rPr>
+          <w:rFonts w:ascii="Times New Roman" w:eastAsia="Times New Roman" w:hAnsi="Times New Roman" w:cs="Times New Roman"/>
+          <w:sz w:val="24"/>
+          <w:szCs w:val="24"/>
+          <w:lang w:eastAsia="en-AU"/>
+        </w:rPr>
+      </w:pPr>
+      <w:r>
+        <w:rPr>
+          <w:rFonts w:ascii="Times New Roman" w:eastAsia="Times New Roman" w:hAnsi="Times New Roman" w:cs="Times New Roman"/>
+          <w:sz w:val="24"/>
+          <w:szCs w:val="24"/>
+          <w:lang w:eastAsia="en-AU"/>
+        </w:rPr>
+        <w:t>Group Meeting was held on 15/08/2011, 1pm at Lab 2.01 in CSSE School, UWA</w:t>
+      </w:r>
+    </w:p>
+    <w:p>
+      <w:pPr>
+        <w:pStyle w:val="ListParagraph"/>
+        <w:numPr>
+          <w:ilvl w:val="0"/>
+          <w:numId w:val="4"/>
+        </w:numPr>
+        <w:spacing w:after="0" w:line="240" w:lineRule="auto"/>
+        <w:rPr>
+          <w:rFonts w:ascii="Times New Roman" w:eastAsia="Times New Roman" w:hAnsi="Times New Roman" w:cs="Times New Roman"/>
+          <w:sz w:val="24"/>
+          <w:szCs w:val="24"/>
+          <w:lang w:eastAsia="en-AU"/>
+        </w:rPr>
+      </w:pPr>
+      <w:r>
+        <w:rPr>
+          <w:rFonts w:ascii="Times New Roman" w:eastAsia="Times New Roman" w:hAnsi="Times New Roman" w:cs="Times New Roman"/>
+          <w:sz w:val="24"/>
+          <w:szCs w:val="24"/>
+          <w:lang w:eastAsia="en-AU"/>
+        </w:rPr>
+        <w:t>Client Meetng was held on 17/08/2011, 2pm at Reid Library, UWA</w:t>
+      </w:r>
+    </w:p>
+    <w:p>
+      <w:pPr>
+        <w:pStyle w:val="ListParagraph"/>
+        <w:numPr>
+          <w:ilvl w:val="0"/>
+          <w:numId w:val="4"/>
+        </w:numPr>
+        <w:spacing w:after="0" w:line="240" w:lineRule="auto"/>
+        <w:rPr>
+          <w:rFonts w:ascii="Times New Roman" w:eastAsia="Times New Roman" w:hAnsi="Times New Roman" w:cs="Times New Roman"/>
+          <w:sz w:val="24"/>
+          <w:szCs w:val="24"/>
+          <w:lang w:eastAsia="en-AU"/>
+        </w:rPr>
+      </w:pPr>
+      <w:r>
+        <w:rPr>
+          <w:rFonts w:ascii="Times New Roman" w:eastAsia="Times New Roman" w:hAnsi="Times New Roman" w:cs="Times New Roman"/>
+          <w:sz w:val="24"/>
+          <w:szCs w:val="24"/>
+          <w:lang w:eastAsia="en-AU"/>
+        </w:rPr>
+        <w:t>Group Meeting to be held on 22/08/2011, 11am at Hacket Hall Cafe, UWA</w:t>
+      </w:r>
+    </w:p>
+    <w:p>
+      <w:pPr>
+        <w:pStyle w:val="ListParagraph"/>
+        <w:numPr>
+          <w:ilvl w:val="0"/>
+          <w:numId w:val="4"/>
+        </w:numPr>
+        <w:spacing w:after="0" w:line="240" w:lineRule="auto"/>
+        <w:rPr>
+          <w:rFonts w:ascii="Times New Roman" w:eastAsia="Times New Roman" w:hAnsi="Times New Roman" w:cs="Times New Roman"/>
+          <w:sz w:val="24"/>
+          <w:szCs w:val="24"/>
+          <w:lang w:eastAsia="en-AU"/>
+        </w:rPr>
+      </w:pPr>
+      <w:r>
+        <w:rPr>
+          <w:rFonts w:ascii="Times New Roman" w:eastAsia="Times New Roman" w:hAnsi="Times New Roman" w:cs="Times New Roman"/>
+          <w:sz w:val="24"/>
+          <w:szCs w:val="24"/>
+          <w:lang w:eastAsia="en-AU"/>
+        </w:rPr>
+        <w:t>Client Meeting to be held on 24/08/2011, 2pm at Reid Library, UWA</w:t>
       </w:r>
     </w:p>
     <w:p>
@@ -926,6 +862,7 @@
           <w:szCs w:val="24"/>
           <w:lang w:eastAsia="en-AU"/>
         </w:rPr>
+        <w:lastRenderedPageBreak/>
         <w:pict>
           <v:rect id="_x0000_i1026" style="width:0;height:3pt" o:hralign="center" o:hrstd="t" o:hr="t" fillcolor="#a0a0a0" stroked="f"/>
         </w:pict>
@@ -967,7 +904,6 @@
           <w:szCs w:val="36"/>
           <w:lang w:eastAsia="en-AU"/>
         </w:rPr>
-        <w:lastRenderedPageBreak/>
         <w:t>1.0 General Goals</w:t>
       </w:r>
     </w:p>
@@ -1699,6 +1635,7 @@
           <w:szCs w:val="24"/>
           <w:lang w:eastAsia="en-AU"/>
         </w:rPr>
+        <w:lastRenderedPageBreak/>
         <w:t>Visualisation tool</w:t>
       </w:r>
       <w:r>
@@ -1806,7 +1743,6 @@
           <w:szCs w:val="24"/>
           <w:lang w:eastAsia="en-AU"/>
         </w:rPr>
-        <w:lastRenderedPageBreak/>
         <w:tab/>
       </w:r>
       <w:r>
@@ -2474,6 +2410,7 @@
           <w:szCs w:val="24"/>
           <w:lang w:eastAsia="en-AU"/>
         </w:rPr>
+        <w:lastRenderedPageBreak/>
         <w:t>3.3.5 Error Handling and Extreme Conditions</w:t>
       </w:r>
     </w:p>
@@ -2519,7 +2456,6 @@
           <w:szCs w:val="24"/>
           <w:lang w:eastAsia="en-AU"/>
         </w:rPr>
-        <w:lastRenderedPageBreak/>
         <w:t>3.3.6 System Interfacing</w:t>
       </w:r>
     </w:p>
@@ -3044,6 +2980,7 @@
           <w:szCs w:val="24"/>
           <w:lang w:eastAsia="en-AU"/>
         </w:rPr>
+        <w:lastRenderedPageBreak/>
         <w:t xml:space="preserve">For this section, consider all the limitations imposed on your subsystem. Consider the following: </w:t>
       </w:r>
       <w:r>
@@ -3097,7 +3034,6 @@
           <w:szCs w:val="27"/>
           <w:lang w:eastAsia="en-AU"/>
         </w:rPr>
-        <w:lastRenderedPageBreak/>
         <w:t>3.5 System Model</w:t>
       </w:r>
     </w:p>
@@ -3385,21 +3321,8 @@
           <w:szCs w:val="24"/>
           <w:lang w:eastAsia="en-AU"/>
         </w:rPr>
-        <w:t xml:space="preserve">3.5.5 User Interface - Navigational Paths and Screen </w:t>
-      </w:r>
-      <w:proofErr w:type="spellStart"/>
-      <w:r>
-        <w:rPr>
-          <w:rFonts w:ascii="Times New Roman" w:eastAsia="Times New Roman" w:hAnsi="Times New Roman" w:cs="Times New Roman"/>
-          <w:b/>
-          <w:bCs/>
-          <w:sz w:val="24"/>
-          <w:szCs w:val="24"/>
-          <w:lang w:eastAsia="en-AU"/>
-        </w:rPr>
-        <w:t>Mockups</w:t>
-      </w:r>
-      <w:proofErr w:type="spellEnd"/>
+        <w:t>3.5.5 User Interface - Navigational Paths and Screen Mockups</w:t>
+      </w:r>
     </w:p>
     <w:p>
       <w:pPr>
@@ -3422,7 +3345,7 @@
           <w:noProof/>
           <w:sz w:val="24"/>
           <w:szCs w:val="24"/>
-          <w:lang w:eastAsia="en-AU"/>
+          <w:lang w:eastAsia="zh-CN"/>
         </w:rPr>
         <w:drawing>
           <wp:inline distT="0" distB="0" distL="0" distR="0">
@@ -3481,6 +3404,7 @@
           <w:szCs w:val="24"/>
           <w:lang w:eastAsia="en-AU"/>
         </w:rPr>
+        <w:lastRenderedPageBreak/>
         <w:t xml:space="preserve">Figure 3.1 </w:t>
       </w:r>
       <w:r>
@@ -3517,27 +3441,7 @@
           <w:szCs w:val="24"/>
           <w:lang w:eastAsia="en-AU"/>
         </w:rPr>
-        <w:t xml:space="preserve">. Each </w:t>
-      </w:r>
-      <w:proofErr w:type="spellStart"/>
-      <w:r>
-        <w:rPr>
-          <w:rFonts w:ascii="Times New Roman" w:eastAsia="Times New Roman" w:hAnsi="Times New Roman" w:cs="Times New Roman"/>
-          <w:sz w:val="24"/>
-          <w:szCs w:val="24"/>
-          <w:lang w:eastAsia="en-AU"/>
-        </w:rPr>
-        <w:t>plugin</w:t>
-      </w:r>
-      <w:proofErr w:type="spellEnd"/>
-      <w:r>
-        <w:rPr>
-          <w:rFonts w:ascii="Times New Roman" w:eastAsia="Times New Roman" w:hAnsi="Times New Roman" w:cs="Times New Roman"/>
-          <w:sz w:val="24"/>
-          <w:szCs w:val="24"/>
-          <w:lang w:eastAsia="en-AU"/>
-        </w:rPr>
-        <w:t xml:space="preserve"> is to be specified by their file-path.</w:t>
+        <w:t>. Each plugin is to be specified by their file-path.</w:t>
       </w:r>
     </w:p>
     <w:p>
@@ -3557,9 +3461,8 @@
           <w:noProof/>
           <w:sz w:val="24"/>
           <w:szCs w:val="24"/>
-          <w:lang w:eastAsia="en-AU"/>
-        </w:rPr>
-        <w:lastRenderedPageBreak/>
+          <w:lang w:eastAsia="zh-CN"/>
+        </w:rPr>
         <w:drawing>
           <wp:inline distT="0" distB="0" distL="0" distR="0">
             <wp:extent cx="4458323" cy="5420482"/>
@@ -3619,45 +3522,14 @@
         </w:rPr>
         <w:t xml:space="preserve">Figure 3.2 </w:t>
       </w:r>
-      <w:proofErr w:type="spellStart"/>
-      <w:r>
-        <w:rPr>
-          <w:rFonts w:ascii="Times New Roman" w:eastAsia="Times New Roman" w:hAnsi="Times New Roman" w:cs="Times New Roman"/>
-          <w:sz w:val="24"/>
-          <w:szCs w:val="24"/>
-          <w:lang w:eastAsia="en-AU"/>
-        </w:rPr>
-        <w:t>Pathfinding</w:t>
-      </w:r>
-      <w:proofErr w:type="spellEnd"/>
-      <w:r>
-        <w:rPr>
-          <w:rFonts w:ascii="Times New Roman" w:eastAsia="Times New Roman" w:hAnsi="Times New Roman" w:cs="Times New Roman"/>
-          <w:sz w:val="24"/>
-          <w:szCs w:val="24"/>
-          <w:lang w:eastAsia="en-AU"/>
-        </w:rPr>
-        <w:t xml:space="preserve"> using Genetic Algorithms shown visually in </w:t>
-      </w:r>
-      <w:proofErr w:type="spellStart"/>
-      <w:r>
-        <w:rPr>
-          <w:rFonts w:ascii="Times New Roman" w:eastAsia="Times New Roman" w:hAnsi="Times New Roman" w:cs="Times New Roman"/>
-          <w:sz w:val="24"/>
-          <w:szCs w:val="24"/>
-          <w:lang w:eastAsia="en-AU"/>
-        </w:rPr>
-        <w:t>Gridview</w:t>
-      </w:r>
-      <w:proofErr w:type="spellEnd"/>
-      <w:r>
-        <w:rPr>
-          <w:rFonts w:ascii="Times New Roman" w:eastAsia="Times New Roman" w:hAnsi="Times New Roman" w:cs="Times New Roman"/>
-          <w:sz w:val="24"/>
-          <w:szCs w:val="24"/>
-          <w:lang w:eastAsia="en-AU"/>
-        </w:rPr>
-        <w:t xml:space="preserve"> </w:t>
+      <w:r>
+        <w:rPr>
+          <w:rFonts w:ascii="Times New Roman" w:eastAsia="Times New Roman" w:hAnsi="Times New Roman" w:cs="Times New Roman"/>
+          <w:sz w:val="24"/>
+          <w:szCs w:val="24"/>
+          <w:lang w:eastAsia="en-AU"/>
+        </w:rPr>
+        <w:t xml:space="preserve">Pathfinding using Genetic Algorithms shown visually in Gridview </w:t>
       </w:r>
     </w:p>
     <w:p>

</xml_diff>

<commit_message>
Added what I could. Hopefully we'll get something from the client to put in 3.3.7, 3.3.8, 3.3.9 and 3.3.11
Signed-off-by: BrianMarshal <bmarshall@iinet.net.au>
</commit_message>
<xml_diff>
--- a/Requirements Analysis Document.docx
+++ b/Requirements Analysis Document.docx
@@ -1030,7 +1030,7 @@
         <w:rPr>
           <w:color w:val="000000"/>
         </w:rPr>
-        <w:t xml:space="preserve">An example implementation of an genetic algorithm is also required. </w:t>
+        <w:t xml:space="preserve">An example implementation of a genetic algorithm is also required. </w:t>
       </w:r>
       <w:r>
         <w:rPr>
@@ -1116,16 +1116,61 @@
           <w:szCs w:val="24"/>
           <w:lang w:eastAsia="en-AU"/>
         </w:rPr>
-        <w:t>.Net Library (DLL) written in C#</w:t>
-      </w:r>
-      <w:r>
-        <w:rPr>
-          <w:rFonts w:ascii="Times New Roman" w:eastAsia="Times New Roman" w:hAnsi="Times New Roman" w:cs="Times New Roman"/>
-          <w:sz w:val="24"/>
-          <w:szCs w:val="24"/>
-          <w:lang w:eastAsia="en-AU"/>
-        </w:rPr>
-        <w:t xml:space="preserve"> containing:</w:t>
+        <w:t xml:space="preserve">Core </w:t>
+      </w:r>
+      <w:r>
+        <w:rPr>
+          <w:rFonts w:ascii="Times New Roman" w:eastAsia="Times New Roman" w:hAnsi="Times New Roman" w:cs="Times New Roman"/>
+          <w:sz w:val="24"/>
+          <w:szCs w:val="24"/>
+          <w:lang w:eastAsia="en-AU"/>
+        </w:rPr>
+        <w:t>.Net Librar</w:t>
+      </w:r>
+      <w:r>
+        <w:rPr>
+          <w:rFonts w:ascii="Times New Roman" w:eastAsia="Times New Roman" w:hAnsi="Times New Roman" w:cs="Times New Roman"/>
+          <w:sz w:val="24"/>
+          <w:szCs w:val="24"/>
+          <w:lang w:eastAsia="en-AU"/>
+        </w:rPr>
+        <w:t>y</w:t>
+      </w:r>
+      <w:r>
+        <w:rPr>
+          <w:rFonts w:ascii="Times New Roman" w:eastAsia="Times New Roman" w:hAnsi="Times New Roman" w:cs="Times New Roman"/>
+          <w:sz w:val="24"/>
+          <w:szCs w:val="24"/>
+          <w:lang w:eastAsia="en-AU"/>
+        </w:rPr>
+        <w:t xml:space="preserve"> (DLL) written in C#</w:t>
+      </w:r>
+      <w:r>
+        <w:rPr>
+          <w:rFonts w:ascii="Times New Roman" w:eastAsia="Times New Roman" w:hAnsi="Times New Roman" w:cs="Times New Roman"/>
+          <w:sz w:val="24"/>
+          <w:szCs w:val="24"/>
+          <w:lang w:eastAsia="en-AU"/>
+        </w:rPr>
+        <w:t xml:space="preserve"> </w:t>
+      </w:r>
+      <w:r>
+        <w:rPr>
+          <w:rFonts w:ascii="Times New Roman" w:eastAsia="Times New Roman" w:hAnsi="Times New Roman" w:cs="Times New Roman"/>
+          <w:sz w:val="24"/>
+          <w:szCs w:val="24"/>
+          <w:lang w:eastAsia="en-AU"/>
+        </w:rPr>
+        <w:t>exposing</w:t>
+      </w:r>
+      <w:r>
+        <w:rPr>
+          <w:rFonts w:ascii="Times New Roman" w:eastAsia="Times New Roman" w:hAnsi="Times New Roman" w:cs="Times New Roman"/>
+          <w:sz w:val="24"/>
+          <w:szCs w:val="24"/>
+          <w:lang w:eastAsia="en-AU"/>
+        </w:rPr>
+        <w:t>:</w:t>
       </w:r>
     </w:p>
     <w:p>
@@ -1150,7 +1195,168 @@
           <w:szCs w:val="24"/>
           <w:lang w:eastAsia="en-AU"/>
         </w:rPr>
-        <w:t>Core genetic engine class:</w:t>
+        <w:t>G</w:t>
+      </w:r>
+      <w:r>
+        <w:rPr>
+          <w:rFonts w:ascii="Times New Roman" w:eastAsia="Times New Roman" w:hAnsi="Times New Roman" w:cs="Times New Roman"/>
+          <w:sz w:val="24"/>
+          <w:szCs w:val="24"/>
+          <w:lang w:eastAsia="en-AU"/>
+        </w:rPr>
+        <w:t>enetic engine class:</w:t>
+      </w:r>
+    </w:p>
+    <w:p>
+      <w:pPr>
+        <w:pStyle w:val="ListParagraph"/>
+        <w:numPr>
+          <w:ilvl w:val="1"/>
+          <w:numId w:val="6"/>
+        </w:numPr>
+        <w:spacing w:after="0" w:line="240" w:lineRule="auto"/>
+        <w:rPr>
+          <w:rFonts w:ascii="Times New Roman" w:eastAsia="Times New Roman" w:hAnsi="Times New Roman" w:cs="Times New Roman"/>
+          <w:sz w:val="24"/>
+          <w:szCs w:val="24"/>
+          <w:lang w:eastAsia="en-AU"/>
+        </w:rPr>
+      </w:pPr>
+      <w:r>
+        <w:rPr>
+          <w:rFonts w:ascii="Times New Roman" w:eastAsia="Times New Roman" w:hAnsi="Times New Roman" w:cs="Times New Roman"/>
+          <w:sz w:val="24"/>
+          <w:szCs w:val="24"/>
+          <w:lang w:eastAsia="en-AU"/>
+        </w:rPr>
+        <w:t>Maximum flexibility</w:t>
+      </w:r>
+    </w:p>
+    <w:p>
+      <w:pPr>
+        <w:pStyle w:val="ListParagraph"/>
+        <w:numPr>
+          <w:ilvl w:val="1"/>
+          <w:numId w:val="6"/>
+        </w:numPr>
+        <w:spacing w:after="0" w:line="240" w:lineRule="auto"/>
+        <w:rPr>
+          <w:rFonts w:ascii="Times New Roman" w:eastAsia="Times New Roman" w:hAnsi="Times New Roman" w:cs="Times New Roman"/>
+          <w:sz w:val="24"/>
+          <w:szCs w:val="24"/>
+          <w:lang w:eastAsia="en-AU"/>
+        </w:rPr>
+      </w:pPr>
+      <w:r>
+        <w:rPr>
+          <w:rFonts w:ascii="Times New Roman" w:eastAsia="Times New Roman" w:hAnsi="Times New Roman" w:cs="Times New Roman"/>
+          <w:sz w:val="24"/>
+          <w:szCs w:val="24"/>
+          <w:lang w:eastAsia="en-AU"/>
+        </w:rPr>
+        <w:t>Accept arbitrary class as chromosome.</w:t>
+      </w:r>
+    </w:p>
+    <w:p>
+      <w:pPr>
+        <w:pStyle w:val="ListParagraph"/>
+        <w:numPr>
+          <w:ilvl w:val="1"/>
+          <w:numId w:val="6"/>
+        </w:numPr>
+        <w:spacing w:after="0" w:line="240" w:lineRule="auto"/>
+        <w:rPr>
+          <w:rFonts w:ascii="Times New Roman" w:eastAsia="Times New Roman" w:hAnsi="Times New Roman" w:cs="Times New Roman"/>
+          <w:sz w:val="24"/>
+          <w:szCs w:val="24"/>
+          <w:lang w:eastAsia="en-AU"/>
+        </w:rPr>
+      </w:pPr>
+      <w:r>
+        <w:rPr>
+          <w:rFonts w:ascii="Times New Roman" w:eastAsia="Times New Roman" w:hAnsi="Times New Roman" w:cs="Times New Roman"/>
+          <w:sz w:val="24"/>
+          <w:szCs w:val="24"/>
+          <w:lang w:eastAsia="en-AU"/>
+        </w:rPr>
+        <w:t xml:space="preserve">Configurable via plug-ins for initial population, fitness function, genetic operators and termination </w:t>
+      </w:r>
+      <w:r>
+        <w:rPr>
+          <w:rFonts w:ascii="Times New Roman" w:eastAsia="Times New Roman" w:hAnsi="Times New Roman" w:cs="Times New Roman"/>
+          <w:sz w:val="24"/>
+          <w:szCs w:val="24"/>
+          <w:lang w:eastAsia="en-AU"/>
+        </w:rPr>
+        <w:t>condition</w:t>
+      </w:r>
+      <w:r>
+        <w:rPr>
+          <w:rFonts w:ascii="Times New Roman" w:eastAsia="Times New Roman" w:hAnsi="Times New Roman" w:cs="Times New Roman"/>
+          <w:sz w:val="24"/>
+          <w:szCs w:val="24"/>
+          <w:lang w:eastAsia="en-AU"/>
+        </w:rPr>
+        <w:t>.</w:t>
+      </w:r>
+    </w:p>
+    <w:p>
+      <w:pPr>
+        <w:pStyle w:val="ListParagraph"/>
+        <w:numPr>
+          <w:ilvl w:val="1"/>
+          <w:numId w:val="6"/>
+        </w:numPr>
+        <w:spacing w:after="0" w:line="240" w:lineRule="auto"/>
+        <w:rPr>
+          <w:rFonts w:ascii="Times New Roman" w:eastAsia="Times New Roman" w:hAnsi="Times New Roman" w:cs="Times New Roman"/>
+          <w:sz w:val="24"/>
+          <w:szCs w:val="24"/>
+          <w:lang w:eastAsia="en-AU"/>
+        </w:rPr>
+      </w:pPr>
+      <w:r>
+        <w:rPr>
+          <w:rFonts w:ascii="Times New Roman" w:eastAsia="Times New Roman" w:hAnsi="Times New Roman" w:cs="Times New Roman"/>
+          <w:sz w:val="24"/>
+          <w:szCs w:val="24"/>
+          <w:lang w:eastAsia="en-AU"/>
+        </w:rPr>
+        <w:t>Write the best individuals of each generation to a file.</w:t>
+      </w:r>
+    </w:p>
+    <w:p>
+      <w:pPr>
+        <w:pStyle w:val="ListParagraph"/>
+        <w:numPr>
+          <w:ilvl w:val="0"/>
+          <w:numId w:val="6"/>
+        </w:numPr>
+        <w:spacing w:after="0" w:line="240" w:lineRule="auto"/>
+        <w:rPr>
+          <w:rFonts w:ascii="Times New Roman" w:eastAsia="Times New Roman" w:hAnsi="Times New Roman" w:cs="Times New Roman"/>
+          <w:sz w:val="24"/>
+          <w:szCs w:val="24"/>
+          <w:lang w:eastAsia="en-AU"/>
+        </w:rPr>
+      </w:pPr>
+      <w:r>
+        <w:rPr>
+          <w:rFonts w:ascii="Times New Roman" w:eastAsia="Times New Roman" w:hAnsi="Times New Roman" w:cs="Times New Roman"/>
+          <w:sz w:val="24"/>
+          <w:szCs w:val="24"/>
+          <w:lang w:eastAsia="en-AU"/>
+        </w:rPr>
+        <w:t>Plug-in</w:t>
+      </w:r>
+      <w:r>
+        <w:rPr>
+          <w:rFonts w:ascii="Times New Roman" w:eastAsia="Times New Roman" w:hAnsi="Times New Roman" w:cs="Times New Roman"/>
+          <w:sz w:val="24"/>
+          <w:szCs w:val="24"/>
+          <w:lang w:eastAsia="en-AU"/>
+        </w:rPr>
+        <w:t xml:space="preserve"> Loader</w:t>
       </w:r>
     </w:p>
     <w:p>
@@ -1175,7 +1381,25 @@
           <w:szCs w:val="24"/>
           <w:lang w:eastAsia="en-AU"/>
         </w:rPr>
-        <w:t>Maximum flexibility</w:t>
+        <w:t xml:space="preserve">Load </w:t>
+      </w:r>
+      <w:r>
+        <w:rPr>
+          <w:rFonts w:ascii="Times New Roman" w:eastAsia="Times New Roman" w:hAnsi="Times New Roman" w:cs="Times New Roman"/>
+          <w:sz w:val="24"/>
+          <w:szCs w:val="24"/>
+          <w:lang w:eastAsia="en-AU"/>
+        </w:rPr>
+        <w:t>plug-in</w:t>
+      </w:r>
+      <w:r>
+        <w:rPr>
+          <w:rFonts w:ascii="Times New Roman" w:eastAsia="Times New Roman" w:hAnsi="Times New Roman" w:cs="Times New Roman"/>
+          <w:sz w:val="24"/>
+          <w:szCs w:val="24"/>
+          <w:lang w:eastAsia="en-AU"/>
+        </w:rPr>
+        <w:t xml:space="preserve"> classes from user-specified .Net DLL files.</w:t>
       </w:r>
     </w:p>
     <w:p>
@@ -1200,7 +1424,411 @@
           <w:szCs w:val="24"/>
           <w:lang w:eastAsia="en-AU"/>
         </w:rPr>
-        <w:t>Accept arbitrary class as chromosome.</w:t>
+        <w:t xml:space="preserve">Create instances of </w:t>
+      </w:r>
+      <w:r>
+        <w:rPr>
+          <w:rFonts w:ascii="Times New Roman" w:eastAsia="Times New Roman" w:hAnsi="Times New Roman" w:cs="Times New Roman"/>
+          <w:sz w:val="24"/>
+          <w:szCs w:val="24"/>
+          <w:lang w:eastAsia="en-AU"/>
+        </w:rPr>
+        <w:t>plug-in</w:t>
+      </w:r>
+      <w:r>
+        <w:rPr>
+          <w:rFonts w:ascii="Times New Roman" w:eastAsia="Times New Roman" w:hAnsi="Times New Roman" w:cs="Times New Roman"/>
+          <w:sz w:val="24"/>
+          <w:szCs w:val="24"/>
+          <w:lang w:eastAsia="en-AU"/>
+        </w:rPr>
+        <w:t xml:space="preserve"> classes for use in the genetic engine.</w:t>
+      </w:r>
+    </w:p>
+    <w:p>
+      <w:pPr>
+        <w:pStyle w:val="ListParagraph"/>
+        <w:spacing w:after="0" w:line="240" w:lineRule="auto"/>
+        <w:ind w:left="1440"/>
+        <w:rPr>
+          <w:rFonts w:ascii="Times New Roman" w:eastAsia="Times New Roman" w:hAnsi="Times New Roman" w:cs="Times New Roman"/>
+          <w:sz w:val="24"/>
+          <w:szCs w:val="24"/>
+          <w:lang w:eastAsia="en-AU"/>
+        </w:rPr>
+      </w:pPr>
+    </w:p>
+    <w:p>
+      <w:pPr>
+        <w:spacing w:after="0" w:line="240" w:lineRule="auto"/>
+        <w:rPr>
+          <w:rFonts w:ascii="Times New Roman" w:eastAsia="Times New Roman" w:hAnsi="Times New Roman" w:cs="Times New Roman"/>
+          <w:sz w:val="24"/>
+          <w:szCs w:val="24"/>
+          <w:lang w:eastAsia="en-AU"/>
+        </w:rPr>
+      </w:pPr>
+      <w:r>
+        <w:rPr>
+          <w:rFonts w:ascii="Times New Roman" w:eastAsia="Times New Roman" w:hAnsi="Times New Roman" w:cs="Times New Roman"/>
+          <w:sz w:val="24"/>
+          <w:szCs w:val="24"/>
+          <w:lang w:eastAsia="en-AU"/>
+        </w:rPr>
+        <w:t xml:space="preserve">Support .Net </w:t>
+      </w:r>
+      <w:r>
+        <w:rPr>
+          <w:rFonts w:ascii="Times New Roman" w:eastAsia="Times New Roman" w:hAnsi="Times New Roman" w:cs="Times New Roman"/>
+          <w:sz w:val="24"/>
+          <w:szCs w:val="24"/>
+          <w:lang w:eastAsia="en-AU"/>
+        </w:rPr>
+        <w:t>Library</w:t>
+      </w:r>
+      <w:r>
+        <w:rPr>
+          <w:rFonts w:ascii="Times New Roman" w:eastAsia="Times New Roman" w:hAnsi="Times New Roman" w:cs="Times New Roman"/>
+          <w:sz w:val="24"/>
+          <w:szCs w:val="24"/>
+          <w:lang w:eastAsia="en-AU"/>
+        </w:rPr>
+        <w:t xml:space="preserve"> (DLL) written in C# exposing:</w:t>
+      </w:r>
+    </w:p>
+    <w:p>
+      <w:pPr>
+        <w:pStyle w:val="ListParagraph"/>
+        <w:numPr>
+          <w:ilvl w:val="0"/>
+          <w:numId w:val="12"/>
+        </w:numPr>
+        <w:spacing w:after="0" w:line="240" w:lineRule="auto"/>
+        <w:rPr>
+          <w:rFonts w:ascii="Times New Roman" w:eastAsia="Times New Roman" w:hAnsi="Times New Roman" w:cs="Times New Roman"/>
+          <w:sz w:val="24"/>
+          <w:szCs w:val="24"/>
+          <w:lang w:eastAsia="en-AU"/>
+        </w:rPr>
+      </w:pPr>
+      <w:r>
+        <w:rPr>
+          <w:rFonts w:ascii="Times New Roman" w:eastAsia="Times New Roman" w:hAnsi="Times New Roman" w:cs="Times New Roman"/>
+          <w:sz w:val="24"/>
+          <w:szCs w:val="24"/>
+          <w:lang w:eastAsia="en-AU"/>
+        </w:rPr>
+        <w:t>Interfaces to be implemented by plug-in classes</w:t>
+      </w:r>
+    </w:p>
+    <w:p>
+      <w:pPr>
+        <w:pStyle w:val="ListParagraph"/>
+        <w:numPr>
+          <w:ilvl w:val="0"/>
+          <w:numId w:val="12"/>
+        </w:numPr>
+        <w:spacing w:after="0" w:line="240" w:lineRule="auto"/>
+        <w:rPr>
+          <w:rFonts w:ascii="Times New Roman" w:eastAsia="Times New Roman" w:hAnsi="Times New Roman" w:cs="Times New Roman"/>
+          <w:sz w:val="24"/>
+          <w:szCs w:val="24"/>
+          <w:lang w:eastAsia="en-AU"/>
+        </w:rPr>
+      </w:pPr>
+      <w:r>
+        <w:rPr>
+          <w:rFonts w:ascii="Times New Roman" w:eastAsia="Times New Roman" w:hAnsi="Times New Roman" w:cs="Times New Roman"/>
+          <w:sz w:val="24"/>
+          <w:szCs w:val="24"/>
+          <w:lang w:eastAsia="en-AU"/>
+        </w:rPr>
+        <w:t>Other classes required by plug-in classes</w:t>
+      </w:r>
+    </w:p>
+    <w:p>
+      <w:pPr>
+        <w:spacing w:after="0" w:line="240" w:lineRule="auto"/>
+        <w:rPr>
+          <w:rFonts w:ascii="Times New Roman" w:eastAsia="Times New Roman" w:hAnsi="Times New Roman" w:cs="Times New Roman"/>
+          <w:sz w:val="24"/>
+          <w:szCs w:val="24"/>
+          <w:lang w:eastAsia="en-AU"/>
+        </w:rPr>
+      </w:pPr>
+    </w:p>
+    <w:p>
+      <w:pPr>
+        <w:spacing w:after="0" w:line="240" w:lineRule="auto"/>
+        <w:rPr>
+          <w:rFonts w:ascii="Times New Roman" w:eastAsia="Times New Roman" w:hAnsi="Times New Roman" w:cs="Times New Roman"/>
+          <w:sz w:val="24"/>
+          <w:szCs w:val="24"/>
+          <w:lang w:eastAsia="en-AU"/>
+        </w:rPr>
+      </w:pPr>
+      <w:r>
+        <w:rPr>
+          <w:rFonts w:ascii="Times New Roman" w:eastAsia="Times New Roman" w:hAnsi="Times New Roman" w:cs="Times New Roman"/>
+          <w:sz w:val="24"/>
+          <w:szCs w:val="24"/>
+          <w:lang w:eastAsia="en-AU"/>
+        </w:rPr>
+        <w:t>Command-line application w</w:t>
+      </w:r>
+      <w:r>
+        <w:rPr>
+          <w:rFonts w:ascii="Times New Roman" w:eastAsia="Times New Roman" w:hAnsi="Times New Roman" w:cs="Times New Roman"/>
+          <w:sz w:val="24"/>
+          <w:szCs w:val="24"/>
+          <w:lang w:eastAsia="en-AU"/>
+        </w:rPr>
+        <w:t>ri</w:t>
+      </w:r>
+      <w:r>
+        <w:rPr>
+          <w:rFonts w:ascii="Times New Roman" w:eastAsia="Times New Roman" w:hAnsi="Times New Roman" w:cs="Times New Roman"/>
+          <w:sz w:val="24"/>
+          <w:szCs w:val="24"/>
+          <w:lang w:eastAsia="en-AU"/>
+        </w:rPr>
+        <w:t>t</w:t>
+      </w:r>
+      <w:r>
+        <w:rPr>
+          <w:rFonts w:ascii="Times New Roman" w:eastAsia="Times New Roman" w:hAnsi="Times New Roman" w:cs="Times New Roman"/>
+          <w:sz w:val="24"/>
+          <w:szCs w:val="24"/>
+          <w:lang w:eastAsia="en-AU"/>
+        </w:rPr>
+        <w:t>t</w:t>
+      </w:r>
+      <w:r>
+        <w:rPr>
+          <w:rFonts w:ascii="Times New Roman" w:eastAsia="Times New Roman" w:hAnsi="Times New Roman" w:cs="Times New Roman"/>
+          <w:sz w:val="24"/>
+          <w:szCs w:val="24"/>
+          <w:lang w:eastAsia="en-AU"/>
+        </w:rPr>
+        <w:t>en in C#:</w:t>
+      </w:r>
+    </w:p>
+    <w:p>
+      <w:pPr>
+        <w:pStyle w:val="ListParagraph"/>
+        <w:numPr>
+          <w:ilvl w:val="0"/>
+          <w:numId w:val="13"/>
+        </w:numPr>
+        <w:spacing w:after="0" w:line="240" w:lineRule="auto"/>
+        <w:rPr>
+          <w:rFonts w:ascii="Times New Roman" w:eastAsia="Times New Roman" w:hAnsi="Times New Roman" w:cs="Times New Roman"/>
+          <w:sz w:val="24"/>
+          <w:szCs w:val="24"/>
+          <w:lang w:eastAsia="en-AU"/>
+        </w:rPr>
+      </w:pPr>
+      <w:r>
+        <w:rPr>
+          <w:rFonts w:ascii="Times New Roman" w:eastAsia="Times New Roman" w:hAnsi="Times New Roman" w:cs="Times New Roman"/>
+          <w:sz w:val="24"/>
+          <w:szCs w:val="24"/>
+          <w:lang w:eastAsia="en-AU"/>
+        </w:rPr>
+        <w:t>Reads XML config</w:t>
+      </w:r>
+      <w:r>
+        <w:rPr>
+          <w:rFonts w:ascii="Times New Roman" w:eastAsia="Times New Roman" w:hAnsi="Times New Roman" w:cs="Times New Roman"/>
+          <w:sz w:val="24"/>
+          <w:szCs w:val="24"/>
+          <w:lang w:eastAsia="en-AU"/>
+        </w:rPr>
+        <w:t>uration</w:t>
+      </w:r>
+      <w:r>
+        <w:rPr>
+          <w:rFonts w:ascii="Times New Roman" w:eastAsia="Times New Roman" w:hAnsi="Times New Roman" w:cs="Times New Roman"/>
+          <w:sz w:val="24"/>
+          <w:szCs w:val="24"/>
+          <w:lang w:eastAsia="en-AU"/>
+        </w:rPr>
+        <w:t xml:space="preserve"> file identifying the plug-ins and other parameters to run the algorithm with.</w:t>
+      </w:r>
+    </w:p>
+    <w:p>
+      <w:pPr>
+        <w:pStyle w:val="ListParagraph"/>
+        <w:numPr>
+          <w:ilvl w:val="0"/>
+          <w:numId w:val="13"/>
+        </w:numPr>
+        <w:spacing w:after="0" w:line="240" w:lineRule="auto"/>
+        <w:rPr>
+          <w:rFonts w:ascii="Times New Roman" w:eastAsia="Times New Roman" w:hAnsi="Times New Roman" w:cs="Times New Roman"/>
+          <w:sz w:val="24"/>
+          <w:szCs w:val="24"/>
+          <w:lang w:eastAsia="en-AU"/>
+        </w:rPr>
+      </w:pPr>
+      <w:r>
+        <w:rPr>
+          <w:rFonts w:ascii="Times New Roman" w:eastAsia="Times New Roman" w:hAnsi="Times New Roman" w:cs="Times New Roman"/>
+          <w:sz w:val="24"/>
+          <w:szCs w:val="24"/>
+          <w:lang w:eastAsia="en-AU"/>
+        </w:rPr>
+        <w:t>Loads plug-ins from .Net DLL files.</w:t>
+      </w:r>
+    </w:p>
+    <w:p>
+      <w:pPr>
+        <w:pStyle w:val="ListParagraph"/>
+        <w:numPr>
+          <w:ilvl w:val="0"/>
+          <w:numId w:val="13"/>
+        </w:numPr>
+        <w:spacing w:after="0" w:line="240" w:lineRule="auto"/>
+        <w:rPr>
+          <w:rFonts w:ascii="Times New Roman" w:eastAsia="Times New Roman" w:hAnsi="Times New Roman" w:cs="Times New Roman"/>
+          <w:sz w:val="24"/>
+          <w:szCs w:val="24"/>
+          <w:lang w:eastAsia="en-AU"/>
+        </w:rPr>
+      </w:pPr>
+      <w:r>
+        <w:rPr>
+          <w:rFonts w:ascii="Times New Roman" w:eastAsia="Times New Roman" w:hAnsi="Times New Roman" w:cs="Times New Roman"/>
+          <w:sz w:val="24"/>
+          <w:szCs w:val="24"/>
+          <w:lang w:eastAsia="en-AU"/>
+        </w:rPr>
+        <w:lastRenderedPageBreak/>
+        <w:t>Runs the genetic engine with the selected plug-ins and parameters.</w:t>
+      </w:r>
+    </w:p>
+    <w:p>
+      <w:pPr>
+        <w:spacing w:after="0" w:line="240" w:lineRule="auto"/>
+        <w:rPr>
+          <w:rFonts w:ascii="Times New Roman" w:eastAsia="Times New Roman" w:hAnsi="Times New Roman" w:cs="Times New Roman"/>
+          <w:sz w:val="24"/>
+          <w:szCs w:val="24"/>
+          <w:lang w:eastAsia="en-AU"/>
+        </w:rPr>
+      </w:pPr>
+    </w:p>
+    <w:p>
+      <w:pPr>
+        <w:spacing w:after="0" w:line="240" w:lineRule="auto"/>
+        <w:rPr>
+          <w:rFonts w:ascii="Times New Roman" w:eastAsia="Times New Roman" w:hAnsi="Times New Roman" w:cs="Times New Roman"/>
+          <w:sz w:val="24"/>
+          <w:szCs w:val="24"/>
+          <w:lang w:eastAsia="en-AU"/>
+        </w:rPr>
+      </w:pPr>
+      <w:r>
+        <w:rPr>
+          <w:rFonts w:ascii="Times New Roman" w:eastAsia="Times New Roman" w:hAnsi="Times New Roman" w:cs="Times New Roman"/>
+          <w:sz w:val="24"/>
+          <w:szCs w:val="24"/>
+          <w:lang w:eastAsia="en-AU"/>
+        </w:rPr>
+        <w:t>Sample</w:t>
+      </w:r>
+      <w:r>
+        <w:rPr>
+          <w:rFonts w:ascii="Times New Roman" w:eastAsia="Times New Roman" w:hAnsi="Times New Roman" w:cs="Times New Roman"/>
+          <w:sz w:val="24"/>
+          <w:szCs w:val="24"/>
+          <w:lang w:eastAsia="en-AU"/>
+        </w:rPr>
+        <w:t xml:space="preserve"> plug-ins and configuration files for the path optimisation problem:</w:t>
+      </w:r>
+    </w:p>
+    <w:p>
+      <w:pPr>
+        <w:pStyle w:val="ListParagraph"/>
+        <w:numPr>
+          <w:ilvl w:val="0"/>
+          <w:numId w:val="14"/>
+        </w:numPr>
+        <w:spacing w:after="0" w:line="240" w:lineRule="auto"/>
+        <w:rPr>
+          <w:rFonts w:ascii="Times New Roman" w:eastAsia="Times New Roman" w:hAnsi="Times New Roman" w:cs="Times New Roman"/>
+          <w:sz w:val="24"/>
+          <w:szCs w:val="24"/>
+          <w:lang w:eastAsia="en-AU"/>
+        </w:rPr>
+      </w:pPr>
+      <w:r>
+        <w:rPr>
+          <w:rFonts w:ascii="Times New Roman" w:eastAsia="Times New Roman" w:hAnsi="Times New Roman" w:cs="Times New Roman"/>
+          <w:sz w:val="24"/>
+          <w:szCs w:val="24"/>
+          <w:lang w:eastAsia="en-AU"/>
+        </w:rPr>
+        <w:t>Chromosome</w:t>
+      </w:r>
+      <w:r>
+        <w:rPr>
+          <w:rFonts w:ascii="Times New Roman" w:eastAsia="Times New Roman" w:hAnsi="Times New Roman" w:cs="Times New Roman"/>
+          <w:sz w:val="24"/>
+          <w:szCs w:val="24"/>
+          <w:lang w:eastAsia="en-AU"/>
+        </w:rPr>
+        <w:t xml:space="preserve"> Generator: loads map file and generates random paths in the map:</w:t>
+      </w:r>
+    </w:p>
+    <w:p>
+      <w:pPr>
+        <w:pStyle w:val="ListParagraph"/>
+        <w:numPr>
+          <w:ilvl w:val="0"/>
+          <w:numId w:val="14"/>
+        </w:numPr>
+        <w:spacing w:after="0" w:line="240" w:lineRule="auto"/>
+        <w:rPr>
+          <w:rFonts w:ascii="Times New Roman" w:eastAsia="Times New Roman" w:hAnsi="Times New Roman" w:cs="Times New Roman"/>
+          <w:sz w:val="24"/>
+          <w:szCs w:val="24"/>
+          <w:lang w:eastAsia="en-AU"/>
+        </w:rPr>
+      </w:pPr>
+      <w:r>
+        <w:rPr>
+          <w:rFonts w:ascii="Times New Roman" w:eastAsia="Times New Roman" w:hAnsi="Times New Roman" w:cs="Times New Roman"/>
+          <w:sz w:val="24"/>
+          <w:szCs w:val="24"/>
+          <w:lang w:eastAsia="en-AU"/>
+        </w:rPr>
+        <w:t>Fitness function: Assigns higher fitness to paths which are shorter and approach closer to the cities.</w:t>
+      </w:r>
+    </w:p>
+    <w:p>
+      <w:pPr>
+        <w:pStyle w:val="ListParagraph"/>
+        <w:numPr>
+          <w:ilvl w:val="0"/>
+          <w:numId w:val="14"/>
+        </w:numPr>
+        <w:spacing w:after="0" w:line="240" w:lineRule="auto"/>
+        <w:rPr>
+          <w:rFonts w:ascii="Times New Roman" w:eastAsia="Times New Roman" w:hAnsi="Times New Roman" w:cs="Times New Roman"/>
+          <w:sz w:val="24"/>
+          <w:szCs w:val="24"/>
+          <w:lang w:eastAsia="en-AU"/>
+        </w:rPr>
+      </w:pPr>
+      <w:r>
+        <w:rPr>
+          <w:rFonts w:ascii="Times New Roman" w:eastAsia="Times New Roman" w:hAnsi="Times New Roman" w:cs="Times New Roman"/>
+          <w:sz w:val="24"/>
+          <w:szCs w:val="24"/>
+          <w:lang w:eastAsia="en-AU"/>
+        </w:rPr>
+        <w:t>Genetic operators</w:t>
       </w:r>
     </w:p>
     <w:p>
@@ -1208,7 +1836,7 @@
         <w:pStyle w:val="ListParagraph"/>
         <w:numPr>
           <w:ilvl w:val="1"/>
-          <w:numId w:val="9"/>
+          <w:numId w:val="15"/>
         </w:numPr>
         <w:spacing w:after="0" w:line="240" w:lineRule="auto"/>
         <w:rPr>
@@ -1225,7 +1853,7 @@
           <w:szCs w:val="24"/>
           <w:lang w:eastAsia="en-AU"/>
         </w:rPr>
-        <w:t>Configurable via plug-ins for fitness function, mutation and conjugation.</w:t>
+        <w:t xml:space="preserve">2 Path mutation operators </w:t>
       </w:r>
     </w:p>
     <w:p>
@@ -1233,7 +1861,7 @@
         <w:pStyle w:val="ListParagraph"/>
         <w:numPr>
           <w:ilvl w:val="1"/>
-          <w:numId w:val="9"/>
+          <w:numId w:val="15"/>
         </w:numPr>
         <w:spacing w:after="0" w:line="240" w:lineRule="auto"/>
         <w:rPr>
@@ -1250,7 +1878,7 @@
           <w:szCs w:val="24"/>
           <w:lang w:eastAsia="en-AU"/>
         </w:rPr>
-        <w:t>Write the best individuals of each generation to a file.</w:t>
+        <w:t>2 Path conjugation operators</w:t>
       </w:r>
     </w:p>
     <w:p>
@@ -1258,7 +1886,7 @@
         <w:pStyle w:val="ListParagraph"/>
         <w:numPr>
           <w:ilvl w:val="0"/>
-          <w:numId w:val="6"/>
+          <w:numId w:val="14"/>
         </w:numPr>
         <w:spacing w:after="0" w:line="240" w:lineRule="auto"/>
         <w:rPr>
@@ -1275,97 +1903,565 @@
           <w:szCs w:val="24"/>
           <w:lang w:eastAsia="en-AU"/>
         </w:rPr>
-        <w:t>Built-in plug-ins:</w:t>
-      </w:r>
-    </w:p>
-    <w:p>
-      <w:pPr>
-        <w:pStyle w:val="ListParagraph"/>
-        <w:numPr>
-          <w:ilvl w:val="1"/>
-          <w:numId w:val="7"/>
-        </w:numPr>
-        <w:spacing w:after="0" w:line="240" w:lineRule="auto"/>
-        <w:rPr>
-          <w:rFonts w:ascii="Times New Roman" w:eastAsia="Times New Roman" w:hAnsi="Times New Roman" w:cs="Times New Roman"/>
-          <w:sz w:val="24"/>
-          <w:szCs w:val="24"/>
-          <w:lang w:eastAsia="en-AU"/>
-        </w:rPr>
-      </w:pPr>
-      <w:r>
-        <w:rPr>
-          <w:rFonts w:ascii="Times New Roman" w:eastAsia="Times New Roman" w:hAnsi="Times New Roman" w:cs="Times New Roman"/>
-          <w:sz w:val="24"/>
-          <w:szCs w:val="24"/>
-          <w:lang w:eastAsia="en-AU"/>
-        </w:rPr>
-        <w:t xml:space="preserve">2 </w:t>
-      </w:r>
-      <w:r>
-        <w:rPr>
-          <w:rFonts w:ascii="Times New Roman" w:eastAsia="Times New Roman" w:hAnsi="Times New Roman" w:cs="Times New Roman"/>
-          <w:sz w:val="24"/>
-          <w:szCs w:val="24"/>
-          <w:lang w:eastAsia="en-AU"/>
-        </w:rPr>
-        <w:t>Mutation Operators</w:t>
-      </w:r>
-    </w:p>
-    <w:p>
-      <w:pPr>
-        <w:pStyle w:val="ListParagraph"/>
-        <w:numPr>
-          <w:ilvl w:val="1"/>
-          <w:numId w:val="7"/>
-        </w:numPr>
-        <w:spacing w:after="0" w:line="240" w:lineRule="auto"/>
-        <w:rPr>
-          <w:rFonts w:ascii="Times New Roman" w:eastAsia="Times New Roman" w:hAnsi="Times New Roman" w:cs="Times New Roman"/>
-          <w:sz w:val="24"/>
-          <w:szCs w:val="24"/>
-          <w:lang w:eastAsia="en-AU"/>
-        </w:rPr>
-      </w:pPr>
-      <w:r>
-        <w:rPr>
-          <w:rFonts w:ascii="Times New Roman" w:eastAsia="Times New Roman" w:hAnsi="Times New Roman" w:cs="Times New Roman"/>
-          <w:sz w:val="24"/>
-          <w:szCs w:val="24"/>
-          <w:lang w:eastAsia="en-AU"/>
-        </w:rPr>
-        <w:t>2 Conjugation Operators</w:t>
-      </w:r>
-    </w:p>
-    <w:p>
-      <w:pPr>
-        <w:spacing w:after="0" w:line="240" w:lineRule="auto"/>
-        <w:rPr>
-          <w:rFonts w:ascii="Times New Roman" w:eastAsia="Times New Roman" w:hAnsi="Times New Roman" w:cs="Times New Roman"/>
-          <w:sz w:val="24"/>
-          <w:szCs w:val="24"/>
-          <w:lang w:eastAsia="en-AU"/>
-        </w:rPr>
-      </w:pPr>
-    </w:p>
-    <w:p>
-      <w:pPr>
-        <w:spacing w:after="0" w:line="240" w:lineRule="auto"/>
-        <w:rPr>
-          <w:rFonts w:ascii="Times New Roman" w:eastAsia="Times New Roman" w:hAnsi="Times New Roman" w:cs="Times New Roman"/>
-          <w:sz w:val="24"/>
-          <w:szCs w:val="24"/>
-          <w:lang w:eastAsia="en-AU"/>
-        </w:rPr>
-      </w:pPr>
-      <w:r>
-        <w:rPr>
-          <w:rFonts w:ascii="Times New Roman" w:eastAsia="Times New Roman" w:hAnsi="Times New Roman" w:cs="Times New Roman"/>
-          <w:sz w:val="24"/>
-          <w:szCs w:val="24"/>
-          <w:lang w:eastAsia="en-AU"/>
-        </w:rPr>
-        <w:t>Example tool written in C#</w:t>
+        <w:t>Terminator</w:t>
+      </w:r>
+    </w:p>
+    <w:p>
+      <w:pPr>
+        <w:spacing w:after="0" w:line="240" w:lineRule="auto"/>
+        <w:rPr>
+          <w:rFonts w:ascii="Times New Roman" w:eastAsia="Times New Roman" w:hAnsi="Times New Roman" w:cs="Times New Roman"/>
+          <w:sz w:val="24"/>
+          <w:szCs w:val="24"/>
+          <w:lang w:eastAsia="en-AU"/>
+        </w:rPr>
+      </w:pPr>
+    </w:p>
+    <w:p>
+      <w:pPr>
+        <w:spacing w:after="0" w:line="240" w:lineRule="auto"/>
+        <w:rPr>
+          <w:rFonts w:ascii="Times New Roman" w:eastAsia="Times New Roman" w:hAnsi="Times New Roman" w:cs="Times New Roman"/>
+          <w:sz w:val="24"/>
+          <w:szCs w:val="24"/>
+          <w:lang w:eastAsia="en-AU"/>
+        </w:rPr>
+      </w:pPr>
+      <w:r>
+        <w:rPr>
+          <w:rFonts w:ascii="Times New Roman" w:eastAsia="Times New Roman" w:hAnsi="Times New Roman" w:cs="Times New Roman"/>
+          <w:sz w:val="24"/>
+          <w:szCs w:val="24"/>
+          <w:lang w:eastAsia="en-AU"/>
+        </w:rPr>
+        <w:t>Visualisation Application:</w:t>
+      </w:r>
+    </w:p>
+    <w:p>
+      <w:pPr>
+        <w:spacing w:before="100" w:beforeAutospacing="1" w:after="100" w:afterAutospacing="1" w:line="240" w:lineRule="auto"/>
+        <w:contextualSpacing/>
+        <w:outlineLvl w:val="3"/>
+        <w:rPr>
+          <w:rFonts w:ascii="Times New Roman" w:eastAsia="Times New Roman" w:hAnsi="Times New Roman" w:cs="Times New Roman"/>
+          <w:bCs/>
+          <w:sz w:val="24"/>
+          <w:szCs w:val="24"/>
+          <w:lang w:eastAsia="en-AU"/>
+        </w:rPr>
+      </w:pPr>
+      <w:r>
+        <w:rPr>
+          <w:rFonts w:ascii="Times New Roman" w:eastAsia="Times New Roman" w:hAnsi="Times New Roman" w:cs="Times New Roman"/>
+          <w:bCs/>
+          <w:sz w:val="24"/>
+          <w:szCs w:val="24"/>
+          <w:lang w:eastAsia="en-AU"/>
+        </w:rPr>
+        <w:t>Load paths from text file outputted by genetic engine when run with example plug-ins.</w:t>
+      </w:r>
+    </w:p>
+    <w:p>
+      <w:pPr>
+        <w:spacing w:before="100" w:beforeAutospacing="1" w:after="100" w:afterAutospacing="1" w:line="240" w:lineRule="auto"/>
+        <w:contextualSpacing/>
+        <w:outlineLvl w:val="3"/>
+        <w:rPr>
+          <w:rFonts w:ascii="Times New Roman" w:eastAsia="Times New Roman" w:hAnsi="Times New Roman" w:cs="Times New Roman"/>
+          <w:bCs/>
+          <w:sz w:val="24"/>
+          <w:szCs w:val="24"/>
+          <w:lang w:eastAsia="en-AU"/>
+        </w:rPr>
+      </w:pPr>
+      <w:r>
+        <w:rPr>
+          <w:rFonts w:ascii="Times New Roman" w:eastAsia="Times New Roman" w:hAnsi="Times New Roman" w:cs="Times New Roman"/>
+          <w:bCs/>
+          <w:sz w:val="24"/>
+          <w:szCs w:val="24"/>
+          <w:lang w:eastAsia="en-AU"/>
+        </w:rPr>
+        <w:t>Display the path on its map.</w:t>
+      </w:r>
+    </w:p>
+    <w:p>
+      <w:pPr>
+        <w:spacing w:before="100" w:beforeAutospacing="1" w:after="100" w:afterAutospacing="1" w:line="240" w:lineRule="auto"/>
+        <w:contextualSpacing/>
+        <w:outlineLvl w:val="3"/>
+        <w:rPr>
+          <w:rFonts w:ascii="Times New Roman" w:eastAsia="Times New Roman" w:hAnsi="Times New Roman" w:cs="Times New Roman"/>
+          <w:bCs/>
+          <w:sz w:val="24"/>
+          <w:szCs w:val="24"/>
+          <w:lang w:eastAsia="en-AU"/>
+        </w:rPr>
+      </w:pPr>
+    </w:p>
+    <w:p>
+      <w:pPr>
+        <w:spacing w:before="100" w:beforeAutospacing="1" w:after="100" w:afterAutospacing="1" w:line="240" w:lineRule="auto"/>
+        <w:contextualSpacing/>
+        <w:outlineLvl w:val="3"/>
+        <w:rPr>
+          <w:rFonts w:ascii="Times New Roman" w:eastAsia="Times New Roman" w:hAnsi="Times New Roman" w:cs="Times New Roman"/>
+          <w:bCs/>
+          <w:sz w:val="24"/>
+          <w:szCs w:val="24"/>
+          <w:lang w:eastAsia="en-AU"/>
+        </w:rPr>
+      </w:pPr>
+      <w:r>
+        <w:rPr>
+          <w:rFonts w:ascii="Times New Roman" w:eastAsia="Times New Roman" w:hAnsi="Times New Roman" w:cs="Times New Roman"/>
+          <w:bCs/>
+          <w:sz w:val="24"/>
+          <w:szCs w:val="24"/>
+          <w:lang w:eastAsia="en-AU"/>
+        </w:rPr>
+        <w:t xml:space="preserve">Note: </w:t>
+      </w:r>
+    </w:p>
+    <w:p>
+      <w:pPr>
+        <w:spacing w:before="100" w:beforeAutospacing="1" w:after="100" w:afterAutospacing="1" w:line="240" w:lineRule="auto"/>
+        <w:contextualSpacing/>
+        <w:outlineLvl w:val="3"/>
+        <w:rPr>
+          <w:rFonts w:ascii="Times New Roman" w:eastAsia="Times New Roman" w:hAnsi="Times New Roman" w:cs="Times New Roman"/>
+          <w:bCs/>
+          <w:sz w:val="24"/>
+          <w:szCs w:val="24"/>
+          <w:lang w:eastAsia="en-AU"/>
+        </w:rPr>
+      </w:pPr>
+      <w:r>
+        <w:rPr>
+          <w:rFonts w:ascii="Times New Roman" w:eastAsia="Times New Roman" w:hAnsi="Times New Roman" w:cs="Times New Roman"/>
+          <w:bCs/>
+          <w:sz w:val="24"/>
+          <w:szCs w:val="24"/>
+          <w:lang w:eastAsia="en-AU"/>
+        </w:rPr>
+        <w:tab/>
+      </w:r>
+      <w:r>
+        <w:rPr>
+          <w:rFonts w:ascii="Times New Roman" w:eastAsia="Times New Roman" w:hAnsi="Times New Roman" w:cs="Times New Roman"/>
+          <w:bCs/>
+          <w:sz w:val="24"/>
+          <w:szCs w:val="24"/>
+          <w:lang w:eastAsia="en-AU"/>
+        </w:rPr>
+        <w:t>Pat</w:t>
+      </w:r>
+      <w:r>
+        <w:rPr>
+          <w:rFonts w:ascii="Times New Roman" w:eastAsia="Times New Roman" w:hAnsi="Times New Roman" w:cs="Times New Roman"/>
+          <w:bCs/>
+          <w:sz w:val="24"/>
+          <w:szCs w:val="24"/>
+          <w:lang w:eastAsia="en-AU"/>
+        </w:rPr>
+        <w:t>hs will be in the form of trees. That is, each path will be an undirected graph which is connected and has no cycles.</w:t>
+      </w:r>
+      <w:r>
+        <w:rPr>
+          <w:rFonts w:ascii="Times New Roman" w:eastAsia="Times New Roman" w:hAnsi="Times New Roman" w:cs="Times New Roman"/>
+          <w:bCs/>
+          <w:sz w:val="24"/>
+          <w:szCs w:val="24"/>
+          <w:lang w:eastAsia="en-AU"/>
+        </w:rPr>
+        <w:t xml:space="preserve"> </w:t>
+      </w:r>
+      <w:r>
+        <w:rPr>
+          <w:rFonts w:ascii="Times New Roman" w:eastAsia="Times New Roman" w:hAnsi="Times New Roman" w:cs="Times New Roman"/>
+          <w:bCs/>
+          <w:sz w:val="24"/>
+          <w:szCs w:val="24"/>
+          <w:lang w:eastAsia="en-AU"/>
+        </w:rPr>
+        <w:t>F</w:t>
+      </w:r>
+      <w:r>
+        <w:rPr>
+          <w:rFonts w:ascii="Times New Roman" w:eastAsia="Times New Roman" w:hAnsi="Times New Roman" w:cs="Times New Roman"/>
+          <w:bCs/>
+          <w:sz w:val="24"/>
+          <w:szCs w:val="24"/>
+          <w:lang w:eastAsia="en-AU"/>
+        </w:rPr>
+        <w:t>or simplicity, t</w:t>
+      </w:r>
+      <w:r>
+        <w:rPr>
+          <w:rFonts w:ascii="Times New Roman" w:eastAsia="Times New Roman" w:hAnsi="Times New Roman" w:cs="Times New Roman"/>
+          <w:bCs/>
+          <w:sz w:val="24"/>
+          <w:szCs w:val="24"/>
+          <w:lang w:eastAsia="en-AU"/>
+        </w:rPr>
+        <w:t xml:space="preserve">he vertices in the tree (not the </w:t>
+      </w:r>
+      <w:r>
+        <w:rPr>
+          <w:rFonts w:ascii="Times New Roman" w:eastAsia="Times New Roman" w:hAnsi="Times New Roman" w:cs="Times New Roman"/>
+          <w:bCs/>
+          <w:sz w:val="24"/>
+          <w:szCs w:val="24"/>
+          <w:lang w:eastAsia="en-AU"/>
+        </w:rPr>
+        <w:t>edges</w:t>
+      </w:r>
+      <w:r>
+        <w:rPr>
+          <w:rFonts w:ascii="Times New Roman" w:eastAsia="Times New Roman" w:hAnsi="Times New Roman" w:cs="Times New Roman"/>
+          <w:bCs/>
+          <w:sz w:val="24"/>
+          <w:szCs w:val="24"/>
+          <w:lang w:eastAsia="en-AU"/>
+        </w:rPr>
+        <w:t>) will be used when determining the minimum distance of the path from each town.</w:t>
+      </w:r>
+    </w:p>
+    <w:p>
+      <w:pPr>
+        <w:spacing w:before="100" w:beforeAutospacing="1" w:after="100" w:afterAutospacing="1" w:line="240" w:lineRule="auto"/>
+        <w:contextualSpacing/>
+        <w:outlineLvl w:val="3"/>
+        <w:rPr>
+          <w:rFonts w:ascii="Times New Roman" w:eastAsia="Times New Roman" w:hAnsi="Times New Roman" w:cs="Times New Roman"/>
+          <w:bCs/>
+          <w:sz w:val="24"/>
+          <w:szCs w:val="24"/>
+          <w:lang w:eastAsia="en-AU"/>
+        </w:rPr>
+      </w:pPr>
+    </w:p>
+    <w:p>
+      <w:pPr>
+        <w:spacing w:before="100" w:beforeAutospacing="1" w:after="100" w:afterAutospacing="1" w:line="240" w:lineRule="auto"/>
+        <w:contextualSpacing/>
+        <w:outlineLvl w:val="3"/>
+        <w:rPr>
+          <w:rFonts w:ascii="Times New Roman" w:eastAsia="Times New Roman" w:hAnsi="Times New Roman" w:cs="Times New Roman"/>
+          <w:bCs/>
+          <w:sz w:val="24"/>
+          <w:szCs w:val="24"/>
+          <w:lang w:eastAsia="en-AU"/>
+        </w:rPr>
+      </w:pPr>
+      <w:r>
+        <w:rPr>
+          <w:rFonts w:ascii="Times New Roman" w:eastAsia="Times New Roman" w:hAnsi="Times New Roman" w:cs="Times New Roman"/>
+          <w:bCs/>
+          <w:sz w:val="24"/>
+          <w:szCs w:val="24"/>
+          <w:lang w:eastAsia="en-AU"/>
+        </w:rPr>
+        <w:tab/>
+        <w:t>An undirected graph would have been a more general representation of the path however, any graph can be reduced to a tree by removing edges. The resulting tree will contain all the same vertices, remain connected and have total length less than or equal to the original graph.</w:t>
+      </w:r>
+      <w:r>
+        <w:rPr>
+          <w:rFonts w:ascii="Times New Roman" w:eastAsia="Times New Roman" w:hAnsi="Times New Roman" w:cs="Times New Roman"/>
+          <w:bCs/>
+          <w:sz w:val="24"/>
+          <w:szCs w:val="24"/>
+          <w:lang w:eastAsia="en-AU"/>
+        </w:rPr>
+        <w:t xml:space="preserve"> This simplifies the algorithm as it is much easier to define conjugation operations for trees than for graphs.</w:t>
+      </w:r>
+    </w:p>
+    <w:p>
+      <w:pPr>
+        <w:spacing w:before="100" w:beforeAutospacing="1" w:after="100" w:afterAutospacing="1" w:line="240" w:lineRule="auto"/>
+        <w:contextualSpacing/>
+        <w:outlineLvl w:val="3"/>
+        <w:rPr>
+          <w:rFonts w:ascii="Times New Roman" w:eastAsia="Times New Roman" w:hAnsi="Times New Roman" w:cs="Times New Roman"/>
+          <w:bCs/>
+          <w:sz w:val="24"/>
+          <w:szCs w:val="24"/>
+          <w:lang w:eastAsia="en-AU"/>
+        </w:rPr>
+      </w:pPr>
+    </w:p>
+    <w:p>
+      <w:pPr>
+        <w:spacing w:before="100" w:beforeAutospacing="1" w:after="100" w:afterAutospacing="1" w:line="240" w:lineRule="auto"/>
+        <w:outlineLvl w:val="3"/>
+        <w:rPr>
+          <w:rFonts w:ascii="Times New Roman" w:eastAsia="Times New Roman" w:hAnsi="Times New Roman" w:cs="Times New Roman"/>
+          <w:b/>
+          <w:bCs/>
+          <w:sz w:val="24"/>
+          <w:szCs w:val="24"/>
+          <w:lang w:eastAsia="en-AU"/>
+        </w:rPr>
+      </w:pPr>
+      <w:r>
+        <w:rPr>
+          <w:rFonts w:ascii="Times New Roman" w:eastAsia="Times New Roman" w:hAnsi="Times New Roman" w:cs="Times New Roman"/>
+          <w:b/>
+          <w:bCs/>
+          <w:sz w:val="24"/>
+          <w:szCs w:val="24"/>
+          <w:lang w:eastAsia="en-AU"/>
+        </w:rPr>
+        <w:t>3.3.1 User Interface and Human Factors</w:t>
+      </w:r>
+    </w:p>
+    <w:p>
+      <w:pPr>
+        <w:spacing w:after="0" w:line="240" w:lineRule="auto"/>
+        <w:rPr>
+          <w:rFonts w:ascii="Times New Roman" w:eastAsia="Times New Roman" w:hAnsi="Times New Roman" w:cs="Times New Roman"/>
+          <w:sz w:val="24"/>
+          <w:szCs w:val="24"/>
+          <w:lang w:eastAsia="en-AU"/>
+        </w:rPr>
+      </w:pPr>
+      <w:r>
+        <w:rPr>
+          <w:rFonts w:ascii="Times New Roman" w:eastAsia="Times New Roman" w:hAnsi="Times New Roman" w:cs="Times New Roman"/>
+          <w:sz w:val="24"/>
+          <w:szCs w:val="24"/>
+          <w:lang w:eastAsia="en-AU"/>
+        </w:rPr>
+        <w:t>The user</w:t>
+      </w:r>
+      <w:r>
+        <w:rPr>
+          <w:rFonts w:ascii="Times New Roman" w:eastAsia="Times New Roman" w:hAnsi="Times New Roman" w:cs="Times New Roman"/>
+          <w:sz w:val="24"/>
+          <w:szCs w:val="24"/>
+          <w:lang w:eastAsia="en-AU"/>
+        </w:rPr>
+        <w:t>s</w:t>
+      </w:r>
+      <w:r>
+        <w:rPr>
+          <w:rFonts w:ascii="Times New Roman" w:eastAsia="Times New Roman" w:hAnsi="Times New Roman" w:cs="Times New Roman"/>
+          <w:sz w:val="24"/>
+          <w:szCs w:val="24"/>
+          <w:lang w:eastAsia="en-AU"/>
+        </w:rPr>
+        <w:t xml:space="preserve"> of the genetic engine</w:t>
+      </w:r>
+      <w:r>
+        <w:rPr>
+          <w:rFonts w:ascii="Times New Roman" w:eastAsia="Times New Roman" w:hAnsi="Times New Roman" w:cs="Times New Roman"/>
+          <w:sz w:val="24"/>
+          <w:szCs w:val="24"/>
+          <w:lang w:eastAsia="en-AU"/>
+        </w:rPr>
+        <w:t xml:space="preserve">, </w:t>
+      </w:r>
+      <w:r>
+        <w:rPr>
+          <w:rFonts w:ascii="Times New Roman" w:eastAsia="Times New Roman" w:hAnsi="Times New Roman" w:cs="Times New Roman"/>
+          <w:sz w:val="24"/>
+          <w:szCs w:val="24"/>
+          <w:lang w:eastAsia="en-AU"/>
+        </w:rPr>
+        <w:t>sample plug-ins</w:t>
+      </w:r>
+      <w:r>
+        <w:rPr>
+          <w:rFonts w:ascii="Times New Roman" w:eastAsia="Times New Roman" w:hAnsi="Times New Roman" w:cs="Times New Roman"/>
+          <w:sz w:val="24"/>
+          <w:szCs w:val="24"/>
+          <w:lang w:eastAsia="en-AU"/>
+        </w:rPr>
+        <w:t xml:space="preserve"> and visualiser tool</w:t>
+      </w:r>
+      <w:r>
+        <w:rPr>
+          <w:rFonts w:ascii="Times New Roman" w:eastAsia="Times New Roman" w:hAnsi="Times New Roman" w:cs="Times New Roman"/>
+          <w:sz w:val="24"/>
+          <w:szCs w:val="24"/>
+          <w:lang w:eastAsia="en-AU"/>
+        </w:rPr>
+        <w:t xml:space="preserve"> will be</w:t>
+      </w:r>
+      <w:r>
+        <w:rPr>
+          <w:rFonts w:ascii="Times New Roman" w:eastAsia="Times New Roman" w:hAnsi="Times New Roman" w:cs="Times New Roman"/>
+          <w:sz w:val="24"/>
+          <w:szCs w:val="24"/>
+          <w:lang w:eastAsia="en-AU"/>
+        </w:rPr>
+        <w:t xml:space="preserve"> </w:t>
+      </w:r>
+      <w:r>
+        <w:rPr>
+          <w:rFonts w:ascii="Times New Roman" w:eastAsia="Times New Roman" w:hAnsi="Times New Roman" w:cs="Times New Roman"/>
+          <w:sz w:val="24"/>
+          <w:szCs w:val="24"/>
+          <w:lang w:eastAsia="en-AU"/>
+        </w:rPr>
+        <w:t>programmer</w:t>
+      </w:r>
+      <w:r>
+        <w:rPr>
+          <w:rFonts w:ascii="Times New Roman" w:eastAsia="Times New Roman" w:hAnsi="Times New Roman" w:cs="Times New Roman"/>
+          <w:sz w:val="24"/>
+          <w:szCs w:val="24"/>
+          <w:lang w:eastAsia="en-AU"/>
+        </w:rPr>
+        <w:t>s</w:t>
+      </w:r>
+      <w:r>
+        <w:rPr>
+          <w:rFonts w:ascii="Times New Roman" w:eastAsia="Times New Roman" w:hAnsi="Times New Roman" w:cs="Times New Roman"/>
+          <w:sz w:val="24"/>
+          <w:szCs w:val="24"/>
+          <w:lang w:eastAsia="en-AU"/>
+        </w:rPr>
+        <w:t xml:space="preserve"> with some experience with C#. </w:t>
+      </w:r>
+      <w:r>
+        <w:rPr>
+          <w:rFonts w:ascii="Times New Roman" w:eastAsia="Times New Roman" w:hAnsi="Times New Roman" w:cs="Times New Roman"/>
+          <w:sz w:val="24"/>
+          <w:szCs w:val="24"/>
+          <w:lang w:eastAsia="en-AU"/>
+        </w:rPr>
+        <w:t xml:space="preserve">Therefore, </w:t>
+      </w:r>
+      <w:r>
+        <w:rPr>
+          <w:rFonts w:ascii="Times New Roman" w:eastAsia="Times New Roman" w:hAnsi="Times New Roman" w:cs="Times New Roman"/>
+          <w:sz w:val="24"/>
+          <w:szCs w:val="24"/>
+          <w:lang w:eastAsia="en-AU"/>
+        </w:rPr>
+        <w:t>clear API and source code documentation are the most important source of information.</w:t>
+      </w:r>
+    </w:p>
+    <w:p>
+      <w:pPr>
+        <w:spacing w:after="0" w:line="240" w:lineRule="auto"/>
+        <w:rPr>
+          <w:rFonts w:ascii="Times New Roman" w:eastAsia="Times New Roman" w:hAnsi="Times New Roman" w:cs="Times New Roman"/>
+          <w:sz w:val="24"/>
+          <w:szCs w:val="24"/>
+          <w:lang w:eastAsia="en-AU"/>
+        </w:rPr>
+      </w:pPr>
+    </w:p>
+    <w:p>
+      <w:pPr>
+        <w:spacing w:after="0" w:line="240" w:lineRule="auto"/>
+        <w:rPr>
+          <w:rFonts w:ascii="Times New Roman" w:eastAsia="Times New Roman" w:hAnsi="Times New Roman" w:cs="Times New Roman"/>
+          <w:sz w:val="24"/>
+          <w:szCs w:val="24"/>
+          <w:lang w:eastAsia="en-AU"/>
+        </w:rPr>
+      </w:pPr>
+      <w:r>
+        <w:rPr>
+          <w:rFonts w:ascii="Times New Roman" w:eastAsia="Times New Roman" w:hAnsi="Times New Roman" w:cs="Times New Roman"/>
+          <w:sz w:val="24"/>
+          <w:szCs w:val="24"/>
+          <w:lang w:eastAsia="en-AU"/>
+        </w:rPr>
+        <w:t>The sample plug-ins have</w:t>
+      </w:r>
+      <w:r>
+        <w:rPr>
+          <w:rFonts w:ascii="Times New Roman" w:eastAsia="Times New Roman" w:hAnsi="Times New Roman" w:cs="Times New Roman"/>
+          <w:sz w:val="24"/>
+          <w:szCs w:val="24"/>
+          <w:lang w:eastAsia="en-AU"/>
+        </w:rPr>
+        <w:t xml:space="preserve"> little practical value in </w:t>
+      </w:r>
+      <w:r>
+        <w:rPr>
+          <w:rFonts w:ascii="Times New Roman" w:eastAsia="Times New Roman" w:hAnsi="Times New Roman" w:cs="Times New Roman"/>
+          <w:sz w:val="24"/>
+          <w:szCs w:val="24"/>
+          <w:lang w:eastAsia="en-AU"/>
+        </w:rPr>
+        <w:t>themself</w:t>
+      </w:r>
+      <w:r>
+        <w:rPr>
+          <w:rFonts w:ascii="Times New Roman" w:eastAsia="Times New Roman" w:hAnsi="Times New Roman" w:cs="Times New Roman"/>
+          <w:sz w:val="24"/>
+          <w:szCs w:val="24"/>
+          <w:lang w:eastAsia="en-AU"/>
+        </w:rPr>
+        <w:t xml:space="preserve"> other than proof that the genetic eng</w:t>
+      </w:r>
+      <w:r>
+        <w:rPr>
+          <w:rFonts w:ascii="Times New Roman" w:eastAsia="Times New Roman" w:hAnsi="Times New Roman" w:cs="Times New Roman"/>
+          <w:sz w:val="24"/>
+          <w:szCs w:val="24"/>
+          <w:lang w:eastAsia="en-AU"/>
+        </w:rPr>
+        <w:t>ine library works. However, their</w:t>
+      </w:r>
+      <w:r>
+        <w:rPr>
+          <w:rFonts w:ascii="Times New Roman" w:eastAsia="Times New Roman" w:hAnsi="Times New Roman" w:cs="Times New Roman"/>
+          <w:sz w:val="24"/>
+          <w:szCs w:val="24"/>
+          <w:lang w:eastAsia="en-AU"/>
+        </w:rPr>
+        <w:t xml:space="preserve"> source code will serve as an example of how to utilise the classes within the library.</w:t>
+      </w:r>
+    </w:p>
+    <w:p>
+      <w:pPr>
+        <w:spacing w:before="100" w:beforeAutospacing="1" w:after="100" w:afterAutospacing="1" w:line="240" w:lineRule="auto"/>
+        <w:outlineLvl w:val="3"/>
+        <w:rPr>
+          <w:rFonts w:ascii="Times New Roman" w:eastAsia="Times New Roman" w:hAnsi="Times New Roman" w:cs="Times New Roman"/>
+          <w:b/>
+          <w:bCs/>
+          <w:sz w:val="24"/>
+          <w:szCs w:val="24"/>
+          <w:lang w:eastAsia="en-AU"/>
+        </w:rPr>
+      </w:pPr>
+      <w:r>
+        <w:rPr>
+          <w:rFonts w:ascii="Times New Roman" w:eastAsia="Times New Roman" w:hAnsi="Times New Roman" w:cs="Times New Roman"/>
+          <w:b/>
+          <w:bCs/>
+          <w:sz w:val="24"/>
+          <w:szCs w:val="24"/>
+          <w:lang w:eastAsia="en-AU"/>
+        </w:rPr>
+        <w:t>3.3.2 Documentation</w:t>
+      </w:r>
+    </w:p>
+    <w:p>
+      <w:pPr>
+        <w:spacing w:after="0" w:line="240" w:lineRule="auto"/>
+        <w:rPr>
+          <w:rFonts w:ascii="Times New Roman" w:eastAsia="Times New Roman" w:hAnsi="Times New Roman" w:cs="Times New Roman"/>
+          <w:sz w:val="24"/>
+          <w:szCs w:val="24"/>
+          <w:lang w:eastAsia="en-AU"/>
+        </w:rPr>
+      </w:pPr>
+      <w:r>
+        <w:rPr>
+          <w:rFonts w:ascii="Times New Roman" w:eastAsia="Times New Roman" w:hAnsi="Times New Roman" w:cs="Times New Roman"/>
+          <w:sz w:val="24"/>
+          <w:szCs w:val="24"/>
+          <w:lang w:eastAsia="en-AU"/>
+        </w:rPr>
+        <w:t>Core genetic engine library and support library</w:t>
       </w:r>
       <w:r>
         <w:rPr>
@@ -1382,7 +2478,7 @@
         <w:pStyle w:val="ListParagraph"/>
         <w:numPr>
           <w:ilvl w:val="0"/>
-          <w:numId w:val="6"/>
+          <w:numId w:val="17"/>
         </w:numPr>
         <w:spacing w:after="0" w:line="240" w:lineRule="auto"/>
         <w:rPr>
@@ -1399,218 +2495,7 @@
           <w:szCs w:val="24"/>
           <w:lang w:eastAsia="en-AU"/>
         </w:rPr>
-        <w:t>Application using genetic engine DLL</w:t>
-      </w:r>
-      <w:r>
-        <w:rPr>
-          <w:rFonts w:ascii="Times New Roman" w:eastAsia="Times New Roman" w:hAnsi="Times New Roman" w:cs="Times New Roman"/>
-          <w:sz w:val="24"/>
-          <w:szCs w:val="24"/>
-          <w:lang w:eastAsia="en-AU"/>
-        </w:rPr>
-        <w:t>:</w:t>
-      </w:r>
-    </w:p>
-    <w:p>
-      <w:pPr>
-        <w:pStyle w:val="ListParagraph"/>
-        <w:numPr>
-          <w:ilvl w:val="1"/>
-          <w:numId w:val="9"/>
-        </w:numPr>
-        <w:spacing w:after="0" w:line="240" w:lineRule="auto"/>
-        <w:rPr>
-          <w:rFonts w:ascii="Times New Roman" w:eastAsia="Times New Roman" w:hAnsi="Times New Roman" w:cs="Times New Roman"/>
-          <w:sz w:val="24"/>
-          <w:szCs w:val="24"/>
-          <w:lang w:eastAsia="en-AU"/>
-        </w:rPr>
-      </w:pPr>
-      <w:r>
-        <w:rPr>
-          <w:rFonts w:ascii="Times New Roman" w:eastAsia="Times New Roman" w:hAnsi="Times New Roman" w:cs="Times New Roman"/>
-          <w:sz w:val="24"/>
-          <w:szCs w:val="24"/>
-          <w:lang w:eastAsia="en-AU"/>
-        </w:rPr>
-        <w:t>Read map file:</w:t>
-      </w:r>
-    </w:p>
-    <w:p>
-      <w:pPr>
-        <w:pStyle w:val="ListParagraph"/>
-        <w:numPr>
-          <w:ilvl w:val="2"/>
-          <w:numId w:val="11"/>
-        </w:numPr>
-        <w:spacing w:after="0" w:line="240" w:lineRule="auto"/>
-        <w:rPr>
-          <w:rFonts w:ascii="Times New Roman" w:eastAsia="Times New Roman" w:hAnsi="Times New Roman" w:cs="Times New Roman"/>
-          <w:sz w:val="24"/>
-          <w:szCs w:val="24"/>
-          <w:lang w:eastAsia="en-AU"/>
-        </w:rPr>
-      </w:pPr>
-      <w:r>
-        <w:rPr>
-          <w:rFonts w:ascii="Times New Roman" w:eastAsia="Times New Roman" w:hAnsi="Times New Roman" w:cs="Times New Roman"/>
-          <w:sz w:val="24"/>
-          <w:szCs w:val="24"/>
-          <w:lang w:eastAsia="en-AU"/>
-        </w:rPr>
-        <w:t>Width as an integer</w:t>
-      </w:r>
-    </w:p>
-    <w:p>
-      <w:pPr>
-        <w:pStyle w:val="ListParagraph"/>
-        <w:numPr>
-          <w:ilvl w:val="2"/>
-          <w:numId w:val="11"/>
-        </w:numPr>
-        <w:spacing w:after="0" w:line="240" w:lineRule="auto"/>
-        <w:rPr>
-          <w:rFonts w:ascii="Times New Roman" w:eastAsia="Times New Roman" w:hAnsi="Times New Roman" w:cs="Times New Roman"/>
-          <w:sz w:val="24"/>
-          <w:szCs w:val="24"/>
-          <w:lang w:eastAsia="en-AU"/>
-        </w:rPr>
-      </w:pPr>
-      <w:r>
-        <w:rPr>
-          <w:rFonts w:ascii="Times New Roman" w:eastAsia="Times New Roman" w:hAnsi="Times New Roman" w:cs="Times New Roman"/>
-          <w:sz w:val="24"/>
-          <w:szCs w:val="24"/>
-          <w:lang w:eastAsia="en-AU"/>
-        </w:rPr>
-        <w:t>Height as an integer</w:t>
-      </w:r>
-    </w:p>
-    <w:p>
-      <w:pPr>
-        <w:pStyle w:val="ListParagraph"/>
-        <w:numPr>
-          <w:ilvl w:val="2"/>
-          <w:numId w:val="11"/>
-        </w:numPr>
-        <w:spacing w:after="0" w:line="240" w:lineRule="auto"/>
-        <w:rPr>
-          <w:rFonts w:ascii="Times New Roman" w:eastAsia="Times New Roman" w:hAnsi="Times New Roman" w:cs="Times New Roman"/>
-          <w:sz w:val="24"/>
-          <w:szCs w:val="24"/>
-          <w:lang w:eastAsia="en-AU"/>
-        </w:rPr>
-      </w:pPr>
-      <w:r>
-        <w:rPr>
-          <w:rFonts w:ascii="Times New Roman" w:eastAsia="Times New Roman" w:hAnsi="Times New Roman" w:cs="Times New Roman"/>
-          <w:sz w:val="24"/>
-          <w:szCs w:val="24"/>
-          <w:lang w:eastAsia="en-AU"/>
-        </w:rPr>
-        <w:t>List of town coordinates as pairs of integers.</w:t>
-      </w:r>
-    </w:p>
-    <w:p>
-      <w:pPr>
-        <w:pStyle w:val="ListParagraph"/>
-        <w:numPr>
-          <w:ilvl w:val="2"/>
-          <w:numId w:val="11"/>
-        </w:numPr>
-        <w:spacing w:after="0" w:line="240" w:lineRule="auto"/>
-        <w:rPr>
-          <w:rFonts w:ascii="Times New Roman" w:eastAsia="Times New Roman" w:hAnsi="Times New Roman" w:cs="Times New Roman"/>
-          <w:sz w:val="24"/>
-          <w:szCs w:val="24"/>
-          <w:lang w:eastAsia="en-AU"/>
-        </w:rPr>
-      </w:pPr>
-      <w:r>
-        <w:rPr>
-          <w:rFonts w:ascii="Times New Roman" w:eastAsia="Times New Roman" w:hAnsi="Times New Roman" w:cs="Times New Roman"/>
-          <w:sz w:val="24"/>
-          <w:szCs w:val="24"/>
-          <w:lang w:eastAsia="en-AU"/>
-        </w:rPr>
-        <w:t>Path start and end coordinates as pairs of integers.</w:t>
-      </w:r>
-    </w:p>
-    <w:p>
-      <w:pPr>
-        <w:pStyle w:val="ListParagraph"/>
-        <w:numPr>
-          <w:ilvl w:val="1"/>
-          <w:numId w:val="9"/>
-        </w:numPr>
-        <w:spacing w:after="0" w:line="240" w:lineRule="auto"/>
-        <w:rPr>
-          <w:rFonts w:ascii="Times New Roman" w:eastAsia="Times New Roman" w:hAnsi="Times New Roman" w:cs="Times New Roman"/>
-          <w:sz w:val="24"/>
-          <w:szCs w:val="24"/>
-          <w:lang w:eastAsia="en-AU"/>
-        </w:rPr>
-      </w:pPr>
-      <w:r>
-        <w:rPr>
-          <w:rFonts w:ascii="Times New Roman" w:eastAsia="Times New Roman" w:hAnsi="Times New Roman" w:cs="Times New Roman"/>
-          <w:sz w:val="24"/>
-          <w:szCs w:val="24"/>
-          <w:lang w:eastAsia="en-AU"/>
-        </w:rPr>
-        <w:t>Initialise Genetic E</w:t>
-      </w:r>
-      <w:r>
-        <w:rPr>
-          <w:rFonts w:ascii="Times New Roman" w:eastAsia="Times New Roman" w:hAnsi="Times New Roman" w:cs="Times New Roman"/>
-          <w:sz w:val="24"/>
-          <w:szCs w:val="24"/>
-          <w:lang w:eastAsia="en-AU"/>
-        </w:rPr>
-        <w:t>ngine with suitable</w:t>
-      </w:r>
-      <w:r>
-        <w:rPr>
-          <w:rFonts w:ascii="Times New Roman" w:eastAsia="Times New Roman" w:hAnsi="Times New Roman" w:cs="Times New Roman"/>
-          <w:sz w:val="24"/>
-          <w:szCs w:val="24"/>
-          <w:lang w:eastAsia="en-AU"/>
-        </w:rPr>
-        <w:t xml:space="preserve"> plug-ins and run algorithm</w:t>
-      </w:r>
-    </w:p>
-    <w:p>
-      <w:pPr>
-        <w:pStyle w:val="ListParagraph"/>
-        <w:numPr>
-          <w:ilvl w:val="1"/>
-          <w:numId w:val="9"/>
-        </w:numPr>
-        <w:spacing w:after="0" w:line="240" w:lineRule="auto"/>
-        <w:rPr>
-          <w:rFonts w:ascii="Times New Roman" w:eastAsia="Times New Roman" w:hAnsi="Times New Roman" w:cs="Times New Roman"/>
-          <w:sz w:val="24"/>
-          <w:szCs w:val="24"/>
-          <w:lang w:eastAsia="en-AU"/>
-        </w:rPr>
-      </w:pPr>
-      <w:r>
-        <w:rPr>
-          <w:rFonts w:ascii="Times New Roman" w:eastAsia="Times New Roman" w:hAnsi="Times New Roman" w:cs="Times New Roman"/>
-          <w:sz w:val="24"/>
-          <w:szCs w:val="24"/>
-          <w:lang w:eastAsia="en-AU"/>
-        </w:rPr>
-        <w:t xml:space="preserve"> </w:t>
-      </w:r>
-      <w:r>
-        <w:rPr>
-          <w:rFonts w:ascii="Times New Roman" w:eastAsia="Times New Roman" w:hAnsi="Times New Roman" w:cs="Times New Roman"/>
-          <w:sz w:val="24"/>
-          <w:szCs w:val="24"/>
-          <w:lang w:eastAsia="en-AU"/>
-        </w:rPr>
-        <w:t>Output best path.</w:t>
+        <w:t>API documentation outlining all exposed classes and how they are intended to be used.</w:t>
       </w:r>
     </w:p>
     <w:p>
@@ -1618,7 +2503,7 @@
         <w:pStyle w:val="ListParagraph"/>
         <w:numPr>
           <w:ilvl w:val="0"/>
-          <w:numId w:val="6"/>
+          <w:numId w:val="17"/>
         </w:numPr>
         <w:spacing w:after="0" w:line="240" w:lineRule="auto"/>
         <w:rPr>
@@ -1635,25 +2520,15 @@
           <w:szCs w:val="24"/>
           <w:lang w:eastAsia="en-AU"/>
         </w:rPr>
-        <w:lastRenderedPageBreak/>
-        <w:t>Visualisation tool</w:t>
-      </w:r>
-      <w:r>
-        <w:rPr>
-          <w:rFonts w:ascii="Times New Roman" w:eastAsia="Times New Roman" w:hAnsi="Times New Roman" w:cs="Times New Roman"/>
-          <w:sz w:val="24"/>
-          <w:szCs w:val="24"/>
-          <w:lang w:eastAsia="en-AU"/>
-        </w:rPr>
-        <w:t>:</w:t>
+        <w:t>Tutorial document with step-by-step instructions for a simple example application using the library.</w:t>
       </w:r>
     </w:p>
     <w:p>
       <w:pPr>
         <w:pStyle w:val="ListParagraph"/>
         <w:numPr>
-          <w:ilvl w:val="1"/>
-          <w:numId w:val="7"/>
+          <w:ilvl w:val="0"/>
+          <w:numId w:val="17"/>
         </w:numPr>
         <w:spacing w:after="0" w:line="240" w:lineRule="auto"/>
         <w:rPr>
@@ -1670,15 +2545,73 @@
           <w:szCs w:val="24"/>
           <w:lang w:eastAsia="en-AU"/>
         </w:rPr>
-        <w:t>Read individual path from file.</w:t>
+        <w:t xml:space="preserve">Clear </w:t>
+      </w:r>
+      <w:r>
+        <w:rPr>
+          <w:rFonts w:ascii="Times New Roman" w:eastAsia="Times New Roman" w:hAnsi="Times New Roman" w:cs="Times New Roman"/>
+          <w:sz w:val="24"/>
+          <w:szCs w:val="24"/>
+          <w:lang w:eastAsia="en-AU"/>
+        </w:rPr>
+        <w:t xml:space="preserve">and complete </w:t>
+      </w:r>
+      <w:r>
+        <w:rPr>
+          <w:rFonts w:ascii="Times New Roman" w:eastAsia="Times New Roman" w:hAnsi="Times New Roman" w:cs="Times New Roman"/>
+          <w:sz w:val="24"/>
+          <w:szCs w:val="24"/>
+          <w:lang w:eastAsia="en-AU"/>
+        </w:rPr>
+        <w:t>source code documentation</w:t>
+      </w:r>
+      <w:r>
+        <w:rPr>
+          <w:rFonts w:ascii="Times New Roman" w:eastAsia="Times New Roman" w:hAnsi="Times New Roman" w:cs="Times New Roman"/>
+          <w:sz w:val="24"/>
+          <w:szCs w:val="24"/>
+          <w:lang w:eastAsia="en-AU"/>
+        </w:rPr>
+        <w:t>.</w:t>
+      </w:r>
+    </w:p>
+    <w:p>
+      <w:pPr>
+        <w:spacing w:after="0" w:line="240" w:lineRule="auto"/>
+        <w:rPr>
+          <w:rFonts w:ascii="Times New Roman" w:eastAsia="Times New Roman" w:hAnsi="Times New Roman" w:cs="Times New Roman"/>
+          <w:sz w:val="24"/>
+          <w:szCs w:val="24"/>
+          <w:lang w:eastAsia="en-AU"/>
+        </w:rPr>
+      </w:pPr>
+    </w:p>
+    <w:p>
+      <w:pPr>
+        <w:spacing w:after="0" w:line="240" w:lineRule="auto"/>
+        <w:rPr>
+          <w:rFonts w:ascii="Times New Roman" w:eastAsia="Times New Roman" w:hAnsi="Times New Roman" w:cs="Times New Roman"/>
+          <w:sz w:val="24"/>
+          <w:szCs w:val="24"/>
+          <w:lang w:eastAsia="en-AU"/>
+        </w:rPr>
+      </w:pPr>
+      <w:r>
+        <w:rPr>
+          <w:rFonts w:ascii="Times New Roman" w:eastAsia="Times New Roman" w:hAnsi="Times New Roman" w:cs="Times New Roman"/>
+          <w:sz w:val="24"/>
+          <w:szCs w:val="24"/>
+          <w:lang w:eastAsia="en-AU"/>
+        </w:rPr>
+        <w:t>Command-line application:</w:t>
       </w:r>
     </w:p>
     <w:p>
       <w:pPr>
         <w:pStyle w:val="ListParagraph"/>
         <w:numPr>
-          <w:ilvl w:val="1"/>
-          <w:numId w:val="7"/>
+          <w:ilvl w:val="0"/>
+          <w:numId w:val="19"/>
         </w:numPr>
         <w:spacing w:after="0" w:line="240" w:lineRule="auto"/>
         <w:rPr>
@@ -1695,194 +2628,157 @@
           <w:szCs w:val="24"/>
           <w:lang w:eastAsia="en-AU"/>
         </w:rPr>
-        <w:t>Display path on a map with the town locations.</w:t>
-      </w:r>
-    </w:p>
-    <w:p>
-      <w:pPr>
-        <w:spacing w:before="100" w:beforeAutospacing="1" w:after="100" w:afterAutospacing="1" w:line="240" w:lineRule="auto"/>
-        <w:contextualSpacing/>
-        <w:outlineLvl w:val="3"/>
-        <w:rPr>
-          <w:rFonts w:ascii="Times New Roman" w:eastAsia="Times New Roman" w:hAnsi="Times New Roman" w:cs="Times New Roman"/>
-          <w:bCs/>
-          <w:sz w:val="24"/>
-          <w:szCs w:val="24"/>
-          <w:lang w:eastAsia="en-AU"/>
-        </w:rPr>
-      </w:pPr>
-      <w:r>
-        <w:rPr>
-          <w:rFonts w:ascii="Times New Roman" w:eastAsia="Times New Roman" w:hAnsi="Times New Roman" w:cs="Times New Roman"/>
-          <w:bCs/>
-          <w:sz w:val="24"/>
-          <w:szCs w:val="24"/>
-          <w:lang w:eastAsia="en-AU"/>
-        </w:rPr>
-        <w:t xml:space="preserve">Note: </w:t>
-      </w:r>
-    </w:p>
-    <w:p>
-      <w:pPr>
-        <w:spacing w:before="100" w:beforeAutospacing="1" w:after="100" w:afterAutospacing="1" w:line="240" w:lineRule="auto"/>
-        <w:contextualSpacing/>
-        <w:outlineLvl w:val="3"/>
-        <w:rPr>
-          <w:rFonts w:ascii="Times New Roman" w:eastAsia="Times New Roman" w:hAnsi="Times New Roman" w:cs="Times New Roman"/>
-          <w:bCs/>
-          <w:sz w:val="24"/>
-          <w:szCs w:val="24"/>
-          <w:lang w:eastAsia="en-AU"/>
-        </w:rPr>
-      </w:pPr>
-      <w:r>
-        <w:rPr>
-          <w:rFonts w:ascii="Times New Roman" w:eastAsia="Times New Roman" w:hAnsi="Times New Roman" w:cs="Times New Roman"/>
-          <w:bCs/>
-          <w:sz w:val="24"/>
-          <w:szCs w:val="24"/>
-          <w:lang w:eastAsia="en-AU"/>
-        </w:rPr>
-        <w:tab/>
-      </w:r>
-      <w:r>
-        <w:rPr>
-          <w:rFonts w:ascii="Times New Roman" w:eastAsia="Times New Roman" w:hAnsi="Times New Roman" w:cs="Times New Roman"/>
-          <w:bCs/>
-          <w:sz w:val="24"/>
-          <w:szCs w:val="24"/>
-          <w:lang w:eastAsia="en-AU"/>
-        </w:rPr>
-        <w:t>Pat</w:t>
-      </w:r>
-      <w:r>
-        <w:rPr>
-          <w:rFonts w:ascii="Times New Roman" w:eastAsia="Times New Roman" w:hAnsi="Times New Roman" w:cs="Times New Roman"/>
-          <w:bCs/>
-          <w:sz w:val="24"/>
-          <w:szCs w:val="24"/>
-          <w:lang w:eastAsia="en-AU"/>
-        </w:rPr>
-        <w:t>hs will be in the form of trees. That is, each path will be an undirected graph which is connected and has no cycles.</w:t>
-      </w:r>
-      <w:r>
-        <w:rPr>
-          <w:rFonts w:ascii="Times New Roman" w:eastAsia="Times New Roman" w:hAnsi="Times New Roman" w:cs="Times New Roman"/>
-          <w:bCs/>
-          <w:sz w:val="24"/>
-          <w:szCs w:val="24"/>
-          <w:lang w:eastAsia="en-AU"/>
-        </w:rPr>
-        <w:t xml:space="preserve"> </w:t>
-      </w:r>
-      <w:r>
-        <w:rPr>
-          <w:rFonts w:ascii="Times New Roman" w:eastAsia="Times New Roman" w:hAnsi="Times New Roman" w:cs="Times New Roman"/>
-          <w:bCs/>
-          <w:sz w:val="24"/>
-          <w:szCs w:val="24"/>
-          <w:lang w:eastAsia="en-AU"/>
-        </w:rPr>
-        <w:t>F</w:t>
-      </w:r>
-      <w:r>
-        <w:rPr>
-          <w:rFonts w:ascii="Times New Roman" w:eastAsia="Times New Roman" w:hAnsi="Times New Roman" w:cs="Times New Roman"/>
-          <w:bCs/>
-          <w:sz w:val="24"/>
-          <w:szCs w:val="24"/>
-          <w:lang w:eastAsia="en-AU"/>
-        </w:rPr>
-        <w:t>or simplicity only</w:t>
-      </w:r>
-      <w:r>
-        <w:rPr>
-          <w:rFonts w:ascii="Times New Roman" w:eastAsia="Times New Roman" w:hAnsi="Times New Roman" w:cs="Times New Roman"/>
-          <w:bCs/>
-          <w:sz w:val="24"/>
-          <w:szCs w:val="24"/>
-          <w:lang w:eastAsia="en-AU"/>
-        </w:rPr>
-        <w:t xml:space="preserve"> the vertices in the tree (not the </w:t>
-      </w:r>
-      <w:r>
-        <w:rPr>
-          <w:rFonts w:ascii="Times New Roman" w:eastAsia="Times New Roman" w:hAnsi="Times New Roman" w:cs="Times New Roman"/>
-          <w:bCs/>
-          <w:sz w:val="24"/>
-          <w:szCs w:val="24"/>
-          <w:lang w:eastAsia="en-AU"/>
-        </w:rPr>
-        <w:t>edges</w:t>
-      </w:r>
-      <w:r>
-        <w:rPr>
-          <w:rFonts w:ascii="Times New Roman" w:eastAsia="Times New Roman" w:hAnsi="Times New Roman" w:cs="Times New Roman"/>
-          <w:bCs/>
-          <w:sz w:val="24"/>
-          <w:szCs w:val="24"/>
-          <w:lang w:eastAsia="en-AU"/>
-        </w:rPr>
-        <w:t>) will be used when determining the minimum distance of the path from each town.</w:t>
-      </w:r>
-    </w:p>
-    <w:p>
-      <w:pPr>
-        <w:spacing w:before="100" w:beforeAutospacing="1" w:after="100" w:afterAutospacing="1" w:line="240" w:lineRule="auto"/>
-        <w:contextualSpacing/>
-        <w:outlineLvl w:val="3"/>
-        <w:rPr>
-          <w:rFonts w:ascii="Times New Roman" w:eastAsia="Times New Roman" w:hAnsi="Times New Roman" w:cs="Times New Roman"/>
-          <w:bCs/>
-          <w:sz w:val="24"/>
-          <w:szCs w:val="24"/>
-          <w:lang w:eastAsia="en-AU"/>
-        </w:rPr>
-      </w:pPr>
-    </w:p>
-    <w:p>
-      <w:pPr>
-        <w:spacing w:before="100" w:beforeAutospacing="1" w:after="100" w:afterAutospacing="1" w:line="240" w:lineRule="auto"/>
-        <w:contextualSpacing/>
-        <w:outlineLvl w:val="3"/>
-        <w:rPr>
-          <w:rFonts w:ascii="Times New Roman" w:eastAsia="Times New Roman" w:hAnsi="Times New Roman" w:cs="Times New Roman"/>
-          <w:bCs/>
-          <w:sz w:val="24"/>
-          <w:szCs w:val="24"/>
-          <w:lang w:eastAsia="en-AU"/>
-        </w:rPr>
-      </w:pPr>
-      <w:r>
-        <w:rPr>
-          <w:rFonts w:ascii="Times New Roman" w:eastAsia="Times New Roman" w:hAnsi="Times New Roman" w:cs="Times New Roman"/>
-          <w:bCs/>
-          <w:sz w:val="24"/>
-          <w:szCs w:val="24"/>
-          <w:lang w:eastAsia="en-AU"/>
-        </w:rPr>
-        <w:tab/>
-        <w:t>An undirected graph would have been a more general representation of the path however, any graph can be reduced to a tree by removing edges. The resulting tree will contain all the same vertices, remain connected and have total length less than or equal to the original graph.</w:t>
-      </w:r>
-      <w:r>
-        <w:rPr>
-          <w:rFonts w:ascii="Times New Roman" w:eastAsia="Times New Roman" w:hAnsi="Times New Roman" w:cs="Times New Roman"/>
-          <w:bCs/>
-          <w:sz w:val="24"/>
-          <w:szCs w:val="24"/>
-          <w:lang w:eastAsia="en-AU"/>
-        </w:rPr>
-        <w:t xml:space="preserve"> This simplifies the algorithm as it is much easier to define conjugation operations for trees than for graphs.</w:t>
-      </w:r>
-    </w:p>
-    <w:p>
-      <w:pPr>
-        <w:spacing w:before="100" w:beforeAutospacing="1" w:after="100" w:afterAutospacing="1" w:line="240" w:lineRule="auto"/>
-        <w:contextualSpacing/>
-        <w:outlineLvl w:val="3"/>
-        <w:rPr>
-          <w:rFonts w:ascii="Times New Roman" w:eastAsia="Times New Roman" w:hAnsi="Times New Roman" w:cs="Times New Roman"/>
-          <w:bCs/>
+        <w:t>Explanation of all command line options with examples</w:t>
+      </w:r>
+    </w:p>
+    <w:p>
+      <w:pPr>
+        <w:pStyle w:val="ListParagraph"/>
+        <w:numPr>
+          <w:ilvl w:val="0"/>
+          <w:numId w:val="19"/>
+        </w:numPr>
+        <w:spacing w:after="0" w:line="240" w:lineRule="auto"/>
+        <w:rPr>
+          <w:rFonts w:ascii="Times New Roman" w:eastAsia="Times New Roman" w:hAnsi="Times New Roman" w:cs="Times New Roman"/>
+          <w:sz w:val="24"/>
+          <w:szCs w:val="24"/>
+          <w:lang w:eastAsia="en-AU"/>
+        </w:rPr>
+      </w:pPr>
+      <w:r>
+        <w:rPr>
+          <w:rFonts w:ascii="Times New Roman" w:eastAsia="Times New Roman" w:hAnsi="Times New Roman" w:cs="Times New Roman"/>
+          <w:sz w:val="24"/>
+          <w:szCs w:val="24"/>
+          <w:lang w:eastAsia="en-AU"/>
+        </w:rPr>
+        <w:t>Explanation of XML configuration file format with examples</w:t>
+      </w:r>
+    </w:p>
+    <w:p>
+      <w:pPr>
+        <w:spacing w:after="0" w:line="240" w:lineRule="auto"/>
+        <w:rPr>
+          <w:rFonts w:ascii="Times New Roman" w:eastAsia="Times New Roman" w:hAnsi="Times New Roman" w:cs="Times New Roman"/>
+          <w:sz w:val="24"/>
+          <w:szCs w:val="24"/>
+          <w:lang w:eastAsia="en-AU"/>
+        </w:rPr>
+      </w:pPr>
+    </w:p>
+    <w:p>
+      <w:pPr>
+        <w:spacing w:after="0" w:line="240" w:lineRule="auto"/>
+        <w:rPr>
+          <w:rFonts w:ascii="Times New Roman" w:eastAsia="Times New Roman" w:hAnsi="Times New Roman" w:cs="Times New Roman"/>
+          <w:sz w:val="24"/>
+          <w:szCs w:val="24"/>
+          <w:lang w:eastAsia="en-AU"/>
+        </w:rPr>
+      </w:pPr>
+      <w:r>
+        <w:rPr>
+          <w:rFonts w:ascii="Times New Roman" w:eastAsia="Times New Roman" w:hAnsi="Times New Roman" w:cs="Times New Roman"/>
+          <w:sz w:val="24"/>
+          <w:szCs w:val="24"/>
+          <w:lang w:eastAsia="en-AU"/>
+        </w:rPr>
+        <w:lastRenderedPageBreak/>
+        <w:t xml:space="preserve">Sample </w:t>
+      </w:r>
+      <w:r>
+        <w:rPr>
+          <w:rFonts w:ascii="Times New Roman" w:eastAsia="Times New Roman" w:hAnsi="Times New Roman" w:cs="Times New Roman"/>
+          <w:sz w:val="24"/>
+          <w:szCs w:val="24"/>
+          <w:lang w:eastAsia="en-AU"/>
+        </w:rPr>
+        <w:t>Plug-ins</w:t>
+      </w:r>
+      <w:r>
+        <w:rPr>
+          <w:rFonts w:ascii="Times New Roman" w:eastAsia="Times New Roman" w:hAnsi="Times New Roman" w:cs="Times New Roman"/>
+          <w:sz w:val="24"/>
+          <w:szCs w:val="24"/>
+          <w:lang w:eastAsia="en-AU"/>
+        </w:rPr>
+        <w:t xml:space="preserve"> and Visualisation </w:t>
+      </w:r>
+      <w:r>
+        <w:rPr>
+          <w:rFonts w:ascii="Times New Roman" w:eastAsia="Times New Roman" w:hAnsi="Times New Roman" w:cs="Times New Roman"/>
+          <w:sz w:val="24"/>
+          <w:szCs w:val="24"/>
+          <w:lang w:eastAsia="en-AU"/>
+        </w:rPr>
+        <w:t>T</w:t>
+      </w:r>
+      <w:r>
+        <w:rPr>
+          <w:rFonts w:ascii="Times New Roman" w:eastAsia="Times New Roman" w:hAnsi="Times New Roman" w:cs="Times New Roman"/>
+          <w:sz w:val="24"/>
+          <w:szCs w:val="24"/>
+          <w:lang w:eastAsia="en-AU"/>
+        </w:rPr>
+        <w:t>ool:</w:t>
+      </w:r>
+    </w:p>
+    <w:p>
+      <w:pPr>
+        <w:pStyle w:val="ListParagraph"/>
+        <w:numPr>
+          <w:ilvl w:val="0"/>
+          <w:numId w:val="18"/>
+        </w:numPr>
+        <w:spacing w:after="0" w:line="240" w:lineRule="auto"/>
+        <w:rPr>
+          <w:rFonts w:ascii="Times New Roman" w:eastAsia="Times New Roman" w:hAnsi="Times New Roman" w:cs="Times New Roman"/>
+          <w:sz w:val="24"/>
+          <w:szCs w:val="24"/>
+          <w:lang w:eastAsia="en-AU"/>
+        </w:rPr>
+      </w:pPr>
+      <w:r>
+        <w:rPr>
+          <w:rFonts w:ascii="Times New Roman" w:eastAsia="Times New Roman" w:hAnsi="Times New Roman" w:cs="Times New Roman"/>
+          <w:sz w:val="24"/>
+          <w:szCs w:val="24"/>
+          <w:lang w:eastAsia="en-AU"/>
+        </w:rPr>
+        <w:t>Usage instructions</w:t>
+      </w:r>
+    </w:p>
+    <w:p>
+      <w:pPr>
+        <w:pStyle w:val="ListParagraph"/>
+        <w:numPr>
+          <w:ilvl w:val="0"/>
+          <w:numId w:val="18"/>
+        </w:numPr>
+        <w:spacing w:after="0" w:line="240" w:lineRule="auto"/>
+        <w:rPr>
+          <w:rFonts w:ascii="Times New Roman" w:eastAsia="Times New Roman" w:hAnsi="Times New Roman" w:cs="Times New Roman"/>
+          <w:sz w:val="24"/>
+          <w:szCs w:val="24"/>
+          <w:lang w:eastAsia="en-AU"/>
+        </w:rPr>
+      </w:pPr>
+      <w:r>
+        <w:rPr>
+          <w:rFonts w:ascii="Times New Roman" w:eastAsia="Times New Roman" w:hAnsi="Times New Roman" w:cs="Times New Roman"/>
+          <w:sz w:val="24"/>
+          <w:szCs w:val="24"/>
+          <w:lang w:eastAsia="en-AU"/>
+        </w:rPr>
+        <w:t>Clear and complete source code documentation.</w:t>
+      </w:r>
+    </w:p>
+    <w:p>
+      <w:pPr>
+        <w:spacing w:after="0" w:line="240" w:lineRule="auto"/>
+        <w:rPr>
+          <w:rFonts w:ascii="Times New Roman" w:eastAsia="Times New Roman" w:hAnsi="Times New Roman" w:cs="Times New Roman"/>
           <w:sz w:val="24"/>
           <w:szCs w:val="24"/>
           <w:lang w:eastAsia="en-AU"/>
@@ -1911,130 +2807,27 @@
           <w:szCs w:val="24"/>
           <w:lang w:eastAsia="en-AU"/>
         </w:rPr>
-        <w:t>3.3.1 User Interface and Human Factors</w:t>
-      </w:r>
-    </w:p>
-    <w:p>
-      <w:pPr>
-        <w:spacing w:after="0" w:line="240" w:lineRule="auto"/>
-        <w:rPr>
-          <w:rFonts w:ascii="Times New Roman" w:eastAsia="Times New Roman" w:hAnsi="Times New Roman" w:cs="Times New Roman"/>
-          <w:sz w:val="24"/>
-          <w:szCs w:val="24"/>
-          <w:lang w:eastAsia="en-AU"/>
-        </w:rPr>
-      </w:pPr>
-      <w:r>
-        <w:rPr>
-          <w:rFonts w:ascii="Times New Roman" w:eastAsia="Times New Roman" w:hAnsi="Times New Roman" w:cs="Times New Roman"/>
-          <w:sz w:val="24"/>
-          <w:szCs w:val="24"/>
-          <w:lang w:eastAsia="en-AU"/>
-        </w:rPr>
-        <w:t>The user</w:t>
-      </w:r>
-      <w:r>
-        <w:rPr>
-          <w:rFonts w:ascii="Times New Roman" w:eastAsia="Times New Roman" w:hAnsi="Times New Roman" w:cs="Times New Roman"/>
-          <w:sz w:val="24"/>
-          <w:szCs w:val="24"/>
-          <w:lang w:eastAsia="en-AU"/>
-        </w:rPr>
-        <w:t>s</w:t>
-      </w:r>
-      <w:r>
-        <w:rPr>
-          <w:rFonts w:ascii="Times New Roman" w:eastAsia="Times New Roman" w:hAnsi="Times New Roman" w:cs="Times New Roman"/>
-          <w:sz w:val="24"/>
-          <w:szCs w:val="24"/>
-          <w:lang w:eastAsia="en-AU"/>
-        </w:rPr>
-        <w:t xml:space="preserve"> of the genetic engine library</w:t>
-      </w:r>
-      <w:r>
-        <w:rPr>
-          <w:rFonts w:ascii="Times New Roman" w:eastAsia="Times New Roman" w:hAnsi="Times New Roman" w:cs="Times New Roman"/>
-          <w:sz w:val="24"/>
-          <w:szCs w:val="24"/>
-          <w:lang w:eastAsia="en-AU"/>
-        </w:rPr>
-        <w:t>, sample application and visualiser tool</w:t>
-      </w:r>
-      <w:r>
-        <w:rPr>
-          <w:rFonts w:ascii="Times New Roman" w:eastAsia="Times New Roman" w:hAnsi="Times New Roman" w:cs="Times New Roman"/>
-          <w:sz w:val="24"/>
-          <w:szCs w:val="24"/>
-          <w:lang w:eastAsia="en-AU"/>
-        </w:rPr>
-        <w:t xml:space="preserve"> will be</w:t>
-      </w:r>
-      <w:r>
-        <w:rPr>
-          <w:rFonts w:ascii="Times New Roman" w:eastAsia="Times New Roman" w:hAnsi="Times New Roman" w:cs="Times New Roman"/>
-          <w:sz w:val="24"/>
-          <w:szCs w:val="24"/>
-          <w:lang w:eastAsia="en-AU"/>
-        </w:rPr>
-        <w:t xml:space="preserve"> </w:t>
-      </w:r>
-      <w:r>
-        <w:rPr>
-          <w:rFonts w:ascii="Times New Roman" w:eastAsia="Times New Roman" w:hAnsi="Times New Roman" w:cs="Times New Roman"/>
-          <w:sz w:val="24"/>
-          <w:szCs w:val="24"/>
-          <w:lang w:eastAsia="en-AU"/>
-        </w:rPr>
-        <w:t xml:space="preserve">programmer with some experience with C#. </w:t>
-      </w:r>
-      <w:r>
-        <w:rPr>
-          <w:rFonts w:ascii="Times New Roman" w:eastAsia="Times New Roman" w:hAnsi="Times New Roman" w:cs="Times New Roman"/>
-          <w:sz w:val="24"/>
-          <w:szCs w:val="24"/>
-          <w:lang w:eastAsia="en-AU"/>
-        </w:rPr>
-        <w:t xml:space="preserve">Therefore, </w:t>
-      </w:r>
-      <w:r>
-        <w:rPr>
-          <w:rFonts w:ascii="Times New Roman" w:eastAsia="Times New Roman" w:hAnsi="Times New Roman" w:cs="Times New Roman"/>
-          <w:sz w:val="24"/>
-          <w:szCs w:val="24"/>
-          <w:lang w:eastAsia="en-AU"/>
-        </w:rPr>
-        <w:t>clear API and source code documentation are the most important source of information.</w:t>
-      </w:r>
-    </w:p>
-    <w:p>
-      <w:pPr>
-        <w:spacing w:after="0" w:line="240" w:lineRule="auto"/>
-        <w:rPr>
-          <w:rFonts w:ascii="Times New Roman" w:eastAsia="Times New Roman" w:hAnsi="Times New Roman" w:cs="Times New Roman"/>
-          <w:sz w:val="24"/>
-          <w:szCs w:val="24"/>
-          <w:lang w:eastAsia="en-AU"/>
-        </w:rPr>
-      </w:pPr>
-    </w:p>
-    <w:p>
-      <w:pPr>
-        <w:spacing w:after="0" w:line="240" w:lineRule="auto"/>
-        <w:rPr>
-          <w:rFonts w:ascii="Times New Roman" w:eastAsia="Times New Roman" w:hAnsi="Times New Roman" w:cs="Times New Roman"/>
-          <w:sz w:val="24"/>
-          <w:szCs w:val="24"/>
-          <w:lang w:eastAsia="en-AU"/>
-        </w:rPr>
-      </w:pPr>
-      <w:r>
-        <w:rPr>
-          <w:rFonts w:ascii="Times New Roman" w:eastAsia="Times New Roman" w:hAnsi="Times New Roman" w:cs="Times New Roman"/>
-          <w:sz w:val="24"/>
-          <w:szCs w:val="24"/>
-          <w:lang w:eastAsia="en-AU"/>
-        </w:rPr>
-        <w:t>The sample application has little practical value in itself other than proof that the genetic engine library works. However, it's source code will serve as an example of how to utilise the classes within the library.</w:t>
+        <w:t>3.3.3 Hardware Consideration</w:t>
+      </w:r>
+    </w:p>
+    <w:p>
+      <w:pPr>
+        <w:spacing w:after="0" w:line="240" w:lineRule="auto"/>
+        <w:rPr>
+          <w:rFonts w:ascii="Times New Roman" w:eastAsia="Times New Roman" w:hAnsi="Times New Roman" w:cs="Times New Roman"/>
+          <w:sz w:val="24"/>
+          <w:szCs w:val="24"/>
+          <w:lang w:eastAsia="en-AU"/>
+        </w:rPr>
+      </w:pPr>
+      <w:r>
+        <w:rPr>
+          <w:rFonts w:ascii="Times New Roman" w:eastAsia="Times New Roman" w:hAnsi="Times New Roman" w:cs="Times New Roman"/>
+          <w:sz w:val="24"/>
+          <w:szCs w:val="24"/>
+          <w:lang w:eastAsia="en-AU"/>
+        </w:rPr>
+        <w:t>The libraries and applications should work on any machine capable of running .Net. Although faster hardware will obviously result in faster solutions.</w:t>
       </w:r>
     </w:p>
     <w:p>
@@ -2059,234 +2852,36 @@
           <w:szCs w:val="24"/>
           <w:lang w:eastAsia="en-AU"/>
         </w:rPr>
-        <w:t>3.3.2 Documentation</w:t>
-      </w:r>
-    </w:p>
-    <w:p>
-      <w:pPr>
-        <w:spacing w:after="0" w:line="240" w:lineRule="auto"/>
-        <w:rPr>
-          <w:rFonts w:ascii="Times New Roman" w:eastAsia="Times New Roman" w:hAnsi="Times New Roman" w:cs="Times New Roman"/>
-          <w:sz w:val="24"/>
-          <w:szCs w:val="24"/>
-          <w:lang w:eastAsia="en-AU"/>
-        </w:rPr>
-      </w:pPr>
-      <w:r>
-        <w:rPr>
-          <w:rFonts w:ascii="Times New Roman" w:eastAsia="Times New Roman" w:hAnsi="Times New Roman" w:cs="Times New Roman"/>
-          <w:sz w:val="24"/>
-          <w:szCs w:val="24"/>
-          <w:lang w:eastAsia="en-AU"/>
-        </w:rPr>
-        <w:t>Genetic Engine library:</w:t>
-      </w:r>
-    </w:p>
-    <w:p>
-      <w:pPr>
-        <w:spacing w:after="0" w:line="240" w:lineRule="auto"/>
-        <w:rPr>
-          <w:rFonts w:ascii="Times New Roman" w:eastAsia="Times New Roman" w:hAnsi="Times New Roman" w:cs="Times New Roman"/>
-          <w:sz w:val="24"/>
-          <w:szCs w:val="24"/>
-          <w:lang w:eastAsia="en-AU"/>
-        </w:rPr>
-      </w:pPr>
-      <w:r>
-        <w:rPr>
-          <w:rFonts w:ascii="Times New Roman" w:eastAsia="Times New Roman" w:hAnsi="Times New Roman" w:cs="Times New Roman"/>
-          <w:sz w:val="24"/>
-          <w:szCs w:val="24"/>
-          <w:lang w:eastAsia="en-AU"/>
-        </w:rPr>
-        <w:t>API documentation outlining all exposed classes and how they are intended to be used.</w:t>
-      </w:r>
-    </w:p>
-    <w:p>
-      <w:pPr>
-        <w:spacing w:after="0" w:line="240" w:lineRule="auto"/>
-        <w:rPr>
-          <w:rFonts w:ascii="Times New Roman" w:eastAsia="Times New Roman" w:hAnsi="Times New Roman" w:cs="Times New Roman"/>
-          <w:sz w:val="24"/>
-          <w:szCs w:val="24"/>
-          <w:lang w:eastAsia="en-AU"/>
-        </w:rPr>
-      </w:pPr>
-      <w:r>
-        <w:rPr>
-          <w:rFonts w:ascii="Times New Roman" w:eastAsia="Times New Roman" w:hAnsi="Times New Roman" w:cs="Times New Roman"/>
-          <w:sz w:val="24"/>
-          <w:szCs w:val="24"/>
-          <w:lang w:eastAsia="en-AU"/>
-        </w:rPr>
-        <w:t>Tutorial document with step-by-step instructions for a simple example application using the library.</w:t>
-      </w:r>
-    </w:p>
-    <w:p>
-      <w:pPr>
-        <w:spacing w:after="0" w:line="240" w:lineRule="auto"/>
-        <w:rPr>
-          <w:rFonts w:ascii="Times New Roman" w:eastAsia="Times New Roman" w:hAnsi="Times New Roman" w:cs="Times New Roman"/>
-          <w:sz w:val="24"/>
-          <w:szCs w:val="24"/>
-          <w:lang w:eastAsia="en-AU"/>
-        </w:rPr>
-      </w:pPr>
-      <w:r>
-        <w:rPr>
-          <w:rFonts w:ascii="Times New Roman" w:eastAsia="Times New Roman" w:hAnsi="Times New Roman" w:cs="Times New Roman"/>
-          <w:sz w:val="24"/>
-          <w:szCs w:val="24"/>
-          <w:lang w:eastAsia="en-AU"/>
-        </w:rPr>
-        <w:t xml:space="preserve">Clear </w:t>
-      </w:r>
-      <w:r>
-        <w:rPr>
-          <w:rFonts w:ascii="Times New Roman" w:eastAsia="Times New Roman" w:hAnsi="Times New Roman" w:cs="Times New Roman"/>
-          <w:sz w:val="24"/>
-          <w:szCs w:val="24"/>
-          <w:lang w:eastAsia="en-AU"/>
-        </w:rPr>
-        <w:t xml:space="preserve">and complete </w:t>
-      </w:r>
-      <w:r>
-        <w:rPr>
-          <w:rFonts w:ascii="Times New Roman" w:eastAsia="Times New Roman" w:hAnsi="Times New Roman" w:cs="Times New Roman"/>
-          <w:sz w:val="24"/>
-          <w:szCs w:val="24"/>
-          <w:lang w:eastAsia="en-AU"/>
-        </w:rPr>
-        <w:t>source code documentation</w:t>
-      </w:r>
-      <w:r>
-        <w:rPr>
-          <w:rFonts w:ascii="Times New Roman" w:eastAsia="Times New Roman" w:hAnsi="Times New Roman" w:cs="Times New Roman"/>
-          <w:sz w:val="24"/>
-          <w:szCs w:val="24"/>
-          <w:lang w:eastAsia="en-AU"/>
-        </w:rPr>
-        <w:t>.</w:t>
-      </w:r>
-    </w:p>
-    <w:p>
-      <w:pPr>
-        <w:spacing w:after="0" w:line="240" w:lineRule="auto"/>
-        <w:rPr>
-          <w:rFonts w:ascii="Times New Roman" w:eastAsia="Times New Roman" w:hAnsi="Times New Roman" w:cs="Times New Roman"/>
-          <w:sz w:val="24"/>
-          <w:szCs w:val="24"/>
-          <w:lang w:eastAsia="en-AU"/>
-        </w:rPr>
-      </w:pPr>
-    </w:p>
-    <w:p>
-      <w:pPr>
-        <w:spacing w:after="0" w:line="240" w:lineRule="auto"/>
-        <w:rPr>
-          <w:rFonts w:ascii="Times New Roman" w:eastAsia="Times New Roman" w:hAnsi="Times New Roman" w:cs="Times New Roman"/>
-          <w:sz w:val="24"/>
-          <w:szCs w:val="24"/>
-          <w:lang w:eastAsia="en-AU"/>
-        </w:rPr>
-      </w:pPr>
-      <w:r>
-        <w:rPr>
-          <w:rFonts w:ascii="Times New Roman" w:eastAsia="Times New Roman" w:hAnsi="Times New Roman" w:cs="Times New Roman"/>
-          <w:sz w:val="24"/>
-          <w:szCs w:val="24"/>
-          <w:lang w:eastAsia="en-AU"/>
-        </w:rPr>
-        <w:t xml:space="preserve">Sample Application and Visualisation </w:t>
-      </w:r>
-      <w:r>
-        <w:rPr>
-          <w:rFonts w:ascii="Times New Roman" w:eastAsia="Times New Roman" w:hAnsi="Times New Roman" w:cs="Times New Roman"/>
-          <w:sz w:val="24"/>
-          <w:szCs w:val="24"/>
-          <w:lang w:eastAsia="en-AU"/>
-        </w:rPr>
-        <w:t>T</w:t>
-      </w:r>
-      <w:r>
-        <w:rPr>
-          <w:rFonts w:ascii="Times New Roman" w:eastAsia="Times New Roman" w:hAnsi="Times New Roman" w:cs="Times New Roman"/>
-          <w:sz w:val="24"/>
-          <w:szCs w:val="24"/>
-          <w:lang w:eastAsia="en-AU"/>
-        </w:rPr>
-        <w:t>ool:</w:t>
-      </w:r>
-    </w:p>
-    <w:p>
-      <w:pPr>
-        <w:spacing w:after="0" w:line="240" w:lineRule="auto"/>
-        <w:rPr>
-          <w:rFonts w:ascii="Times New Roman" w:eastAsia="Times New Roman" w:hAnsi="Times New Roman" w:cs="Times New Roman"/>
-          <w:sz w:val="24"/>
-          <w:szCs w:val="24"/>
-          <w:lang w:eastAsia="en-AU"/>
-        </w:rPr>
-      </w:pPr>
-      <w:r>
-        <w:rPr>
-          <w:rFonts w:ascii="Times New Roman" w:eastAsia="Times New Roman" w:hAnsi="Times New Roman" w:cs="Times New Roman"/>
-          <w:sz w:val="24"/>
-          <w:szCs w:val="24"/>
-          <w:lang w:eastAsia="en-AU"/>
-        </w:rPr>
-        <w:t>Usage instructions</w:t>
-      </w:r>
-    </w:p>
-    <w:p>
-      <w:pPr>
-        <w:spacing w:after="0" w:line="240" w:lineRule="auto"/>
-        <w:rPr>
-          <w:rFonts w:ascii="Times New Roman" w:eastAsia="Times New Roman" w:hAnsi="Times New Roman" w:cs="Times New Roman"/>
-          <w:sz w:val="24"/>
-          <w:szCs w:val="24"/>
-          <w:lang w:eastAsia="en-AU"/>
-        </w:rPr>
-      </w:pPr>
-      <w:r>
-        <w:rPr>
-          <w:rFonts w:ascii="Times New Roman" w:eastAsia="Times New Roman" w:hAnsi="Times New Roman" w:cs="Times New Roman"/>
-          <w:sz w:val="24"/>
-          <w:szCs w:val="24"/>
-          <w:lang w:eastAsia="en-AU"/>
-        </w:rPr>
-        <w:t>Clear and complete source code documentation.</w:t>
-      </w:r>
-    </w:p>
-    <w:p>
-      <w:pPr>
-        <w:spacing w:after="0" w:line="240" w:lineRule="auto"/>
-        <w:rPr>
-          <w:rFonts w:ascii="Times New Roman" w:eastAsia="Times New Roman" w:hAnsi="Times New Roman" w:cs="Times New Roman"/>
-          <w:sz w:val="24"/>
-          <w:szCs w:val="24"/>
-          <w:lang w:eastAsia="en-AU"/>
-        </w:rPr>
-      </w:pPr>
-    </w:p>
-    <w:p>
-      <w:pPr>
-        <w:spacing w:after="0" w:line="240" w:lineRule="auto"/>
-        <w:rPr>
-          <w:rFonts w:ascii="Times New Roman" w:eastAsia="Times New Roman" w:hAnsi="Times New Roman" w:cs="Times New Roman"/>
-          <w:sz w:val="24"/>
-          <w:szCs w:val="24"/>
-          <w:lang w:eastAsia="en-AU"/>
-        </w:rPr>
-      </w:pPr>
-      <w:r>
-        <w:rPr>
-          <w:rFonts w:ascii="Times New Roman" w:eastAsia="Times New Roman" w:hAnsi="Times New Roman" w:cs="Times New Roman"/>
-          <w:sz w:val="24"/>
-          <w:szCs w:val="24"/>
-          <w:lang w:eastAsia="en-AU"/>
-        </w:rPr>
-        <w:t xml:space="preserve">The users of the sample application and visualiser tool are also likely to be programmers. The sample application will be a command-line utility and therefore require clear documentation of the command-line options.  </w:t>
+        <w:t>3.3.4 Performance Characteristics</w:t>
+      </w:r>
+    </w:p>
+    <w:p>
+      <w:pPr>
+        <w:spacing w:after="0" w:line="240" w:lineRule="auto"/>
+        <w:rPr>
+          <w:rFonts w:ascii="Times New Roman" w:eastAsia="Times New Roman" w:hAnsi="Times New Roman" w:cs="Times New Roman"/>
+          <w:sz w:val="24"/>
+          <w:szCs w:val="24"/>
+          <w:lang w:eastAsia="en-AU"/>
+        </w:rPr>
+      </w:pPr>
+      <w:r>
+        <w:rPr>
+          <w:rFonts w:ascii="Times New Roman" w:eastAsia="Times New Roman" w:hAnsi="Times New Roman" w:cs="Times New Roman"/>
+          <w:sz w:val="24"/>
+          <w:szCs w:val="24"/>
+          <w:lang w:eastAsia="en-AU"/>
+        </w:rPr>
+        <w:t xml:space="preserve">Performance has a lower priority than flexibility and </w:t>
+      </w:r>
+      <w:r>
+        <w:rPr>
+          <w:rFonts w:ascii="Times New Roman" w:eastAsia="Times New Roman" w:hAnsi="Times New Roman" w:cs="Times New Roman"/>
+          <w:sz w:val="24"/>
+          <w:szCs w:val="24"/>
+          <w:lang w:eastAsia="en-AU"/>
+        </w:rPr>
+        <w:t>good object oriented code structure however where possible, without sacrificing these, optimisations for speed should be made.</w:t>
       </w:r>
     </w:p>
     <w:p>
@@ -2311,27 +2906,103 @@
           <w:szCs w:val="24"/>
           <w:lang w:eastAsia="en-AU"/>
         </w:rPr>
-        <w:t>3.3.3 Hardware Consideration</w:t>
-      </w:r>
-    </w:p>
-    <w:p>
-      <w:pPr>
-        <w:spacing w:after="0" w:line="240" w:lineRule="auto"/>
-        <w:rPr>
-          <w:rFonts w:ascii="Times New Roman" w:eastAsia="Times New Roman" w:hAnsi="Times New Roman" w:cs="Times New Roman"/>
-          <w:sz w:val="24"/>
-          <w:szCs w:val="24"/>
-          <w:lang w:eastAsia="en-AU"/>
-        </w:rPr>
-      </w:pPr>
-      <w:r>
-        <w:rPr>
-          <w:rFonts w:ascii="Times New Roman" w:eastAsia="Times New Roman" w:hAnsi="Times New Roman" w:cs="Times New Roman"/>
-          <w:sz w:val="24"/>
-          <w:szCs w:val="24"/>
-          <w:lang w:eastAsia="en-AU"/>
-        </w:rPr>
-        <w:t>The DLL should work on any PC with support for .Net. The sample application and visualiser tool should run on any Windows PC with support for .Net.</w:t>
+        <w:t>3.3.5 Error Handling and Extreme Conditions</w:t>
+      </w:r>
+    </w:p>
+    <w:p>
+      <w:pPr>
+        <w:spacing w:after="0" w:line="240" w:lineRule="auto"/>
+        <w:rPr>
+          <w:rFonts w:ascii="Times New Roman" w:eastAsia="Times New Roman" w:hAnsi="Times New Roman" w:cs="Times New Roman"/>
+          <w:sz w:val="24"/>
+          <w:szCs w:val="24"/>
+          <w:lang w:eastAsia="en-AU"/>
+        </w:rPr>
+      </w:pPr>
+      <w:r>
+        <w:rPr>
+          <w:rFonts w:ascii="Times New Roman" w:eastAsia="Times New Roman" w:hAnsi="Times New Roman" w:cs="Times New Roman"/>
+          <w:sz w:val="24"/>
+          <w:szCs w:val="24"/>
+          <w:lang w:eastAsia="en-AU"/>
+        </w:rPr>
+        <w:t xml:space="preserve">The </w:t>
+      </w:r>
+      <w:r>
+        <w:rPr>
+          <w:rFonts w:ascii="Times New Roman" w:eastAsia="Times New Roman" w:hAnsi="Times New Roman" w:cs="Times New Roman"/>
+          <w:sz w:val="24"/>
+          <w:szCs w:val="24"/>
+          <w:lang w:eastAsia="en-AU"/>
+        </w:rPr>
+        <w:t xml:space="preserve">classes in the </w:t>
+      </w:r>
+      <w:r>
+        <w:rPr>
+          <w:rFonts w:ascii="Times New Roman" w:eastAsia="Times New Roman" w:hAnsi="Times New Roman" w:cs="Times New Roman"/>
+          <w:sz w:val="24"/>
+          <w:szCs w:val="24"/>
+          <w:lang w:eastAsia="en-AU"/>
+        </w:rPr>
+        <w:t xml:space="preserve">genetic engine </w:t>
+      </w:r>
+      <w:r>
+        <w:rPr>
+          <w:rFonts w:ascii="Times New Roman" w:eastAsia="Times New Roman" w:hAnsi="Times New Roman" w:cs="Times New Roman"/>
+          <w:sz w:val="24"/>
+          <w:szCs w:val="24"/>
+          <w:lang w:eastAsia="en-AU"/>
+        </w:rPr>
+        <w:t xml:space="preserve">libraries </w:t>
+      </w:r>
+      <w:r>
+        <w:rPr>
+          <w:rFonts w:ascii="Times New Roman" w:eastAsia="Times New Roman" w:hAnsi="Times New Roman" w:cs="Times New Roman"/>
+          <w:sz w:val="24"/>
+          <w:szCs w:val="24"/>
+          <w:lang w:eastAsia="en-AU"/>
+        </w:rPr>
+        <w:t>should throw clear and descriptive exceptions when its methods are called incorrectly.</w:t>
+      </w:r>
+      <w:r>
+        <w:rPr>
+          <w:rFonts w:ascii="Times New Roman" w:eastAsia="Times New Roman" w:hAnsi="Times New Roman" w:cs="Times New Roman"/>
+          <w:sz w:val="24"/>
+          <w:szCs w:val="24"/>
+          <w:lang w:eastAsia="en-AU"/>
+        </w:rPr>
+        <w:t xml:space="preserve"> These should assist the programmer using these libraries to quickly identify and fix their errors.</w:t>
+      </w:r>
+    </w:p>
+    <w:p>
+      <w:pPr>
+        <w:spacing w:after="0" w:line="240" w:lineRule="auto"/>
+        <w:rPr>
+          <w:rFonts w:ascii="Times New Roman" w:eastAsia="Times New Roman" w:hAnsi="Times New Roman" w:cs="Times New Roman"/>
+          <w:sz w:val="24"/>
+          <w:szCs w:val="24"/>
+          <w:lang w:eastAsia="en-AU"/>
+        </w:rPr>
+      </w:pPr>
+    </w:p>
+    <w:p>
+      <w:pPr>
+        <w:spacing w:after="0" w:line="240" w:lineRule="auto"/>
+        <w:rPr>
+          <w:rFonts w:ascii="Times New Roman" w:eastAsia="Times New Roman" w:hAnsi="Times New Roman" w:cs="Times New Roman"/>
+          <w:sz w:val="24"/>
+          <w:szCs w:val="24"/>
+          <w:lang w:eastAsia="en-AU"/>
+        </w:rPr>
+      </w:pPr>
+      <w:r>
+        <w:rPr>
+          <w:rFonts w:ascii="Times New Roman" w:eastAsia="Times New Roman" w:hAnsi="Times New Roman" w:cs="Times New Roman"/>
+          <w:sz w:val="24"/>
+          <w:szCs w:val="24"/>
+          <w:lang w:eastAsia="en-AU"/>
+        </w:rPr>
+        <w:t>The command-line application should identify problems with the configuration as early as possible and report it in a clear format, identifying the items which caused the problem and explaining why they are invalid. It should also capture the exceptions thrown by the genetic engine library classes and report them in an easy to read format, indicating the plug-in which caused the problem.</w:t>
       </w:r>
     </w:p>
     <w:p>
@@ -2356,36 +3027,125 @@
           <w:szCs w:val="24"/>
           <w:lang w:eastAsia="en-AU"/>
         </w:rPr>
-        <w:t>3.3.4 Performance Characteristics</w:t>
-      </w:r>
-    </w:p>
-    <w:p>
-      <w:pPr>
-        <w:spacing w:after="0" w:line="240" w:lineRule="auto"/>
-        <w:rPr>
-          <w:rFonts w:ascii="Times New Roman" w:eastAsia="Times New Roman" w:hAnsi="Times New Roman" w:cs="Times New Roman"/>
-          <w:sz w:val="24"/>
-          <w:szCs w:val="24"/>
-          <w:lang w:eastAsia="en-AU"/>
-        </w:rPr>
-      </w:pPr>
-      <w:r>
-        <w:rPr>
-          <w:rFonts w:ascii="Times New Roman" w:eastAsia="Times New Roman" w:hAnsi="Times New Roman" w:cs="Times New Roman"/>
-          <w:sz w:val="24"/>
-          <w:szCs w:val="24"/>
-          <w:lang w:eastAsia="en-AU"/>
-        </w:rPr>
-        <w:t xml:space="preserve">Performance has a lower priority than flexibility and </w:t>
-      </w:r>
-      <w:r>
-        <w:rPr>
-          <w:rFonts w:ascii="Times New Roman" w:eastAsia="Times New Roman" w:hAnsi="Times New Roman" w:cs="Times New Roman"/>
-          <w:sz w:val="24"/>
-          <w:szCs w:val="24"/>
-          <w:lang w:eastAsia="en-AU"/>
-        </w:rPr>
-        <w:t>good object oriented code structure however where possible, without sacrificing these, optimisations for speed should be made.</w:t>
+        <w:t>3.3.6 System Interfacing</w:t>
+      </w:r>
+    </w:p>
+    <w:p>
+      <w:pPr>
+        <w:spacing w:after="0" w:line="240" w:lineRule="auto"/>
+        <w:rPr>
+          <w:rFonts w:ascii="Times New Roman" w:eastAsia="Times New Roman" w:hAnsi="Times New Roman" w:cs="Times New Roman"/>
+          <w:sz w:val="24"/>
+          <w:szCs w:val="24"/>
+          <w:lang w:eastAsia="en-AU"/>
+        </w:rPr>
+      </w:pPr>
+      <w:r>
+        <w:rPr>
+          <w:rFonts w:ascii="Times New Roman" w:eastAsia="Times New Roman" w:hAnsi="Times New Roman" w:cs="Times New Roman"/>
+          <w:sz w:val="24"/>
+          <w:szCs w:val="24"/>
+          <w:lang w:eastAsia="en-AU"/>
+        </w:rPr>
+        <w:t>The genetic visualiser tool must be able to read the format produced by the genetic engine when used with the sample plug-ins.</w:t>
+      </w:r>
+    </w:p>
+    <w:p>
+      <w:pPr>
+        <w:spacing w:after="0" w:line="240" w:lineRule="auto"/>
+        <w:rPr>
+          <w:rFonts w:ascii="Times New Roman" w:eastAsia="Times New Roman" w:hAnsi="Times New Roman" w:cs="Times New Roman"/>
+          <w:sz w:val="24"/>
+          <w:szCs w:val="24"/>
+          <w:lang w:eastAsia="en-AU"/>
+        </w:rPr>
+      </w:pPr>
+    </w:p>
+    <w:p>
+      <w:pPr>
+        <w:spacing w:after="0" w:line="240" w:lineRule="auto"/>
+        <w:rPr>
+          <w:rFonts w:ascii="Times New Roman" w:eastAsia="Times New Roman" w:hAnsi="Times New Roman" w:cs="Times New Roman"/>
+          <w:sz w:val="24"/>
+          <w:szCs w:val="24"/>
+          <w:lang w:eastAsia="en-AU"/>
+        </w:rPr>
+      </w:pPr>
+      <w:r>
+        <w:rPr>
+          <w:rFonts w:ascii="Times New Roman" w:eastAsia="Times New Roman" w:hAnsi="Times New Roman" w:cs="Times New Roman"/>
+          <w:sz w:val="24"/>
+          <w:szCs w:val="24"/>
+          <w:lang w:eastAsia="en-AU"/>
+        </w:rPr>
+        <w:t>User-defined plug-in libraries must conform to the interfaces defined in the support library.</w:t>
+      </w:r>
+    </w:p>
+    <w:p>
+      <w:pPr>
+        <w:spacing w:after="0" w:line="240" w:lineRule="auto"/>
+        <w:rPr>
+          <w:rFonts w:ascii="Times New Roman" w:eastAsia="Times New Roman" w:hAnsi="Times New Roman" w:cs="Times New Roman"/>
+          <w:sz w:val="24"/>
+          <w:szCs w:val="24"/>
+          <w:lang w:eastAsia="en-AU"/>
+        </w:rPr>
+      </w:pPr>
+    </w:p>
+    <w:p>
+      <w:pPr>
+        <w:spacing w:after="0" w:line="240" w:lineRule="auto"/>
+        <w:rPr>
+          <w:rFonts w:ascii="Times New Roman" w:eastAsia="Times New Roman" w:hAnsi="Times New Roman" w:cs="Times New Roman"/>
+          <w:sz w:val="24"/>
+          <w:szCs w:val="24"/>
+          <w:lang w:eastAsia="en-AU"/>
+        </w:rPr>
+      </w:pPr>
+      <w:r>
+        <w:rPr>
+          <w:rFonts w:ascii="Times New Roman" w:eastAsia="Times New Roman" w:hAnsi="Times New Roman" w:cs="Times New Roman"/>
+          <w:sz w:val="24"/>
+          <w:szCs w:val="24"/>
+          <w:lang w:eastAsia="en-AU"/>
+        </w:rPr>
+        <w:t>T</w:t>
+      </w:r>
+      <w:r>
+        <w:rPr>
+          <w:rFonts w:ascii="Times New Roman" w:eastAsia="Times New Roman" w:hAnsi="Times New Roman" w:cs="Times New Roman"/>
+          <w:sz w:val="24"/>
+          <w:szCs w:val="24"/>
+          <w:lang w:eastAsia="en-AU"/>
+        </w:rPr>
+        <w:t>his software will not i</w:t>
+      </w:r>
+      <w:r>
+        <w:rPr>
+          <w:rFonts w:ascii="Times New Roman" w:eastAsia="Times New Roman" w:hAnsi="Times New Roman" w:cs="Times New Roman"/>
+          <w:sz w:val="24"/>
+          <w:szCs w:val="24"/>
+          <w:lang w:eastAsia="en-AU"/>
+        </w:rPr>
+        <w:t>nterface with any other systems (other than the operating system for file access, DLL loading and console I</w:t>
+      </w:r>
+      <w:r>
+        <w:rPr>
+          <w:rFonts w:ascii="Times New Roman" w:eastAsia="Times New Roman" w:hAnsi="Times New Roman" w:cs="Times New Roman"/>
+          <w:sz w:val="24"/>
+          <w:szCs w:val="24"/>
+          <w:lang w:eastAsia="en-AU"/>
+        </w:rPr>
+        <w:t>/</w:t>
+      </w:r>
+      <w:r>
+        <w:rPr>
+          <w:rFonts w:ascii="Times New Roman" w:eastAsia="Times New Roman" w:hAnsi="Times New Roman" w:cs="Times New Roman"/>
+          <w:sz w:val="24"/>
+          <w:szCs w:val="24"/>
+          <w:lang w:eastAsia="en-AU"/>
+        </w:rPr>
+        <w:t xml:space="preserve">O) </w:t>
       </w:r>
     </w:p>
     <w:p>
@@ -2410,28 +3170,55 @@
           <w:szCs w:val="24"/>
           <w:lang w:eastAsia="en-AU"/>
         </w:rPr>
-        <w:lastRenderedPageBreak/>
-        <w:t>3.3.5 Error Handling and Extreme Conditions</w:t>
-      </w:r>
-    </w:p>
-    <w:p>
-      <w:pPr>
-        <w:spacing w:after="0" w:line="240" w:lineRule="auto"/>
-        <w:rPr>
-          <w:rFonts w:ascii="Times New Roman" w:eastAsia="Times New Roman" w:hAnsi="Times New Roman" w:cs="Times New Roman"/>
-          <w:sz w:val="24"/>
-          <w:szCs w:val="24"/>
-          <w:lang w:eastAsia="en-AU"/>
-        </w:rPr>
-      </w:pPr>
-      <w:r>
-        <w:rPr>
-          <w:rFonts w:ascii="Times New Roman" w:eastAsia="Times New Roman" w:hAnsi="Times New Roman" w:cs="Times New Roman"/>
-          <w:sz w:val="24"/>
-          <w:szCs w:val="24"/>
-          <w:lang w:eastAsia="en-AU"/>
-        </w:rPr>
-        <w:t>The genetic engine should throw clear and descriptive exceptions when its methods are called incorrectly.</w:t>
+        <w:t>3.3.7 Quality Issues</w:t>
+      </w:r>
+    </w:p>
+    <w:p>
+      <w:pPr>
+        <w:spacing w:after="0" w:line="240" w:lineRule="auto"/>
+        <w:rPr>
+          <w:rFonts w:ascii="Times New Roman" w:eastAsia="Times New Roman" w:hAnsi="Times New Roman" w:cs="Times New Roman"/>
+          <w:sz w:val="24"/>
+          <w:szCs w:val="24"/>
+          <w:lang w:eastAsia="en-AU"/>
+        </w:rPr>
+      </w:pPr>
+      <w:r>
+        <w:rPr>
+          <w:rFonts w:ascii="Times New Roman" w:eastAsia="Times New Roman" w:hAnsi="Times New Roman" w:cs="Times New Roman"/>
+          <w:sz w:val="24"/>
+          <w:szCs w:val="24"/>
+          <w:lang w:eastAsia="en-AU"/>
+        </w:rPr>
+        <w:t xml:space="preserve">For this section, focus on the possible quality enhancement or compromises. Consider the following: </w:t>
+      </w:r>
+      <w:r>
+        <w:rPr>
+          <w:rFonts w:ascii="Times New Roman" w:eastAsia="Times New Roman" w:hAnsi="Times New Roman" w:cs="Times New Roman"/>
+          <w:sz w:val="24"/>
+          <w:szCs w:val="24"/>
+          <w:lang w:eastAsia="en-AU"/>
+        </w:rPr>
+        <w:br/>
+      </w:r>
+      <w:r>
+        <w:rPr>
+          <w:rFonts w:ascii="Times New Roman" w:eastAsia="Times New Roman" w:hAnsi="Times New Roman" w:cs="Times New Roman"/>
+          <w:color w:val="008000"/>
+          <w:sz w:val="24"/>
+          <w:szCs w:val="24"/>
+          <w:lang w:eastAsia="en-AU"/>
+        </w:rPr>
+        <w:t>What are the requirements for reliability? Must the system trap faults? Is there a maximum acceptable time for restarting the system after a failure? What is the acceptable system downtime per 24-hour period? Is it important that the system be portable (able to move to different hardware or operating system environments)?</w:t>
+      </w:r>
+      <w:r>
+        <w:rPr>
+          <w:rFonts w:ascii="Times New Roman" w:eastAsia="Times New Roman" w:hAnsi="Times New Roman" w:cs="Times New Roman"/>
+          <w:sz w:val="24"/>
+          <w:szCs w:val="24"/>
+          <w:lang w:eastAsia="en-AU"/>
+        </w:rPr>
+        <w:t xml:space="preserve"> </w:t>
       </w:r>
     </w:p>
     <w:p>
@@ -2456,27 +3243,27 @@
           <w:szCs w:val="24"/>
           <w:lang w:eastAsia="en-AU"/>
         </w:rPr>
-        <w:t>3.3.6 System Interfacing</w:t>
-      </w:r>
-    </w:p>
-    <w:p>
-      <w:pPr>
-        <w:spacing w:after="0" w:line="240" w:lineRule="auto"/>
-        <w:rPr>
-          <w:rFonts w:ascii="Times New Roman" w:eastAsia="Times New Roman" w:hAnsi="Times New Roman" w:cs="Times New Roman"/>
-          <w:sz w:val="24"/>
-          <w:szCs w:val="24"/>
-          <w:lang w:eastAsia="en-AU"/>
-        </w:rPr>
-      </w:pPr>
-      <w:r>
-        <w:rPr>
-          <w:rFonts w:ascii="Times New Roman" w:eastAsia="Times New Roman" w:hAnsi="Times New Roman" w:cs="Times New Roman"/>
-          <w:sz w:val="24"/>
-          <w:szCs w:val="24"/>
-          <w:lang w:eastAsia="en-AU"/>
-        </w:rPr>
-        <w:t xml:space="preserve">For this section, think about the I/O of your subsystem. Consider the following: </w:t>
+        <w:t>3.3.8 System Modifications</w:t>
+      </w:r>
+    </w:p>
+    <w:p>
+      <w:pPr>
+        <w:spacing w:after="0" w:line="240" w:lineRule="auto"/>
+        <w:rPr>
+          <w:rFonts w:ascii="Times New Roman" w:eastAsia="Times New Roman" w:hAnsi="Times New Roman" w:cs="Times New Roman"/>
+          <w:sz w:val="24"/>
+          <w:szCs w:val="24"/>
+          <w:lang w:eastAsia="en-AU"/>
+        </w:rPr>
+      </w:pPr>
+      <w:r>
+        <w:rPr>
+          <w:rFonts w:ascii="Times New Roman" w:eastAsia="Times New Roman" w:hAnsi="Times New Roman" w:cs="Times New Roman"/>
+          <w:sz w:val="24"/>
+          <w:szCs w:val="24"/>
+          <w:lang w:eastAsia="en-AU"/>
+        </w:rPr>
+        <w:t xml:space="preserve">For this section, think about the current infrastructure of your system which will be extended for future features, incorporated or made obsolete. Consider the following: </w:t>
       </w:r>
       <w:r>
         <w:rPr>
@@ -2495,7 +3282,8 @@
           <w:szCs w:val="24"/>
           <w:lang w:eastAsia="en-AU"/>
         </w:rPr>
-        <w:t>Is input coming from systems outside the proposed system? Is output going to systems outside the proposed system? Are there restrictions on the format or medium that must be used for input or output?</w:t>
+        <w:lastRenderedPageBreak/>
+        <w:t>What parts of the system are likely candidates for later modification? What sorts of modifications are expected?</w:t>
       </w:r>
       <w:r>
         <w:rPr>
@@ -2529,27 +3317,45 @@
           <w:szCs w:val="24"/>
           <w:lang w:eastAsia="en-AU"/>
         </w:rPr>
-        <w:t>3.3.7 Quality Issues</w:t>
-      </w:r>
-    </w:p>
-    <w:p>
-      <w:pPr>
-        <w:spacing w:after="0" w:line="240" w:lineRule="auto"/>
-        <w:rPr>
-          <w:rFonts w:ascii="Times New Roman" w:eastAsia="Times New Roman" w:hAnsi="Times New Roman" w:cs="Times New Roman"/>
-          <w:sz w:val="24"/>
-          <w:szCs w:val="24"/>
-          <w:lang w:eastAsia="en-AU"/>
-        </w:rPr>
-      </w:pPr>
-      <w:r>
-        <w:rPr>
-          <w:rFonts w:ascii="Times New Roman" w:eastAsia="Times New Roman" w:hAnsi="Times New Roman" w:cs="Times New Roman"/>
-          <w:sz w:val="24"/>
-          <w:szCs w:val="24"/>
-          <w:lang w:eastAsia="en-AU"/>
-        </w:rPr>
-        <w:t xml:space="preserve">For this section, focus on the possible quality enhancement or compromises. Consider the following: </w:t>
+        <w:t>3.3.9 Physical Environment</w:t>
+      </w:r>
+    </w:p>
+    <w:p>
+      <w:pPr>
+        <w:spacing w:after="0" w:line="240" w:lineRule="auto"/>
+        <w:rPr>
+          <w:rFonts w:ascii="Times New Roman" w:eastAsia="Times New Roman" w:hAnsi="Times New Roman" w:cs="Times New Roman"/>
+          <w:sz w:val="24"/>
+          <w:szCs w:val="24"/>
+          <w:lang w:eastAsia="en-AU"/>
+        </w:rPr>
+      </w:pPr>
+      <w:r>
+        <w:rPr>
+          <w:rFonts w:ascii="Times New Roman" w:eastAsia="Times New Roman" w:hAnsi="Times New Roman" w:cs="Times New Roman"/>
+          <w:sz w:val="24"/>
+          <w:szCs w:val="24"/>
+          <w:lang w:eastAsia="en-AU"/>
+        </w:rPr>
+        <w:t xml:space="preserve">For this section, consider the physical environment in which your </w:t>
+      </w:r>
+      <w:r>
+        <w:rPr>
+          <w:rFonts w:ascii="Times New Roman" w:eastAsia="Times New Roman" w:hAnsi="Times New Roman" w:cs="Times New Roman"/>
+          <w:sz w:val="24"/>
+          <w:szCs w:val="24"/>
+          <w:lang w:eastAsia="en-AU"/>
+        </w:rPr>
+        <w:t>subsystem</w:t>
+      </w:r>
+      <w:r>
+        <w:rPr>
+          <w:rFonts w:ascii="Times New Roman" w:eastAsia="Times New Roman" w:hAnsi="Times New Roman" w:cs="Times New Roman"/>
+          <w:sz w:val="24"/>
+          <w:szCs w:val="24"/>
+          <w:lang w:eastAsia="en-AU"/>
+        </w:rPr>
+        <w:t xml:space="preserve"> will exist. Consider the following: </w:t>
       </w:r>
       <w:r>
         <w:rPr>
@@ -2568,7 +3374,27 @@
           <w:szCs w:val="24"/>
           <w:lang w:eastAsia="en-AU"/>
         </w:rPr>
-        <w:t>What are the requirements for reliability? Must the system trap faults? Is there a maximum acceptable time for restarting the system after a failure? What is the acceptable system downtime per 24-hour period? Is it important that the system be portable (able to move to different hardware or operating system environments)?</w:t>
+        <w:t xml:space="preserve">Where will the target equipment operate? Will the target equipment be in one or several locations? Will the environmental conditions in any way be out of the ordinary (for example, unusual temperatures, vibrations, magnetic </w:t>
+      </w:r>
+      <w:r>
+        <w:rPr>
+          <w:rFonts w:ascii="Times New Roman" w:eastAsia="Times New Roman" w:hAnsi="Times New Roman" w:cs="Times New Roman"/>
+          <w:color w:val="008000"/>
+          <w:sz w:val="24"/>
+          <w:szCs w:val="24"/>
+          <w:lang w:eastAsia="en-AU"/>
+        </w:rPr>
+        <w:t>fields ...)</w:t>
+      </w:r>
+      <w:r>
+        <w:rPr>
+          <w:rFonts w:ascii="Times New Roman" w:eastAsia="Times New Roman" w:hAnsi="Times New Roman" w:cs="Times New Roman"/>
+          <w:color w:val="008000"/>
+          <w:sz w:val="24"/>
+          <w:szCs w:val="24"/>
+          <w:lang w:eastAsia="en-AU"/>
+        </w:rPr>
+        <w:t>?</w:t>
       </w:r>
       <w:r>
         <w:rPr>
@@ -2602,55 +3428,121 @@
           <w:szCs w:val="24"/>
           <w:lang w:eastAsia="en-AU"/>
         </w:rPr>
-        <w:t>3.3.8 System Modifications</w:t>
-      </w:r>
-    </w:p>
-    <w:p>
-      <w:pPr>
-        <w:spacing w:after="0" w:line="240" w:lineRule="auto"/>
-        <w:rPr>
-          <w:rFonts w:ascii="Times New Roman" w:eastAsia="Times New Roman" w:hAnsi="Times New Roman" w:cs="Times New Roman"/>
-          <w:sz w:val="24"/>
-          <w:szCs w:val="24"/>
-          <w:lang w:eastAsia="en-AU"/>
-        </w:rPr>
-      </w:pPr>
-      <w:r>
-        <w:rPr>
-          <w:rFonts w:ascii="Times New Roman" w:eastAsia="Times New Roman" w:hAnsi="Times New Roman" w:cs="Times New Roman"/>
-          <w:sz w:val="24"/>
-          <w:szCs w:val="24"/>
-          <w:lang w:eastAsia="en-AU"/>
-        </w:rPr>
-        <w:t xml:space="preserve">For this section, think about the current infrastructure of your system which will be extended for future features, incorporated or made obsolete. Consider the following: </w:t>
-      </w:r>
-      <w:r>
-        <w:rPr>
-          <w:rFonts w:ascii="Times New Roman" w:eastAsia="Times New Roman" w:hAnsi="Times New Roman" w:cs="Times New Roman"/>
-          <w:sz w:val="24"/>
-          <w:szCs w:val="24"/>
-          <w:lang w:eastAsia="en-AU"/>
-        </w:rPr>
-        <w:br/>
-      </w:r>
-      <w:r>
-        <w:rPr>
-          <w:rFonts w:ascii="Times New Roman" w:eastAsia="Times New Roman" w:hAnsi="Times New Roman" w:cs="Times New Roman"/>
-          <w:color w:val="008000"/>
-          <w:sz w:val="24"/>
-          <w:szCs w:val="24"/>
-          <w:lang w:eastAsia="en-AU"/>
-        </w:rPr>
-        <w:t>What parts of the system are likely candidates for later modification? What sorts of modifications are expected?</w:t>
-      </w:r>
-      <w:r>
-        <w:rPr>
-          <w:rFonts w:ascii="Times New Roman" w:eastAsia="Times New Roman" w:hAnsi="Times New Roman" w:cs="Times New Roman"/>
-          <w:sz w:val="24"/>
-          <w:szCs w:val="24"/>
-          <w:lang w:eastAsia="en-AU"/>
-        </w:rPr>
-        <w:t xml:space="preserve"> </w:t>
+        <w:t>3.3.10 Security Issues</w:t>
+      </w:r>
+    </w:p>
+    <w:p>
+      <w:pPr>
+        <w:spacing w:after="0" w:line="240" w:lineRule="auto"/>
+        <w:rPr>
+          <w:rFonts w:ascii="Times New Roman" w:eastAsia="Times New Roman" w:hAnsi="Times New Roman" w:cs="Times New Roman"/>
+          <w:sz w:val="24"/>
+          <w:szCs w:val="24"/>
+          <w:lang w:eastAsia="en-AU"/>
+        </w:rPr>
+      </w:pPr>
+      <w:r>
+        <w:rPr>
+          <w:rFonts w:ascii="Times New Roman" w:eastAsia="Times New Roman" w:hAnsi="Times New Roman" w:cs="Times New Roman"/>
+          <w:sz w:val="24"/>
+          <w:szCs w:val="24"/>
+          <w:lang w:eastAsia="en-AU"/>
+        </w:rPr>
+        <w:t>Allowing arbitrary libraries to be loaded and the compiled code within them to be executed is a large security risk. It is not an issue if the user is also the one who w</w:t>
+      </w:r>
+      <w:r>
+        <w:rPr>
+          <w:rFonts w:ascii="Times New Roman" w:eastAsia="Times New Roman" w:hAnsi="Times New Roman" w:cs="Times New Roman"/>
+          <w:sz w:val="24"/>
+          <w:szCs w:val="24"/>
+          <w:lang w:eastAsia="en-AU"/>
+        </w:rPr>
+        <w:t>rote the libraries. However, if becomes a problem if people are writing and sharing plug-in libraries with people they don't know well.</w:t>
+      </w:r>
+      <w:r>
+        <w:rPr>
+          <w:rFonts w:ascii="Times New Roman" w:eastAsia="Times New Roman" w:hAnsi="Times New Roman" w:cs="Times New Roman"/>
+          <w:sz w:val="24"/>
+          <w:szCs w:val="24"/>
+          <w:lang w:eastAsia="en-AU"/>
+        </w:rPr>
+        <w:t xml:space="preserve"> Malicious code could easi</w:t>
+      </w:r>
+      <w:r>
+        <w:rPr>
+          <w:rFonts w:ascii="Times New Roman" w:eastAsia="Times New Roman" w:hAnsi="Times New Roman" w:cs="Times New Roman"/>
+          <w:sz w:val="24"/>
+          <w:szCs w:val="24"/>
+          <w:lang w:eastAsia="en-AU"/>
+        </w:rPr>
+        <w:t>ly be hidden in these libraries and executed without the user's knowledge.</w:t>
+      </w:r>
+    </w:p>
+    <w:p>
+      <w:pPr>
+        <w:spacing w:after="0" w:line="240" w:lineRule="auto"/>
+        <w:rPr>
+          <w:rFonts w:ascii="Times New Roman" w:eastAsia="Times New Roman" w:hAnsi="Times New Roman" w:cs="Times New Roman"/>
+          <w:sz w:val="24"/>
+          <w:szCs w:val="24"/>
+          <w:lang w:eastAsia="en-AU"/>
+        </w:rPr>
+      </w:pPr>
+    </w:p>
+    <w:p>
+      <w:pPr>
+        <w:spacing w:after="0" w:line="240" w:lineRule="auto"/>
+        <w:rPr>
+          <w:rFonts w:ascii="Times New Roman" w:eastAsia="Times New Roman" w:hAnsi="Times New Roman" w:cs="Times New Roman"/>
+          <w:sz w:val="24"/>
+          <w:szCs w:val="24"/>
+          <w:lang w:eastAsia="en-AU"/>
+        </w:rPr>
+      </w:pPr>
+      <w:r>
+        <w:rPr>
+          <w:rFonts w:ascii="Times New Roman" w:eastAsia="Times New Roman" w:hAnsi="Times New Roman" w:cs="Times New Roman"/>
+          <w:sz w:val="24"/>
+          <w:szCs w:val="24"/>
+          <w:lang w:eastAsia="en-AU"/>
+        </w:rPr>
+        <w:t>To mitigate th</w:t>
+      </w:r>
+      <w:r>
+        <w:rPr>
+          <w:rFonts w:ascii="Times New Roman" w:eastAsia="Times New Roman" w:hAnsi="Times New Roman" w:cs="Times New Roman"/>
+          <w:sz w:val="24"/>
+          <w:szCs w:val="24"/>
+          <w:lang w:eastAsia="en-AU"/>
+        </w:rPr>
+        <w:t>is</w:t>
+      </w:r>
+      <w:r>
+        <w:rPr>
+          <w:rFonts w:ascii="Times New Roman" w:eastAsia="Times New Roman" w:hAnsi="Times New Roman" w:cs="Times New Roman"/>
+          <w:sz w:val="24"/>
+          <w:szCs w:val="24"/>
+          <w:lang w:eastAsia="en-AU"/>
+        </w:rPr>
+        <w:t xml:space="preserve"> risks the possibility of running the plug-in code with reduced permissions (</w:t>
+      </w:r>
+      <w:r>
+        <w:rPr>
+          <w:rFonts w:ascii="Times New Roman" w:eastAsia="Times New Roman" w:hAnsi="Times New Roman" w:cs="Times New Roman"/>
+          <w:sz w:val="24"/>
+          <w:szCs w:val="24"/>
+          <w:lang w:eastAsia="en-AU"/>
+        </w:rPr>
+        <w:t>s</w:t>
+      </w:r>
+      <w:r>
+        <w:rPr>
+          <w:rFonts w:ascii="Times New Roman" w:eastAsia="Times New Roman" w:hAnsi="Times New Roman" w:cs="Times New Roman"/>
+          <w:sz w:val="24"/>
+          <w:szCs w:val="24"/>
+          <w:lang w:eastAsia="en-AU"/>
+        </w:rPr>
+        <w:t>andboxing) should be explored.</w:t>
       </w:r>
     </w:p>
     <w:p>
@@ -2675,208 +3567,6 @@
           <w:szCs w:val="24"/>
           <w:lang w:eastAsia="en-AU"/>
         </w:rPr>
-        <w:t>3.3.9 Physical Environment</w:t>
-      </w:r>
-    </w:p>
-    <w:p>
-      <w:pPr>
-        <w:spacing w:after="0" w:line="240" w:lineRule="auto"/>
-        <w:rPr>
-          <w:rFonts w:ascii="Times New Roman" w:eastAsia="Times New Roman" w:hAnsi="Times New Roman" w:cs="Times New Roman"/>
-          <w:sz w:val="24"/>
-          <w:szCs w:val="24"/>
-          <w:lang w:eastAsia="en-AU"/>
-        </w:rPr>
-      </w:pPr>
-      <w:r>
-        <w:rPr>
-          <w:rFonts w:ascii="Times New Roman" w:eastAsia="Times New Roman" w:hAnsi="Times New Roman" w:cs="Times New Roman"/>
-          <w:sz w:val="24"/>
-          <w:szCs w:val="24"/>
-          <w:lang w:eastAsia="en-AU"/>
-        </w:rPr>
-        <w:t xml:space="preserve">For this section, consider the physical environment in which your </w:t>
-      </w:r>
-      <w:r>
-        <w:rPr>
-          <w:rFonts w:ascii="Times New Roman" w:eastAsia="Times New Roman" w:hAnsi="Times New Roman" w:cs="Times New Roman"/>
-          <w:sz w:val="24"/>
-          <w:szCs w:val="24"/>
-          <w:lang w:eastAsia="en-AU"/>
-        </w:rPr>
-        <w:t>subsystem</w:t>
-      </w:r>
-      <w:r>
-        <w:rPr>
-          <w:rFonts w:ascii="Times New Roman" w:eastAsia="Times New Roman" w:hAnsi="Times New Roman" w:cs="Times New Roman"/>
-          <w:sz w:val="24"/>
-          <w:szCs w:val="24"/>
-          <w:lang w:eastAsia="en-AU"/>
-        </w:rPr>
-        <w:t xml:space="preserve"> will exist. Consider the following: </w:t>
-      </w:r>
-      <w:r>
-        <w:rPr>
-          <w:rFonts w:ascii="Times New Roman" w:eastAsia="Times New Roman" w:hAnsi="Times New Roman" w:cs="Times New Roman"/>
-          <w:sz w:val="24"/>
-          <w:szCs w:val="24"/>
-          <w:lang w:eastAsia="en-AU"/>
-        </w:rPr>
-        <w:br/>
-      </w:r>
-      <w:r>
-        <w:rPr>
-          <w:rFonts w:ascii="Times New Roman" w:eastAsia="Times New Roman" w:hAnsi="Times New Roman" w:cs="Times New Roman"/>
-          <w:color w:val="008000"/>
-          <w:sz w:val="24"/>
-          <w:szCs w:val="24"/>
-          <w:lang w:eastAsia="en-AU"/>
-        </w:rPr>
-        <w:t xml:space="preserve">Where will the target equipment operate? Will the target equipment be in one or several locations? Will the environmental conditions in any way be out of the ordinary (for example, unusual temperatures, vibrations, magnetic </w:t>
-      </w:r>
-      <w:r>
-        <w:rPr>
-          <w:rFonts w:ascii="Times New Roman" w:eastAsia="Times New Roman" w:hAnsi="Times New Roman" w:cs="Times New Roman"/>
-          <w:color w:val="008000"/>
-          <w:sz w:val="24"/>
-          <w:szCs w:val="24"/>
-          <w:lang w:eastAsia="en-AU"/>
-        </w:rPr>
-        <w:t>fields ...)</w:t>
-      </w:r>
-      <w:r>
-        <w:rPr>
-          <w:rFonts w:ascii="Times New Roman" w:eastAsia="Times New Roman" w:hAnsi="Times New Roman" w:cs="Times New Roman"/>
-          <w:color w:val="008000"/>
-          <w:sz w:val="24"/>
-          <w:szCs w:val="24"/>
-          <w:lang w:eastAsia="en-AU"/>
-        </w:rPr>
-        <w:t>?</w:t>
-      </w:r>
-      <w:r>
-        <w:rPr>
-          <w:rFonts w:ascii="Times New Roman" w:eastAsia="Times New Roman" w:hAnsi="Times New Roman" w:cs="Times New Roman"/>
-          <w:sz w:val="24"/>
-          <w:szCs w:val="24"/>
-          <w:lang w:eastAsia="en-AU"/>
-        </w:rPr>
-        <w:t xml:space="preserve"> </w:t>
-      </w:r>
-    </w:p>
-    <w:p>
-      <w:pPr>
-        <w:spacing w:before="100" w:beforeAutospacing="1" w:after="100" w:afterAutospacing="1" w:line="240" w:lineRule="auto"/>
-        <w:outlineLvl w:val="3"/>
-        <w:rPr>
-          <w:rFonts w:ascii="Times New Roman" w:eastAsia="Times New Roman" w:hAnsi="Times New Roman" w:cs="Times New Roman"/>
-          <w:b/>
-          <w:bCs/>
-          <w:sz w:val="24"/>
-          <w:szCs w:val="24"/>
-          <w:lang w:eastAsia="en-AU"/>
-        </w:rPr>
-      </w:pPr>
-      <w:r>
-        <w:rPr>
-          <w:rFonts w:ascii="Times New Roman" w:eastAsia="Times New Roman" w:hAnsi="Times New Roman" w:cs="Times New Roman"/>
-          <w:b/>
-          <w:bCs/>
-          <w:sz w:val="24"/>
-          <w:szCs w:val="24"/>
-          <w:lang w:eastAsia="en-AU"/>
-        </w:rPr>
-        <w:t>3.3.10 Security Issues</w:t>
-      </w:r>
-    </w:p>
-    <w:p>
-      <w:pPr>
-        <w:spacing w:after="0" w:line="240" w:lineRule="auto"/>
-        <w:rPr>
-          <w:rFonts w:ascii="Times New Roman" w:eastAsia="Times New Roman" w:hAnsi="Times New Roman" w:cs="Times New Roman"/>
-          <w:sz w:val="24"/>
-          <w:szCs w:val="24"/>
-          <w:lang w:eastAsia="en-AU"/>
-        </w:rPr>
-      </w:pPr>
-      <w:r>
-        <w:rPr>
-          <w:rFonts w:ascii="Times New Roman" w:eastAsia="Times New Roman" w:hAnsi="Times New Roman" w:cs="Times New Roman"/>
-          <w:sz w:val="24"/>
-          <w:szCs w:val="24"/>
-          <w:lang w:eastAsia="en-AU"/>
-        </w:rPr>
-        <w:t xml:space="preserve">For this section, </w:t>
-      </w:r>
-      <w:r>
-        <w:rPr>
-          <w:rFonts w:ascii="Times New Roman" w:eastAsia="Times New Roman" w:hAnsi="Times New Roman" w:cs="Times New Roman"/>
-          <w:sz w:val="24"/>
-          <w:szCs w:val="24"/>
-          <w:lang w:eastAsia="en-AU"/>
-        </w:rPr>
-        <w:t>focus</w:t>
-      </w:r>
-      <w:r>
-        <w:rPr>
-          <w:rFonts w:ascii="Times New Roman" w:eastAsia="Times New Roman" w:hAnsi="Times New Roman" w:cs="Times New Roman"/>
-          <w:sz w:val="24"/>
-          <w:szCs w:val="24"/>
-          <w:lang w:eastAsia="en-AU"/>
-        </w:rPr>
-        <w:t xml:space="preserve"> on all possible security considerations. Consider the following: </w:t>
-      </w:r>
-      <w:r>
-        <w:rPr>
-          <w:rFonts w:ascii="Times New Roman" w:eastAsia="Times New Roman" w:hAnsi="Times New Roman" w:cs="Times New Roman"/>
-          <w:sz w:val="24"/>
-          <w:szCs w:val="24"/>
-          <w:lang w:eastAsia="en-AU"/>
-        </w:rPr>
-        <w:br/>
-      </w:r>
-      <w:r>
-        <w:rPr>
-          <w:rFonts w:ascii="Times New Roman" w:eastAsia="Times New Roman" w:hAnsi="Times New Roman" w:cs="Times New Roman"/>
-          <w:color w:val="008000"/>
-          <w:sz w:val="24"/>
-          <w:szCs w:val="24"/>
-          <w:lang w:eastAsia="en-AU"/>
-        </w:rPr>
-        <w:t>Must access to any data or the system itself be controlled? Is physical security an issue?</w:t>
-      </w:r>
-      <w:r>
-        <w:rPr>
-          <w:rFonts w:ascii="Times New Roman" w:eastAsia="Times New Roman" w:hAnsi="Times New Roman" w:cs="Times New Roman"/>
-          <w:sz w:val="24"/>
-          <w:szCs w:val="24"/>
-          <w:lang w:eastAsia="en-AU"/>
-        </w:rPr>
-        <w:t xml:space="preserve"> </w:t>
-      </w:r>
-    </w:p>
-    <w:p>
-      <w:pPr>
-        <w:spacing w:before="100" w:beforeAutospacing="1" w:after="100" w:afterAutospacing="1" w:line="240" w:lineRule="auto"/>
-        <w:outlineLvl w:val="3"/>
-        <w:rPr>
-          <w:rFonts w:ascii="Times New Roman" w:eastAsia="Times New Roman" w:hAnsi="Times New Roman" w:cs="Times New Roman"/>
-          <w:b/>
-          <w:bCs/>
-          <w:sz w:val="24"/>
-          <w:szCs w:val="24"/>
-          <w:lang w:eastAsia="en-AU"/>
-        </w:rPr>
-      </w:pPr>
-      <w:r>
-        <w:rPr>
-          <w:rFonts w:ascii="Times New Roman" w:eastAsia="Times New Roman" w:hAnsi="Times New Roman" w:cs="Times New Roman"/>
-          <w:b/>
-          <w:bCs/>
-          <w:sz w:val="24"/>
-          <w:szCs w:val="24"/>
-          <w:lang w:eastAsia="en-AU"/>
-        </w:rPr>
         <w:t>3.3.11 Resource Issues</w:t>
       </w:r>
     </w:p>
@@ -2980,36 +3670,7 @@
           <w:szCs w:val="24"/>
           <w:lang w:eastAsia="en-AU"/>
         </w:rPr>
-        <w:lastRenderedPageBreak/>
-        <w:t xml:space="preserve">For this section, consider all the limitations imposed on your subsystem. Consider the following: </w:t>
-      </w:r>
-      <w:r>
-        <w:rPr>
-          <w:rFonts w:ascii="Times New Roman" w:eastAsia="Times New Roman" w:hAnsi="Times New Roman" w:cs="Times New Roman"/>
-          <w:sz w:val="24"/>
-          <w:szCs w:val="24"/>
-          <w:lang w:eastAsia="en-AU"/>
-        </w:rPr>
-        <w:br/>
-      </w:r>
-      <w:r>
-        <w:rPr>
-          <w:rFonts w:ascii="Times New Roman" w:eastAsia="Times New Roman" w:hAnsi="Times New Roman" w:cs="Times New Roman"/>
-          <w:color w:val="008000"/>
-          <w:sz w:val="24"/>
-          <w:szCs w:val="24"/>
-          <w:lang w:eastAsia="en-AU"/>
-        </w:rPr>
-        <w:t>Constraints on the programming language. Constraints on the development environment. Constraints on the use of libraries. Constraints on the use of legacy systems.</w:t>
-      </w:r>
-      <w:r>
-        <w:rPr>
-          <w:rFonts w:ascii="Times New Roman" w:eastAsia="Times New Roman" w:hAnsi="Times New Roman" w:cs="Times New Roman"/>
-          <w:sz w:val="24"/>
-          <w:szCs w:val="24"/>
-          <w:lang w:eastAsia="en-AU"/>
-        </w:rPr>
-        <w:t xml:space="preserve"> </w:t>
+        <w:t>The project is to be developed in C# using Visual Studio or MonoDevelop.</w:t>
       </w:r>
     </w:p>
     <w:p>
@@ -3206,6 +3867,7 @@
           <w:szCs w:val="24"/>
           <w:lang w:eastAsia="en-AU"/>
         </w:rPr>
+        <w:lastRenderedPageBreak/>
         <w:t xml:space="preserve">3.5.2.1 Actors </w:t>
       </w:r>
       <w:r>
@@ -3345,7 +4007,7 @@
           <w:noProof/>
           <w:sz w:val="24"/>
           <w:szCs w:val="24"/>
-          <w:lang w:eastAsia="zh-CN"/>
+          <w:lang w:eastAsia="en-AU"/>
         </w:rPr>
         <w:drawing>
           <wp:inline distT="0" distB="0" distL="0" distR="0">
@@ -3404,7 +4066,6 @@
           <w:szCs w:val="24"/>
           <w:lang w:eastAsia="en-AU"/>
         </w:rPr>
-        <w:lastRenderedPageBreak/>
         <w:t xml:space="preserve">Figure 3.1 </w:t>
       </w:r>
       <w:r>
@@ -3461,8 +4122,9 @@
           <w:noProof/>
           <w:sz w:val="24"/>
           <w:szCs w:val="24"/>
-          <w:lang w:eastAsia="zh-CN"/>
-        </w:rPr>
+          <w:lang w:eastAsia="en-AU"/>
+        </w:rPr>
+        <w:lastRenderedPageBreak/>
         <w:drawing>
           <wp:inline distT="0" distB="0" distL="0" distR="0">
             <wp:extent cx="4458323" cy="5420482"/>
@@ -3572,7 +4234,7 @@
 
 <file path=word/endnotes.xml><?xml version="1.0" encoding="utf-8"?>
 <w:endnotes xmlns:ve="http://schemas.openxmlformats.org/markup-compatibility/2006" xmlns:o="urn:schemas-microsoft-com:office:office" xmlns:r="http://schemas.openxmlformats.org/officeDocument/2006/relationships" xmlns:m="http://schemas.openxmlformats.org/officeDocument/2006/math" xmlns:v="urn:schemas-microsoft-com:vml" xmlns:wp="http://schemas.openxmlformats.org/drawingml/2006/wordprocessingDrawing" xmlns:w10="urn:schemas-microsoft-com:office:word" xmlns:w="http://schemas.openxmlformats.org/wordprocessingml/2006/main" xmlns:wne="http://schemas.microsoft.com/office/word/2006/wordml">
-  <w:endnote w:type="separator" w:id="-1">
+  <w:endnote w:type="separator" w:id="0">
     <w:p>
       <w:pPr>
         <w:spacing w:after="0" w:line="240" w:lineRule="auto"/>
@@ -3582,7 +4244,7 @@
       </w:r>
     </w:p>
   </w:endnote>
-  <w:endnote w:type="continuationSeparator" w:id="0">
+  <w:endnote w:type="continuationSeparator" w:id="1">
     <w:p>
       <w:pPr>
         <w:spacing w:after="0" w:line="240" w:lineRule="auto"/>
@@ -3597,7 +4259,7 @@
 
 <file path=word/footnotes.xml><?xml version="1.0" encoding="utf-8"?>
 <w:footnotes xmlns:ve="http://schemas.openxmlformats.org/markup-compatibility/2006" xmlns:o="urn:schemas-microsoft-com:office:office" xmlns:r="http://schemas.openxmlformats.org/officeDocument/2006/relationships" xmlns:m="http://schemas.openxmlformats.org/officeDocument/2006/math" xmlns:v="urn:schemas-microsoft-com:vml" xmlns:wp="http://schemas.openxmlformats.org/drawingml/2006/wordprocessingDrawing" xmlns:w10="urn:schemas-microsoft-com:office:word" xmlns:w="http://schemas.openxmlformats.org/wordprocessingml/2006/main" xmlns:wne="http://schemas.microsoft.com/office/word/2006/wordml">
-  <w:footnote w:type="separator" w:id="-1">
+  <w:footnote w:type="separator" w:id="0">
     <w:p>
       <w:pPr>
         <w:spacing w:after="0" w:line="240" w:lineRule="auto"/>
@@ -3607,7 +4269,7 @@
       </w:r>
     </w:p>
   </w:footnote>
-  <w:footnote w:type="continuationSeparator" w:id="0">
+  <w:footnote w:type="continuationSeparator" w:id="1">
     <w:p>
       <w:pPr>
         <w:spacing w:after="0" w:line="240" w:lineRule="auto"/>
@@ -3849,6 +4511,232 @@
     </w:lvl>
   </w:abstractNum>
   <w:abstractNum w:abstractNumId="2">
+    <w:nsid w:val="0DB47290"/>
+    <w:multiLevelType w:val="hybridMultilevel"/>
+    <w:tmpl w:val="A2067112"/>
+    <w:lvl w:ilvl="0" w:tplc="0C090001">
+      <w:start w:val="1"/>
+      <w:numFmt w:val="bullet"/>
+      <w:lvlText w:val=""/>
+      <w:lvlJc w:val="left"/>
+      <w:pPr>
+        <w:ind w:left="720" w:hanging="360"/>
+      </w:pPr>
+      <w:rPr>
+        <w:rFonts w:ascii="Symbol" w:hAnsi="Symbol" w:hint="default"/>
+      </w:rPr>
+    </w:lvl>
+    <w:lvl w:ilvl="1" w:tplc="0C090003" w:tentative="1">
+      <w:start w:val="1"/>
+      <w:numFmt w:val="bullet"/>
+      <w:lvlText w:val="o"/>
+      <w:lvlJc w:val="left"/>
+      <w:pPr>
+        <w:ind w:left="1440" w:hanging="360"/>
+      </w:pPr>
+      <w:rPr>
+        <w:rFonts w:ascii="Courier New" w:hAnsi="Courier New" w:cs="Courier New" w:hint="default"/>
+      </w:rPr>
+    </w:lvl>
+    <w:lvl w:ilvl="2" w:tplc="0C090005" w:tentative="1">
+      <w:start w:val="1"/>
+      <w:numFmt w:val="bullet"/>
+      <w:lvlText w:val=""/>
+      <w:lvlJc w:val="left"/>
+      <w:pPr>
+        <w:ind w:left="2160" w:hanging="360"/>
+      </w:pPr>
+      <w:rPr>
+        <w:rFonts w:ascii="Wingdings" w:hAnsi="Wingdings" w:hint="default"/>
+      </w:rPr>
+    </w:lvl>
+    <w:lvl w:ilvl="3" w:tplc="0C090001" w:tentative="1">
+      <w:start w:val="1"/>
+      <w:numFmt w:val="bullet"/>
+      <w:lvlText w:val=""/>
+      <w:lvlJc w:val="left"/>
+      <w:pPr>
+        <w:ind w:left="2880" w:hanging="360"/>
+      </w:pPr>
+      <w:rPr>
+        <w:rFonts w:ascii="Symbol" w:hAnsi="Symbol" w:hint="default"/>
+      </w:rPr>
+    </w:lvl>
+    <w:lvl w:ilvl="4" w:tplc="0C090003" w:tentative="1">
+      <w:start w:val="1"/>
+      <w:numFmt w:val="bullet"/>
+      <w:lvlText w:val="o"/>
+      <w:lvlJc w:val="left"/>
+      <w:pPr>
+        <w:ind w:left="3600" w:hanging="360"/>
+      </w:pPr>
+      <w:rPr>
+        <w:rFonts w:ascii="Courier New" w:hAnsi="Courier New" w:cs="Courier New" w:hint="default"/>
+      </w:rPr>
+    </w:lvl>
+    <w:lvl w:ilvl="5" w:tplc="0C090005" w:tentative="1">
+      <w:start w:val="1"/>
+      <w:numFmt w:val="bullet"/>
+      <w:lvlText w:val=""/>
+      <w:lvlJc w:val="left"/>
+      <w:pPr>
+        <w:ind w:left="4320" w:hanging="360"/>
+      </w:pPr>
+      <w:rPr>
+        <w:rFonts w:ascii="Wingdings" w:hAnsi="Wingdings" w:hint="default"/>
+      </w:rPr>
+    </w:lvl>
+    <w:lvl w:ilvl="6" w:tplc="0C090001" w:tentative="1">
+      <w:start w:val="1"/>
+      <w:numFmt w:val="bullet"/>
+      <w:lvlText w:val=""/>
+      <w:lvlJc w:val="left"/>
+      <w:pPr>
+        <w:ind w:left="5040" w:hanging="360"/>
+      </w:pPr>
+      <w:rPr>
+        <w:rFonts w:ascii="Symbol" w:hAnsi="Symbol" w:hint="default"/>
+      </w:rPr>
+    </w:lvl>
+    <w:lvl w:ilvl="7" w:tplc="0C090003" w:tentative="1">
+      <w:start w:val="1"/>
+      <w:numFmt w:val="bullet"/>
+      <w:lvlText w:val="o"/>
+      <w:lvlJc w:val="left"/>
+      <w:pPr>
+        <w:ind w:left="5760" w:hanging="360"/>
+      </w:pPr>
+      <w:rPr>
+        <w:rFonts w:ascii="Courier New" w:hAnsi="Courier New" w:cs="Courier New" w:hint="default"/>
+      </w:rPr>
+    </w:lvl>
+    <w:lvl w:ilvl="8" w:tplc="0C090005" w:tentative="1">
+      <w:start w:val="1"/>
+      <w:numFmt w:val="bullet"/>
+      <w:lvlText w:val=""/>
+      <w:lvlJc w:val="left"/>
+      <w:pPr>
+        <w:ind w:left="6480" w:hanging="360"/>
+      </w:pPr>
+      <w:rPr>
+        <w:rFonts w:ascii="Wingdings" w:hAnsi="Wingdings" w:hint="default"/>
+      </w:rPr>
+    </w:lvl>
+  </w:abstractNum>
+  <w:abstractNum w:abstractNumId="3">
+    <w:nsid w:val="0F876BA8"/>
+    <w:multiLevelType w:val="hybridMultilevel"/>
+    <w:tmpl w:val="CF929E28"/>
+    <w:lvl w:ilvl="0" w:tplc="0C090003">
+      <w:start w:val="1"/>
+      <w:numFmt w:val="bullet"/>
+      <w:lvlText w:val="o"/>
+      <w:lvlJc w:val="left"/>
+      <w:pPr>
+        <w:ind w:left="720" w:hanging="360"/>
+      </w:pPr>
+      <w:rPr>
+        <w:rFonts w:ascii="Courier New" w:hAnsi="Courier New" w:cs="Courier New" w:hint="default"/>
+      </w:rPr>
+    </w:lvl>
+    <w:lvl w:ilvl="1" w:tplc="0C090003">
+      <w:start w:val="1"/>
+      <w:numFmt w:val="bullet"/>
+      <w:lvlText w:val="o"/>
+      <w:lvlJc w:val="left"/>
+      <w:pPr>
+        <w:ind w:left="1440" w:hanging="360"/>
+      </w:pPr>
+      <w:rPr>
+        <w:rFonts w:ascii="Courier New" w:hAnsi="Courier New" w:cs="Courier New" w:hint="default"/>
+      </w:rPr>
+    </w:lvl>
+    <w:lvl w:ilvl="2" w:tplc="0C090005" w:tentative="1">
+      <w:start w:val="1"/>
+      <w:numFmt w:val="bullet"/>
+      <w:lvlText w:val=""/>
+      <w:lvlJc w:val="left"/>
+      <w:pPr>
+        <w:ind w:left="2160" w:hanging="360"/>
+      </w:pPr>
+      <w:rPr>
+        <w:rFonts w:ascii="Wingdings" w:hAnsi="Wingdings" w:hint="default"/>
+      </w:rPr>
+    </w:lvl>
+    <w:lvl w:ilvl="3" w:tplc="0C090001" w:tentative="1">
+      <w:start w:val="1"/>
+      <w:numFmt w:val="bullet"/>
+      <w:lvlText w:val=""/>
+      <w:lvlJc w:val="left"/>
+      <w:pPr>
+        <w:ind w:left="2880" w:hanging="360"/>
+      </w:pPr>
+      <w:rPr>
+        <w:rFonts w:ascii="Symbol" w:hAnsi="Symbol" w:hint="default"/>
+      </w:rPr>
+    </w:lvl>
+    <w:lvl w:ilvl="4" w:tplc="0C090003" w:tentative="1">
+      <w:start w:val="1"/>
+      <w:numFmt w:val="bullet"/>
+      <w:lvlText w:val="o"/>
+      <w:lvlJc w:val="left"/>
+      <w:pPr>
+        <w:ind w:left="3600" w:hanging="360"/>
+      </w:pPr>
+      <w:rPr>
+        <w:rFonts w:ascii="Courier New" w:hAnsi="Courier New" w:cs="Courier New" w:hint="default"/>
+      </w:rPr>
+    </w:lvl>
+    <w:lvl w:ilvl="5" w:tplc="0C090005" w:tentative="1">
+      <w:start w:val="1"/>
+      <w:numFmt w:val="bullet"/>
+      <w:lvlText w:val=""/>
+      <w:lvlJc w:val="left"/>
+      <w:pPr>
+        <w:ind w:left="4320" w:hanging="360"/>
+      </w:pPr>
+      <w:rPr>
+        <w:rFonts w:ascii="Wingdings" w:hAnsi="Wingdings" w:hint="default"/>
+      </w:rPr>
+    </w:lvl>
+    <w:lvl w:ilvl="6" w:tplc="0C090001" w:tentative="1">
+      <w:start w:val="1"/>
+      <w:numFmt w:val="bullet"/>
+      <w:lvlText w:val=""/>
+      <w:lvlJc w:val="left"/>
+      <w:pPr>
+        <w:ind w:left="5040" w:hanging="360"/>
+      </w:pPr>
+      <w:rPr>
+        <w:rFonts w:ascii="Symbol" w:hAnsi="Symbol" w:hint="default"/>
+      </w:rPr>
+    </w:lvl>
+    <w:lvl w:ilvl="7" w:tplc="0C090003" w:tentative="1">
+      <w:start w:val="1"/>
+      <w:numFmt w:val="bullet"/>
+      <w:lvlText w:val="o"/>
+      <w:lvlJc w:val="left"/>
+      <w:pPr>
+        <w:ind w:left="5760" w:hanging="360"/>
+      </w:pPr>
+      <w:rPr>
+        <w:rFonts w:ascii="Courier New" w:hAnsi="Courier New" w:cs="Courier New" w:hint="default"/>
+      </w:rPr>
+    </w:lvl>
+    <w:lvl w:ilvl="8" w:tplc="0C090005" w:tentative="1">
+      <w:start w:val="1"/>
+      <w:numFmt w:val="bullet"/>
+      <w:lvlText w:val=""/>
+      <w:lvlJc w:val="left"/>
+      <w:pPr>
+        <w:ind w:left="6480" w:hanging="360"/>
+      </w:pPr>
+      <w:rPr>
+        <w:rFonts w:ascii="Wingdings" w:hAnsi="Wingdings" w:hint="default"/>
+      </w:rPr>
+    </w:lvl>
+  </w:abstractNum>
+  <w:abstractNum w:abstractNumId="4">
     <w:nsid w:val="15D23DF9"/>
     <w:multiLevelType w:val="hybridMultilevel"/>
     <w:tmpl w:val="66E83B7C"/>
@@ -3961,7 +4849,120 @@
       </w:rPr>
     </w:lvl>
   </w:abstractNum>
-  <w:abstractNum w:abstractNumId="3">
+  <w:abstractNum w:abstractNumId="5">
+    <w:nsid w:val="1EF41DBB"/>
+    <w:multiLevelType w:val="hybridMultilevel"/>
+    <w:tmpl w:val="A8068A44"/>
+    <w:lvl w:ilvl="0" w:tplc="0C090001">
+      <w:start w:val="1"/>
+      <w:numFmt w:val="bullet"/>
+      <w:lvlText w:val=""/>
+      <w:lvlJc w:val="left"/>
+      <w:pPr>
+        <w:ind w:left="720" w:hanging="360"/>
+      </w:pPr>
+      <w:rPr>
+        <w:rFonts w:ascii="Symbol" w:hAnsi="Symbol" w:hint="default"/>
+      </w:rPr>
+    </w:lvl>
+    <w:lvl w:ilvl="1" w:tplc="0C090003" w:tentative="1">
+      <w:start w:val="1"/>
+      <w:numFmt w:val="bullet"/>
+      <w:lvlText w:val="o"/>
+      <w:lvlJc w:val="left"/>
+      <w:pPr>
+        <w:ind w:left="1440" w:hanging="360"/>
+      </w:pPr>
+      <w:rPr>
+        <w:rFonts w:ascii="Courier New" w:hAnsi="Courier New" w:cs="Courier New" w:hint="default"/>
+      </w:rPr>
+    </w:lvl>
+    <w:lvl w:ilvl="2" w:tplc="0C090005" w:tentative="1">
+      <w:start w:val="1"/>
+      <w:numFmt w:val="bullet"/>
+      <w:lvlText w:val=""/>
+      <w:lvlJc w:val="left"/>
+      <w:pPr>
+        <w:ind w:left="2160" w:hanging="360"/>
+      </w:pPr>
+      <w:rPr>
+        <w:rFonts w:ascii="Wingdings" w:hAnsi="Wingdings" w:hint="default"/>
+      </w:rPr>
+    </w:lvl>
+    <w:lvl w:ilvl="3" w:tplc="0C090001" w:tentative="1">
+      <w:start w:val="1"/>
+      <w:numFmt w:val="bullet"/>
+      <w:lvlText w:val=""/>
+      <w:lvlJc w:val="left"/>
+      <w:pPr>
+        <w:ind w:left="2880" w:hanging="360"/>
+      </w:pPr>
+      <w:rPr>
+        <w:rFonts w:ascii="Symbol" w:hAnsi="Symbol" w:hint="default"/>
+      </w:rPr>
+    </w:lvl>
+    <w:lvl w:ilvl="4" w:tplc="0C090003" w:tentative="1">
+      <w:start w:val="1"/>
+      <w:numFmt w:val="bullet"/>
+      <w:lvlText w:val="o"/>
+      <w:lvlJc w:val="left"/>
+      <w:pPr>
+        <w:ind w:left="3600" w:hanging="360"/>
+      </w:pPr>
+      <w:rPr>
+        <w:rFonts w:ascii="Courier New" w:hAnsi="Courier New" w:cs="Courier New" w:hint="default"/>
+      </w:rPr>
+    </w:lvl>
+    <w:lvl w:ilvl="5" w:tplc="0C090005" w:tentative="1">
+      <w:start w:val="1"/>
+      <w:numFmt w:val="bullet"/>
+      <w:lvlText w:val=""/>
+      <w:lvlJc w:val="left"/>
+      <w:pPr>
+        <w:ind w:left="4320" w:hanging="360"/>
+      </w:pPr>
+      <w:rPr>
+        <w:rFonts w:ascii="Wingdings" w:hAnsi="Wingdings" w:hint="default"/>
+      </w:rPr>
+    </w:lvl>
+    <w:lvl w:ilvl="6" w:tplc="0C090001" w:tentative="1">
+      <w:start w:val="1"/>
+      <w:numFmt w:val="bullet"/>
+      <w:lvlText w:val=""/>
+      <w:lvlJc w:val="left"/>
+      <w:pPr>
+        <w:ind w:left="5040" w:hanging="360"/>
+      </w:pPr>
+      <w:rPr>
+        <w:rFonts w:ascii="Symbol" w:hAnsi="Symbol" w:hint="default"/>
+      </w:rPr>
+    </w:lvl>
+    <w:lvl w:ilvl="7" w:tplc="0C090003" w:tentative="1">
+      <w:start w:val="1"/>
+      <w:numFmt w:val="bullet"/>
+      <w:lvlText w:val="o"/>
+      <w:lvlJc w:val="left"/>
+      <w:pPr>
+        <w:ind w:left="5760" w:hanging="360"/>
+      </w:pPr>
+      <w:rPr>
+        <w:rFonts w:ascii="Courier New" w:hAnsi="Courier New" w:cs="Courier New" w:hint="default"/>
+      </w:rPr>
+    </w:lvl>
+    <w:lvl w:ilvl="8" w:tplc="0C090005" w:tentative="1">
+      <w:start w:val="1"/>
+      <w:numFmt w:val="bullet"/>
+      <w:lvlText w:val=""/>
+      <w:lvlJc w:val="left"/>
+      <w:pPr>
+        <w:ind w:left="6480" w:hanging="360"/>
+      </w:pPr>
+      <w:rPr>
+        <w:rFonts w:ascii="Wingdings" w:hAnsi="Wingdings" w:hint="default"/>
+      </w:rPr>
+    </w:lvl>
+  </w:abstractNum>
+  <w:abstractNum w:abstractNumId="6">
     <w:nsid w:val="24267483"/>
     <w:multiLevelType w:val="hybridMultilevel"/>
     <w:tmpl w:val="3618820A"/>
@@ -3977,6 +4978,119 @@
         <w:rFonts w:ascii="Symbol" w:hAnsi="Symbol" w:hint="default"/>
       </w:rPr>
     </w:lvl>
+    <w:lvl w:ilvl="1" w:tplc="0C090003">
+      <w:start w:val="1"/>
+      <w:numFmt w:val="bullet"/>
+      <w:lvlText w:val="o"/>
+      <w:lvlJc w:val="left"/>
+      <w:pPr>
+        <w:ind w:left="1440" w:hanging="360"/>
+      </w:pPr>
+      <w:rPr>
+        <w:rFonts w:ascii="Courier New" w:hAnsi="Courier New" w:cs="Courier New" w:hint="default"/>
+      </w:rPr>
+    </w:lvl>
+    <w:lvl w:ilvl="2" w:tplc="0C090005" w:tentative="1">
+      <w:start w:val="1"/>
+      <w:numFmt w:val="bullet"/>
+      <w:lvlText w:val=""/>
+      <w:lvlJc w:val="left"/>
+      <w:pPr>
+        <w:ind w:left="2160" w:hanging="360"/>
+      </w:pPr>
+      <w:rPr>
+        <w:rFonts w:ascii="Wingdings" w:hAnsi="Wingdings" w:hint="default"/>
+      </w:rPr>
+    </w:lvl>
+    <w:lvl w:ilvl="3" w:tplc="0C090001" w:tentative="1">
+      <w:start w:val="1"/>
+      <w:numFmt w:val="bullet"/>
+      <w:lvlText w:val=""/>
+      <w:lvlJc w:val="left"/>
+      <w:pPr>
+        <w:ind w:left="2880" w:hanging="360"/>
+      </w:pPr>
+      <w:rPr>
+        <w:rFonts w:ascii="Symbol" w:hAnsi="Symbol" w:hint="default"/>
+      </w:rPr>
+    </w:lvl>
+    <w:lvl w:ilvl="4" w:tplc="0C090003" w:tentative="1">
+      <w:start w:val="1"/>
+      <w:numFmt w:val="bullet"/>
+      <w:lvlText w:val="o"/>
+      <w:lvlJc w:val="left"/>
+      <w:pPr>
+        <w:ind w:left="3600" w:hanging="360"/>
+      </w:pPr>
+      <w:rPr>
+        <w:rFonts w:ascii="Courier New" w:hAnsi="Courier New" w:cs="Courier New" w:hint="default"/>
+      </w:rPr>
+    </w:lvl>
+    <w:lvl w:ilvl="5" w:tplc="0C090005" w:tentative="1">
+      <w:start w:val="1"/>
+      <w:numFmt w:val="bullet"/>
+      <w:lvlText w:val=""/>
+      <w:lvlJc w:val="left"/>
+      <w:pPr>
+        <w:ind w:left="4320" w:hanging="360"/>
+      </w:pPr>
+      <w:rPr>
+        <w:rFonts w:ascii="Wingdings" w:hAnsi="Wingdings" w:hint="default"/>
+      </w:rPr>
+    </w:lvl>
+    <w:lvl w:ilvl="6" w:tplc="0C090001" w:tentative="1">
+      <w:start w:val="1"/>
+      <w:numFmt w:val="bullet"/>
+      <w:lvlText w:val=""/>
+      <w:lvlJc w:val="left"/>
+      <w:pPr>
+        <w:ind w:left="5040" w:hanging="360"/>
+      </w:pPr>
+      <w:rPr>
+        <w:rFonts w:ascii="Symbol" w:hAnsi="Symbol" w:hint="default"/>
+      </w:rPr>
+    </w:lvl>
+    <w:lvl w:ilvl="7" w:tplc="0C090003" w:tentative="1">
+      <w:start w:val="1"/>
+      <w:numFmt w:val="bullet"/>
+      <w:lvlText w:val="o"/>
+      <w:lvlJc w:val="left"/>
+      <w:pPr>
+        <w:ind w:left="5760" w:hanging="360"/>
+      </w:pPr>
+      <w:rPr>
+        <w:rFonts w:ascii="Courier New" w:hAnsi="Courier New" w:cs="Courier New" w:hint="default"/>
+      </w:rPr>
+    </w:lvl>
+    <w:lvl w:ilvl="8" w:tplc="0C090005" w:tentative="1">
+      <w:start w:val="1"/>
+      <w:numFmt w:val="bullet"/>
+      <w:lvlText w:val=""/>
+      <w:lvlJc w:val="left"/>
+      <w:pPr>
+        <w:ind w:left="6480" w:hanging="360"/>
+      </w:pPr>
+      <w:rPr>
+        <w:rFonts w:ascii="Wingdings" w:hAnsi="Wingdings" w:hint="default"/>
+      </w:rPr>
+    </w:lvl>
+  </w:abstractNum>
+  <w:abstractNum w:abstractNumId="7">
+    <w:nsid w:val="291F35FA"/>
+    <w:multiLevelType w:val="hybridMultilevel"/>
+    <w:tmpl w:val="E27E8A1C"/>
+    <w:lvl w:ilvl="0" w:tplc="0C090001">
+      <w:start w:val="1"/>
+      <w:numFmt w:val="bullet"/>
+      <w:lvlText w:val=""/>
+      <w:lvlJc w:val="left"/>
+      <w:pPr>
+        <w:ind w:left="720" w:hanging="360"/>
+      </w:pPr>
+      <w:rPr>
+        <w:rFonts w:ascii="Symbol" w:hAnsi="Symbol" w:hint="default"/>
+      </w:rPr>
+    </w:lvl>
     <w:lvl w:ilvl="1" w:tplc="0C090003" w:tentative="1">
       <w:start w:val="1"/>
       <w:numFmt w:val="bullet"/>
@@ -4074,7 +5188,7 @@
       </w:rPr>
     </w:lvl>
   </w:abstractNum>
-  <w:abstractNum w:abstractNumId="4">
+  <w:abstractNum w:abstractNumId="8">
     <w:nsid w:val="2C2E0B35"/>
     <w:multiLevelType w:val="multilevel"/>
     <w:tmpl w:val="2F08D09E"/>
@@ -4187,7 +5301,7 @@
       </w:pPr>
     </w:lvl>
   </w:abstractNum>
-  <w:abstractNum w:abstractNumId="5">
+  <w:abstractNum w:abstractNumId="9">
     <w:nsid w:val="3789469A"/>
     <w:multiLevelType w:val="hybridMultilevel"/>
     <w:tmpl w:val="8C340CBC"/>
@@ -4300,7 +5414,233 @@
       </w:rPr>
     </w:lvl>
   </w:abstractNum>
-  <w:abstractNum w:abstractNumId="6">
+  <w:abstractNum w:abstractNumId="10">
+    <w:nsid w:val="37AF6371"/>
+    <w:multiLevelType w:val="hybridMultilevel"/>
+    <w:tmpl w:val="89921342"/>
+    <w:lvl w:ilvl="0" w:tplc="0C090003">
+      <w:start w:val="1"/>
+      <w:numFmt w:val="bullet"/>
+      <w:lvlText w:val="o"/>
+      <w:lvlJc w:val="left"/>
+      <w:pPr>
+        <w:ind w:left="720" w:hanging="360"/>
+      </w:pPr>
+      <w:rPr>
+        <w:rFonts w:ascii="Courier New" w:hAnsi="Courier New" w:cs="Courier New" w:hint="default"/>
+      </w:rPr>
+    </w:lvl>
+    <w:lvl w:ilvl="1" w:tplc="0C090003" w:tentative="1">
+      <w:start w:val="1"/>
+      <w:numFmt w:val="bullet"/>
+      <w:lvlText w:val="o"/>
+      <w:lvlJc w:val="left"/>
+      <w:pPr>
+        <w:ind w:left="1440" w:hanging="360"/>
+      </w:pPr>
+      <w:rPr>
+        <w:rFonts w:ascii="Courier New" w:hAnsi="Courier New" w:cs="Courier New" w:hint="default"/>
+      </w:rPr>
+    </w:lvl>
+    <w:lvl w:ilvl="2" w:tplc="0C090005" w:tentative="1">
+      <w:start w:val="1"/>
+      <w:numFmt w:val="bullet"/>
+      <w:lvlText w:val=""/>
+      <w:lvlJc w:val="left"/>
+      <w:pPr>
+        <w:ind w:left="2160" w:hanging="360"/>
+      </w:pPr>
+      <w:rPr>
+        <w:rFonts w:ascii="Wingdings" w:hAnsi="Wingdings" w:hint="default"/>
+      </w:rPr>
+    </w:lvl>
+    <w:lvl w:ilvl="3" w:tplc="0C090001" w:tentative="1">
+      <w:start w:val="1"/>
+      <w:numFmt w:val="bullet"/>
+      <w:lvlText w:val=""/>
+      <w:lvlJc w:val="left"/>
+      <w:pPr>
+        <w:ind w:left="2880" w:hanging="360"/>
+      </w:pPr>
+      <w:rPr>
+        <w:rFonts w:ascii="Symbol" w:hAnsi="Symbol" w:hint="default"/>
+      </w:rPr>
+    </w:lvl>
+    <w:lvl w:ilvl="4" w:tplc="0C090003" w:tentative="1">
+      <w:start w:val="1"/>
+      <w:numFmt w:val="bullet"/>
+      <w:lvlText w:val="o"/>
+      <w:lvlJc w:val="left"/>
+      <w:pPr>
+        <w:ind w:left="3600" w:hanging="360"/>
+      </w:pPr>
+      <w:rPr>
+        <w:rFonts w:ascii="Courier New" w:hAnsi="Courier New" w:cs="Courier New" w:hint="default"/>
+      </w:rPr>
+    </w:lvl>
+    <w:lvl w:ilvl="5" w:tplc="0C090005" w:tentative="1">
+      <w:start w:val="1"/>
+      <w:numFmt w:val="bullet"/>
+      <w:lvlText w:val=""/>
+      <w:lvlJc w:val="left"/>
+      <w:pPr>
+        <w:ind w:left="4320" w:hanging="360"/>
+      </w:pPr>
+      <w:rPr>
+        <w:rFonts w:ascii="Wingdings" w:hAnsi="Wingdings" w:hint="default"/>
+      </w:rPr>
+    </w:lvl>
+    <w:lvl w:ilvl="6" w:tplc="0C090001" w:tentative="1">
+      <w:start w:val="1"/>
+      <w:numFmt w:val="bullet"/>
+      <w:lvlText w:val=""/>
+      <w:lvlJc w:val="left"/>
+      <w:pPr>
+        <w:ind w:left="5040" w:hanging="360"/>
+      </w:pPr>
+      <w:rPr>
+        <w:rFonts w:ascii="Symbol" w:hAnsi="Symbol" w:hint="default"/>
+      </w:rPr>
+    </w:lvl>
+    <w:lvl w:ilvl="7" w:tplc="0C090003" w:tentative="1">
+      <w:start w:val="1"/>
+      <w:numFmt w:val="bullet"/>
+      <w:lvlText w:val="o"/>
+      <w:lvlJc w:val="left"/>
+      <w:pPr>
+        <w:ind w:left="5760" w:hanging="360"/>
+      </w:pPr>
+      <w:rPr>
+        <w:rFonts w:ascii="Courier New" w:hAnsi="Courier New" w:cs="Courier New" w:hint="default"/>
+      </w:rPr>
+    </w:lvl>
+    <w:lvl w:ilvl="8" w:tplc="0C090005" w:tentative="1">
+      <w:start w:val="1"/>
+      <w:numFmt w:val="bullet"/>
+      <w:lvlText w:val=""/>
+      <w:lvlJc w:val="left"/>
+      <w:pPr>
+        <w:ind w:left="6480" w:hanging="360"/>
+      </w:pPr>
+      <w:rPr>
+        <w:rFonts w:ascii="Wingdings" w:hAnsi="Wingdings" w:hint="default"/>
+      </w:rPr>
+    </w:lvl>
+  </w:abstractNum>
+  <w:abstractNum w:abstractNumId="11">
+    <w:nsid w:val="39202F5F"/>
+    <w:multiLevelType w:val="hybridMultilevel"/>
+    <w:tmpl w:val="1D443496"/>
+    <w:lvl w:ilvl="0" w:tplc="0C090001">
+      <w:start w:val="1"/>
+      <w:numFmt w:val="bullet"/>
+      <w:lvlText w:val=""/>
+      <w:lvlJc w:val="left"/>
+      <w:pPr>
+        <w:ind w:left="720" w:hanging="360"/>
+      </w:pPr>
+      <w:rPr>
+        <w:rFonts w:ascii="Symbol" w:hAnsi="Symbol" w:hint="default"/>
+      </w:rPr>
+    </w:lvl>
+    <w:lvl w:ilvl="1" w:tplc="0C090003" w:tentative="1">
+      <w:start w:val="1"/>
+      <w:numFmt w:val="bullet"/>
+      <w:lvlText w:val="o"/>
+      <w:lvlJc w:val="left"/>
+      <w:pPr>
+        <w:ind w:left="1440" w:hanging="360"/>
+      </w:pPr>
+      <w:rPr>
+        <w:rFonts w:ascii="Courier New" w:hAnsi="Courier New" w:cs="Courier New" w:hint="default"/>
+      </w:rPr>
+    </w:lvl>
+    <w:lvl w:ilvl="2" w:tplc="0C090005" w:tentative="1">
+      <w:start w:val="1"/>
+      <w:numFmt w:val="bullet"/>
+      <w:lvlText w:val=""/>
+      <w:lvlJc w:val="left"/>
+      <w:pPr>
+        <w:ind w:left="2160" w:hanging="360"/>
+      </w:pPr>
+      <w:rPr>
+        <w:rFonts w:ascii="Wingdings" w:hAnsi="Wingdings" w:hint="default"/>
+      </w:rPr>
+    </w:lvl>
+    <w:lvl w:ilvl="3" w:tplc="0C090001" w:tentative="1">
+      <w:start w:val="1"/>
+      <w:numFmt w:val="bullet"/>
+      <w:lvlText w:val=""/>
+      <w:lvlJc w:val="left"/>
+      <w:pPr>
+        <w:ind w:left="2880" w:hanging="360"/>
+      </w:pPr>
+      <w:rPr>
+        <w:rFonts w:ascii="Symbol" w:hAnsi="Symbol" w:hint="default"/>
+      </w:rPr>
+    </w:lvl>
+    <w:lvl w:ilvl="4" w:tplc="0C090003" w:tentative="1">
+      <w:start w:val="1"/>
+      <w:numFmt w:val="bullet"/>
+      <w:lvlText w:val="o"/>
+      <w:lvlJc w:val="left"/>
+      <w:pPr>
+        <w:ind w:left="3600" w:hanging="360"/>
+      </w:pPr>
+      <w:rPr>
+        <w:rFonts w:ascii="Courier New" w:hAnsi="Courier New" w:cs="Courier New" w:hint="default"/>
+      </w:rPr>
+    </w:lvl>
+    <w:lvl w:ilvl="5" w:tplc="0C090005" w:tentative="1">
+      <w:start w:val="1"/>
+      <w:numFmt w:val="bullet"/>
+      <w:lvlText w:val=""/>
+      <w:lvlJc w:val="left"/>
+      <w:pPr>
+        <w:ind w:left="4320" w:hanging="360"/>
+      </w:pPr>
+      <w:rPr>
+        <w:rFonts w:ascii="Wingdings" w:hAnsi="Wingdings" w:hint="default"/>
+      </w:rPr>
+    </w:lvl>
+    <w:lvl w:ilvl="6" w:tplc="0C090001" w:tentative="1">
+      <w:start w:val="1"/>
+      <w:numFmt w:val="bullet"/>
+      <w:lvlText w:val=""/>
+      <w:lvlJc w:val="left"/>
+      <w:pPr>
+        <w:ind w:left="5040" w:hanging="360"/>
+      </w:pPr>
+      <w:rPr>
+        <w:rFonts w:ascii="Symbol" w:hAnsi="Symbol" w:hint="default"/>
+      </w:rPr>
+    </w:lvl>
+    <w:lvl w:ilvl="7" w:tplc="0C090003" w:tentative="1">
+      <w:start w:val="1"/>
+      <w:numFmt w:val="bullet"/>
+      <w:lvlText w:val="o"/>
+      <w:lvlJc w:val="left"/>
+      <w:pPr>
+        <w:ind w:left="5760" w:hanging="360"/>
+      </w:pPr>
+      <w:rPr>
+        <w:rFonts w:ascii="Courier New" w:hAnsi="Courier New" w:cs="Courier New" w:hint="default"/>
+      </w:rPr>
+    </w:lvl>
+    <w:lvl w:ilvl="8" w:tplc="0C090005" w:tentative="1">
+      <w:start w:val="1"/>
+      <w:numFmt w:val="bullet"/>
+      <w:lvlText w:val=""/>
+      <w:lvlJc w:val="left"/>
+      <w:pPr>
+        <w:ind w:left="6480" w:hanging="360"/>
+      </w:pPr>
+      <w:rPr>
+        <w:rFonts w:ascii="Wingdings" w:hAnsi="Wingdings" w:hint="default"/>
+      </w:rPr>
+    </w:lvl>
+  </w:abstractNum>
+  <w:abstractNum w:abstractNumId="12">
     <w:nsid w:val="5D74685C"/>
     <w:multiLevelType w:val="hybridMultilevel"/>
     <w:tmpl w:val="A10E28FC"/>
@@ -4413,7 +5753,7 @@
       </w:rPr>
     </w:lvl>
   </w:abstractNum>
-  <w:abstractNum w:abstractNumId="7">
+  <w:abstractNum w:abstractNumId="13">
     <w:nsid w:val="6008708D"/>
     <w:multiLevelType w:val="multilevel"/>
     <w:tmpl w:val="411401CA"/>
@@ -4562,7 +5902,7 @@
       </w:rPr>
     </w:lvl>
   </w:abstractNum>
-  <w:abstractNum w:abstractNumId="8">
+  <w:abstractNum w:abstractNumId="14">
     <w:nsid w:val="615264C3"/>
     <w:multiLevelType w:val="hybridMultilevel"/>
     <w:tmpl w:val="C3C61910"/>
@@ -4675,7 +6015,233 @@
       </w:rPr>
     </w:lvl>
   </w:abstractNum>
-  <w:abstractNum w:abstractNumId="9">
+  <w:abstractNum w:abstractNumId="15">
+    <w:nsid w:val="66DC4F2E"/>
+    <w:multiLevelType w:val="hybridMultilevel"/>
+    <w:tmpl w:val="B30A1872"/>
+    <w:lvl w:ilvl="0" w:tplc="0C090001">
+      <w:start w:val="1"/>
+      <w:numFmt w:val="bullet"/>
+      <w:lvlText w:val=""/>
+      <w:lvlJc w:val="left"/>
+      <w:pPr>
+        <w:ind w:left="720" w:hanging="360"/>
+      </w:pPr>
+      <w:rPr>
+        <w:rFonts w:ascii="Symbol" w:hAnsi="Symbol" w:hint="default"/>
+      </w:rPr>
+    </w:lvl>
+    <w:lvl w:ilvl="1" w:tplc="0C090003" w:tentative="1">
+      <w:start w:val="1"/>
+      <w:numFmt w:val="bullet"/>
+      <w:lvlText w:val="o"/>
+      <w:lvlJc w:val="left"/>
+      <w:pPr>
+        <w:ind w:left="1440" w:hanging="360"/>
+      </w:pPr>
+      <w:rPr>
+        <w:rFonts w:ascii="Courier New" w:hAnsi="Courier New" w:cs="Courier New" w:hint="default"/>
+      </w:rPr>
+    </w:lvl>
+    <w:lvl w:ilvl="2" w:tplc="0C090005" w:tentative="1">
+      <w:start w:val="1"/>
+      <w:numFmt w:val="bullet"/>
+      <w:lvlText w:val=""/>
+      <w:lvlJc w:val="left"/>
+      <w:pPr>
+        <w:ind w:left="2160" w:hanging="360"/>
+      </w:pPr>
+      <w:rPr>
+        <w:rFonts w:ascii="Wingdings" w:hAnsi="Wingdings" w:hint="default"/>
+      </w:rPr>
+    </w:lvl>
+    <w:lvl w:ilvl="3" w:tplc="0C090001" w:tentative="1">
+      <w:start w:val="1"/>
+      <w:numFmt w:val="bullet"/>
+      <w:lvlText w:val=""/>
+      <w:lvlJc w:val="left"/>
+      <w:pPr>
+        <w:ind w:left="2880" w:hanging="360"/>
+      </w:pPr>
+      <w:rPr>
+        <w:rFonts w:ascii="Symbol" w:hAnsi="Symbol" w:hint="default"/>
+      </w:rPr>
+    </w:lvl>
+    <w:lvl w:ilvl="4" w:tplc="0C090003" w:tentative="1">
+      <w:start w:val="1"/>
+      <w:numFmt w:val="bullet"/>
+      <w:lvlText w:val="o"/>
+      <w:lvlJc w:val="left"/>
+      <w:pPr>
+        <w:ind w:left="3600" w:hanging="360"/>
+      </w:pPr>
+      <w:rPr>
+        <w:rFonts w:ascii="Courier New" w:hAnsi="Courier New" w:cs="Courier New" w:hint="default"/>
+      </w:rPr>
+    </w:lvl>
+    <w:lvl w:ilvl="5" w:tplc="0C090005" w:tentative="1">
+      <w:start w:val="1"/>
+      <w:numFmt w:val="bullet"/>
+      <w:lvlText w:val=""/>
+      <w:lvlJc w:val="left"/>
+      <w:pPr>
+        <w:ind w:left="4320" w:hanging="360"/>
+      </w:pPr>
+      <w:rPr>
+        <w:rFonts w:ascii="Wingdings" w:hAnsi="Wingdings" w:hint="default"/>
+      </w:rPr>
+    </w:lvl>
+    <w:lvl w:ilvl="6" w:tplc="0C090001" w:tentative="1">
+      <w:start w:val="1"/>
+      <w:numFmt w:val="bullet"/>
+      <w:lvlText w:val=""/>
+      <w:lvlJc w:val="left"/>
+      <w:pPr>
+        <w:ind w:left="5040" w:hanging="360"/>
+      </w:pPr>
+      <w:rPr>
+        <w:rFonts w:ascii="Symbol" w:hAnsi="Symbol" w:hint="default"/>
+      </w:rPr>
+    </w:lvl>
+    <w:lvl w:ilvl="7" w:tplc="0C090003" w:tentative="1">
+      <w:start w:val="1"/>
+      <w:numFmt w:val="bullet"/>
+      <w:lvlText w:val="o"/>
+      <w:lvlJc w:val="left"/>
+      <w:pPr>
+        <w:ind w:left="5760" w:hanging="360"/>
+      </w:pPr>
+      <w:rPr>
+        <w:rFonts w:ascii="Courier New" w:hAnsi="Courier New" w:cs="Courier New" w:hint="default"/>
+      </w:rPr>
+    </w:lvl>
+    <w:lvl w:ilvl="8" w:tplc="0C090005" w:tentative="1">
+      <w:start w:val="1"/>
+      <w:numFmt w:val="bullet"/>
+      <w:lvlText w:val=""/>
+      <w:lvlJc w:val="left"/>
+      <w:pPr>
+        <w:ind w:left="6480" w:hanging="360"/>
+      </w:pPr>
+      <w:rPr>
+        <w:rFonts w:ascii="Wingdings" w:hAnsi="Wingdings" w:hint="default"/>
+      </w:rPr>
+    </w:lvl>
+  </w:abstractNum>
+  <w:abstractNum w:abstractNumId="16">
+    <w:nsid w:val="6E72548D"/>
+    <w:multiLevelType w:val="hybridMultilevel"/>
+    <w:tmpl w:val="EAD21476"/>
+    <w:lvl w:ilvl="0" w:tplc="0C090001">
+      <w:start w:val="1"/>
+      <w:numFmt w:val="bullet"/>
+      <w:lvlText w:val=""/>
+      <w:lvlJc w:val="left"/>
+      <w:pPr>
+        <w:ind w:left="720" w:hanging="360"/>
+      </w:pPr>
+      <w:rPr>
+        <w:rFonts w:ascii="Symbol" w:hAnsi="Symbol" w:hint="default"/>
+      </w:rPr>
+    </w:lvl>
+    <w:lvl w:ilvl="1" w:tplc="0C090003" w:tentative="1">
+      <w:start w:val="1"/>
+      <w:numFmt w:val="bullet"/>
+      <w:lvlText w:val="o"/>
+      <w:lvlJc w:val="left"/>
+      <w:pPr>
+        <w:ind w:left="1440" w:hanging="360"/>
+      </w:pPr>
+      <w:rPr>
+        <w:rFonts w:ascii="Courier New" w:hAnsi="Courier New" w:cs="Courier New" w:hint="default"/>
+      </w:rPr>
+    </w:lvl>
+    <w:lvl w:ilvl="2" w:tplc="0C090005" w:tentative="1">
+      <w:start w:val="1"/>
+      <w:numFmt w:val="bullet"/>
+      <w:lvlText w:val=""/>
+      <w:lvlJc w:val="left"/>
+      <w:pPr>
+        <w:ind w:left="2160" w:hanging="360"/>
+      </w:pPr>
+      <w:rPr>
+        <w:rFonts w:ascii="Wingdings" w:hAnsi="Wingdings" w:hint="default"/>
+      </w:rPr>
+    </w:lvl>
+    <w:lvl w:ilvl="3" w:tplc="0C090001" w:tentative="1">
+      <w:start w:val="1"/>
+      <w:numFmt w:val="bullet"/>
+      <w:lvlText w:val=""/>
+      <w:lvlJc w:val="left"/>
+      <w:pPr>
+        <w:ind w:left="2880" w:hanging="360"/>
+      </w:pPr>
+      <w:rPr>
+        <w:rFonts w:ascii="Symbol" w:hAnsi="Symbol" w:hint="default"/>
+      </w:rPr>
+    </w:lvl>
+    <w:lvl w:ilvl="4" w:tplc="0C090003" w:tentative="1">
+      <w:start w:val="1"/>
+      <w:numFmt w:val="bullet"/>
+      <w:lvlText w:val="o"/>
+      <w:lvlJc w:val="left"/>
+      <w:pPr>
+        <w:ind w:left="3600" w:hanging="360"/>
+      </w:pPr>
+      <w:rPr>
+        <w:rFonts w:ascii="Courier New" w:hAnsi="Courier New" w:cs="Courier New" w:hint="default"/>
+      </w:rPr>
+    </w:lvl>
+    <w:lvl w:ilvl="5" w:tplc="0C090005" w:tentative="1">
+      <w:start w:val="1"/>
+      <w:numFmt w:val="bullet"/>
+      <w:lvlText w:val=""/>
+      <w:lvlJc w:val="left"/>
+      <w:pPr>
+        <w:ind w:left="4320" w:hanging="360"/>
+      </w:pPr>
+      <w:rPr>
+        <w:rFonts w:ascii="Wingdings" w:hAnsi="Wingdings" w:hint="default"/>
+      </w:rPr>
+    </w:lvl>
+    <w:lvl w:ilvl="6" w:tplc="0C090001" w:tentative="1">
+      <w:start w:val="1"/>
+      <w:numFmt w:val="bullet"/>
+      <w:lvlText w:val=""/>
+      <w:lvlJc w:val="left"/>
+      <w:pPr>
+        <w:ind w:left="5040" w:hanging="360"/>
+      </w:pPr>
+      <w:rPr>
+        <w:rFonts w:ascii="Symbol" w:hAnsi="Symbol" w:hint="default"/>
+      </w:rPr>
+    </w:lvl>
+    <w:lvl w:ilvl="7" w:tplc="0C090003" w:tentative="1">
+      <w:start w:val="1"/>
+      <w:numFmt w:val="bullet"/>
+      <w:lvlText w:val="o"/>
+      <w:lvlJc w:val="left"/>
+      <w:pPr>
+        <w:ind w:left="5760" w:hanging="360"/>
+      </w:pPr>
+      <w:rPr>
+        <w:rFonts w:ascii="Courier New" w:hAnsi="Courier New" w:cs="Courier New" w:hint="default"/>
+      </w:rPr>
+    </w:lvl>
+    <w:lvl w:ilvl="8" w:tplc="0C090005" w:tentative="1">
+      <w:start w:val="1"/>
+      <w:numFmt w:val="bullet"/>
+      <w:lvlText w:val=""/>
+      <w:lvlJc w:val="left"/>
+      <w:pPr>
+        <w:ind w:left="6480" w:hanging="360"/>
+      </w:pPr>
+      <w:rPr>
+        <w:rFonts w:ascii="Wingdings" w:hAnsi="Wingdings" w:hint="default"/>
+      </w:rPr>
+    </w:lvl>
+  </w:abstractNum>
+  <w:abstractNum w:abstractNumId="17">
     <w:nsid w:val="71D268BF"/>
     <w:multiLevelType w:val="hybridMultilevel"/>
     <w:tmpl w:val="82DEECB8"/>
@@ -4788,7 +6354,7 @@
       </w:rPr>
     </w:lvl>
   </w:abstractNum>
-  <w:abstractNum w:abstractNumId="10">
+  <w:abstractNum w:abstractNumId="18">
     <w:nsid w:val="76A32311"/>
     <w:multiLevelType w:val="hybridMultilevel"/>
     <w:tmpl w:val="D6E8FD7E"/>
@@ -4902,37 +6468,61 @@
     </w:lvl>
   </w:abstractNum>
   <w:num w:numId="1">
+    <w:abstractNumId w:val="8"/>
+  </w:num>
+  <w:num w:numId="2">
+    <w:abstractNumId w:val="13"/>
+  </w:num>
+  <w:num w:numId="3">
     <w:abstractNumId w:val="4"/>
   </w:num>
-  <w:num w:numId="2">
-    <w:abstractNumId w:val="7"/>
-  </w:num>
-  <w:num w:numId="3">
-    <w:abstractNumId w:val="2"/>
-  </w:num>
   <w:num w:numId="4">
-    <w:abstractNumId w:val="10"/>
+    <w:abstractNumId w:val="18"/>
   </w:num>
   <w:num w:numId="5">
-    <w:abstractNumId w:val="8"/>
+    <w:abstractNumId w:val="14"/>
   </w:num>
   <w:num w:numId="6">
-    <w:abstractNumId w:val="3"/>
+    <w:abstractNumId w:val="6"/>
   </w:num>
   <w:num w:numId="7">
-    <w:abstractNumId w:val="5"/>
+    <w:abstractNumId w:val="9"/>
   </w:num>
   <w:num w:numId="8">
-    <w:abstractNumId w:val="6"/>
+    <w:abstractNumId w:val="12"/>
   </w:num>
   <w:num w:numId="9">
-    <w:abstractNumId w:val="9"/>
+    <w:abstractNumId w:val="17"/>
   </w:num>
   <w:num w:numId="10">
     <w:abstractNumId w:val="0"/>
   </w:num>
   <w:num w:numId="11">
     <w:abstractNumId w:val="1"/>
+  </w:num>
+  <w:num w:numId="12">
+    <w:abstractNumId w:val="2"/>
+  </w:num>
+  <w:num w:numId="13">
+    <w:abstractNumId w:val="5"/>
+  </w:num>
+  <w:num w:numId="14">
+    <w:abstractNumId w:val="11"/>
+  </w:num>
+  <w:num w:numId="15">
+    <w:abstractNumId w:val="3"/>
+  </w:num>
+  <w:num w:numId="16">
+    <w:abstractNumId w:val="10"/>
+  </w:num>
+  <w:num w:numId="17">
+    <w:abstractNumId w:val="7"/>
+  </w:num>
+  <w:num w:numId="18">
+    <w:abstractNumId w:val="16"/>
+  </w:num>
+  <w:num w:numId="19">
+    <w:abstractNumId w:val="15"/>
   </w:num>
 </w:numbering>
 </file>

</xml_diff>

<commit_message>
The working version which was submitted yesterday morning
</commit_message>
<xml_diff>
--- a/Requirements Analysis Document.docx
+++ b/Requirements Analysis Document.docx
@@ -486,8 +486,39 @@
           <w:szCs w:val="24"/>
           <w:lang w:eastAsia="en-AU"/>
         </w:rPr>
-        <w:t>Rohit Gopalan (Project Leader), John Hodge, Alwyn Kyi, Brian Marshall, Antriksh Srivastava</w:t>
-      </w:r>
+        <w:t xml:space="preserve">Rohit Gopalan (Project Leader), John Hodge, Alwyn </w:t>
+      </w:r>
+      <w:proofErr w:type="spellStart"/>
+      <w:r>
+        <w:rPr>
+          <w:rFonts w:ascii="Times New Roman" w:eastAsia="Times New Roman" w:hAnsi="Times New Roman" w:cs="Times New Roman"/>
+          <w:sz w:val="24"/>
+          <w:szCs w:val="24"/>
+          <w:lang w:eastAsia="en-AU"/>
+        </w:rPr>
+        <w:t>Kyi</w:t>
+      </w:r>
+      <w:proofErr w:type="spellEnd"/>
+      <w:r>
+        <w:rPr>
+          <w:rFonts w:ascii="Times New Roman" w:eastAsia="Times New Roman" w:hAnsi="Times New Roman" w:cs="Times New Roman"/>
+          <w:sz w:val="24"/>
+          <w:szCs w:val="24"/>
+          <w:lang w:eastAsia="en-AU"/>
+        </w:rPr>
+        <w:t xml:space="preserve">, Brian Marshall, Antriksh </w:t>
+      </w:r>
+      <w:proofErr w:type="spellStart"/>
+      <w:r>
+        <w:rPr>
+          <w:rFonts w:ascii="Times New Roman" w:eastAsia="Times New Roman" w:hAnsi="Times New Roman" w:cs="Times New Roman"/>
+          <w:sz w:val="24"/>
+          <w:szCs w:val="24"/>
+          <w:lang w:eastAsia="en-AU"/>
+        </w:rPr>
+        <w:t>Srivastava</w:t>
+      </w:r>
+      <w:proofErr w:type="spellEnd"/>
     </w:p>
     <w:p>
       <w:pPr>
@@ -537,8 +568,19 @@
           <w:szCs w:val="24"/>
           <w:lang w:eastAsia="en-AU"/>
         </w:rPr>
-        <w:t>Mr Peter Thonell</w:t>
-      </w:r>
+        <w:t xml:space="preserve">Mr Peter </w:t>
+      </w:r>
+      <w:proofErr w:type="spellStart"/>
+      <w:r>
+        <w:rPr>
+          <w:rFonts w:ascii="Times New Roman" w:eastAsia="Times New Roman" w:hAnsi="Times New Roman" w:cs="Times New Roman"/>
+          <w:sz w:val="24"/>
+          <w:szCs w:val="24"/>
+          <w:lang w:eastAsia="en-AU"/>
+        </w:rPr>
+        <w:t>Thonell</w:t>
+      </w:r>
+      <w:proofErr w:type="spellEnd"/>
       <w:r>
         <w:rPr>
           <w:rFonts w:ascii="Times New Roman" w:eastAsia="Times New Roman" w:hAnsi="Times New Roman" w:cs="Times New Roman"/>
@@ -611,7 +653,27 @@
           <w:szCs w:val="24"/>
           <w:lang w:eastAsia="en-AU"/>
         </w:rPr>
-        <w:t>held on 08/08/2011, 10am at Hacket Hall Café, University of Western Australia</w:t>
+        <w:t xml:space="preserve">held on 08/08/2011, 10am at </w:t>
+      </w:r>
+      <w:proofErr w:type="spellStart"/>
+      <w:r>
+        <w:rPr>
+          <w:rFonts w:ascii="Times New Roman" w:eastAsia="Times New Roman" w:hAnsi="Times New Roman" w:cs="Times New Roman"/>
+          <w:sz w:val="24"/>
+          <w:szCs w:val="24"/>
+          <w:lang w:eastAsia="en-AU"/>
+        </w:rPr>
+        <w:t>Hacket</w:t>
+      </w:r>
+      <w:proofErr w:type="spellEnd"/>
+      <w:r>
+        <w:rPr>
+          <w:rFonts w:ascii="Times New Roman" w:eastAsia="Times New Roman" w:hAnsi="Times New Roman" w:cs="Times New Roman"/>
+          <w:sz w:val="24"/>
+          <w:szCs w:val="24"/>
+          <w:lang w:eastAsia="en-AU"/>
+        </w:rPr>
+        <w:t xml:space="preserve"> Hall Café, University of Western Australia</w:t>
       </w:r>
     </w:p>
     <w:p>
@@ -654,7 +716,27 @@
           <w:szCs w:val="24"/>
           <w:lang w:eastAsia="en-AU"/>
         </w:rPr>
-        <w:t>held on 08/08/2011, 11am at Hacket Hall Café, University of Western Australia</w:t>
+        <w:t xml:space="preserve">held on 08/08/2011, 11am at </w:t>
+      </w:r>
+      <w:proofErr w:type="spellStart"/>
+      <w:r>
+        <w:rPr>
+          <w:rFonts w:ascii="Times New Roman" w:eastAsia="Times New Roman" w:hAnsi="Times New Roman" w:cs="Times New Roman"/>
+          <w:sz w:val="24"/>
+          <w:szCs w:val="24"/>
+          <w:lang w:eastAsia="en-AU"/>
+        </w:rPr>
+        <w:t>Hacket</w:t>
+      </w:r>
+      <w:proofErr w:type="spellEnd"/>
+      <w:r>
+        <w:rPr>
+          <w:rFonts w:ascii="Times New Roman" w:eastAsia="Times New Roman" w:hAnsi="Times New Roman" w:cs="Times New Roman"/>
+          <w:sz w:val="24"/>
+          <w:szCs w:val="24"/>
+          <w:lang w:eastAsia="en-AU"/>
+        </w:rPr>
+        <w:t xml:space="preserve"> Hall Café, University of Western Australia</w:t>
       </w:r>
     </w:p>
     <w:p>
@@ -704,7 +786,27 @@
           <w:szCs w:val="24"/>
           <w:lang w:eastAsia="en-AU"/>
         </w:rPr>
-        <w:t>Client Meetng was held on 17/08/2011, 2pm at Reid Library, UWA</w:t>
+        <w:t xml:space="preserve">Client </w:t>
+      </w:r>
+      <w:proofErr w:type="spellStart"/>
+      <w:r>
+        <w:rPr>
+          <w:rFonts w:ascii="Times New Roman" w:eastAsia="Times New Roman" w:hAnsi="Times New Roman" w:cs="Times New Roman"/>
+          <w:sz w:val="24"/>
+          <w:szCs w:val="24"/>
+          <w:lang w:eastAsia="en-AU"/>
+        </w:rPr>
+        <w:t>Meetng</w:t>
+      </w:r>
+      <w:proofErr w:type="spellEnd"/>
+      <w:r>
+        <w:rPr>
+          <w:rFonts w:ascii="Times New Roman" w:eastAsia="Times New Roman" w:hAnsi="Times New Roman" w:cs="Times New Roman"/>
+          <w:sz w:val="24"/>
+          <w:szCs w:val="24"/>
+          <w:lang w:eastAsia="en-AU"/>
+        </w:rPr>
+        <w:t xml:space="preserve"> was held on 17/08/2011, 2pm at Reid Library, UWA</w:t>
       </w:r>
     </w:p>
     <w:p>
@@ -729,7 +831,45 @@
           <w:szCs w:val="24"/>
           <w:lang w:eastAsia="en-AU"/>
         </w:rPr>
-        <w:t>Group Meeting to be held on 22/08/2011, 11am at Hacket Hall Cafe, UWA</w:t>
+        <w:t xml:space="preserve">Group Meeting </w:t>
+      </w:r>
+      <w:r>
+        <w:rPr>
+          <w:rFonts w:ascii="Times New Roman" w:eastAsia="Times New Roman" w:hAnsi="Times New Roman" w:cs="Times New Roman"/>
+          <w:sz w:val="24"/>
+          <w:szCs w:val="24"/>
+          <w:lang w:eastAsia="en-AU"/>
+        </w:rPr>
+        <w:t>was</w:t>
+      </w:r>
+      <w:r>
+        <w:rPr>
+          <w:rFonts w:ascii="Times New Roman" w:eastAsia="Times New Roman" w:hAnsi="Times New Roman" w:cs="Times New Roman"/>
+          <w:sz w:val="24"/>
+          <w:szCs w:val="24"/>
+          <w:lang w:eastAsia="en-AU"/>
+        </w:rPr>
+        <w:t xml:space="preserve"> held on 22/08/2011, 11am at </w:t>
+      </w:r>
+      <w:proofErr w:type="spellStart"/>
+      <w:r>
+        <w:rPr>
+          <w:rFonts w:ascii="Times New Roman" w:eastAsia="Times New Roman" w:hAnsi="Times New Roman" w:cs="Times New Roman"/>
+          <w:sz w:val="24"/>
+          <w:szCs w:val="24"/>
+          <w:lang w:eastAsia="en-AU"/>
+        </w:rPr>
+        <w:t>Hacket</w:t>
+      </w:r>
+      <w:proofErr w:type="spellEnd"/>
+      <w:r>
+        <w:rPr>
+          <w:rFonts w:ascii="Times New Roman" w:eastAsia="Times New Roman" w:hAnsi="Times New Roman" w:cs="Times New Roman"/>
+          <w:sz w:val="24"/>
+          <w:szCs w:val="24"/>
+          <w:lang w:eastAsia="en-AU"/>
+        </w:rPr>
+        <w:t xml:space="preserve"> Hall Cafe, UWA</w:t>
       </w:r>
     </w:p>
     <w:p>
@@ -754,7 +894,86 @@
           <w:szCs w:val="24"/>
           <w:lang w:eastAsia="en-AU"/>
         </w:rPr>
-        <w:t>Client Meeting to be held on 24/08/2011, 2pm at Reid Library, UWA</w:t>
+        <w:t>Client Meeting was</w:t>
+      </w:r>
+      <w:r>
+        <w:rPr>
+          <w:rFonts w:ascii="Times New Roman" w:eastAsia="Times New Roman" w:hAnsi="Times New Roman" w:cs="Times New Roman"/>
+          <w:sz w:val="24"/>
+          <w:szCs w:val="24"/>
+          <w:lang w:eastAsia="en-AU"/>
+        </w:rPr>
+        <w:t xml:space="preserve"> held on 24/08/2011, 2pm at Reid Library, UWA</w:t>
+      </w:r>
+    </w:p>
+    <w:p>
+      <w:pPr>
+        <w:pStyle w:val="ListParagraph"/>
+        <w:numPr>
+          <w:ilvl w:val="0"/>
+          <w:numId w:val="4"/>
+        </w:numPr>
+        <w:spacing w:after="0" w:line="240" w:lineRule="auto"/>
+        <w:rPr>
+          <w:rFonts w:ascii="Times New Roman" w:eastAsia="Times New Roman" w:hAnsi="Times New Roman" w:cs="Times New Roman"/>
+          <w:sz w:val="24"/>
+          <w:szCs w:val="24"/>
+          <w:lang w:eastAsia="en-AU"/>
+        </w:rPr>
+      </w:pPr>
+      <w:r>
+        <w:rPr>
+          <w:rFonts w:ascii="Times New Roman" w:eastAsia="Times New Roman" w:hAnsi="Times New Roman" w:cs="Times New Roman"/>
+          <w:sz w:val="24"/>
+          <w:szCs w:val="24"/>
+          <w:lang w:eastAsia="en-AU"/>
+        </w:rPr>
+        <w:t xml:space="preserve">Group Meeting to be held on 29/08/2011, 11am at </w:t>
+      </w:r>
+      <w:proofErr w:type="spellStart"/>
+      <w:r>
+        <w:rPr>
+          <w:rFonts w:ascii="Times New Roman" w:eastAsia="Times New Roman" w:hAnsi="Times New Roman" w:cs="Times New Roman"/>
+          <w:sz w:val="24"/>
+          <w:szCs w:val="24"/>
+          <w:lang w:eastAsia="en-AU"/>
+        </w:rPr>
+        <w:t>Hacket</w:t>
+      </w:r>
+      <w:proofErr w:type="spellEnd"/>
+      <w:r>
+        <w:rPr>
+          <w:rFonts w:ascii="Times New Roman" w:eastAsia="Times New Roman" w:hAnsi="Times New Roman" w:cs="Times New Roman"/>
+          <w:sz w:val="24"/>
+          <w:szCs w:val="24"/>
+          <w:lang w:eastAsia="en-AU"/>
+        </w:rPr>
+        <w:t xml:space="preserve"> Hall Cafe, UWA</w:t>
+      </w:r>
+    </w:p>
+    <w:p>
+      <w:pPr>
+        <w:pStyle w:val="ListParagraph"/>
+        <w:numPr>
+          <w:ilvl w:val="0"/>
+          <w:numId w:val="4"/>
+        </w:numPr>
+        <w:spacing w:after="0" w:line="240" w:lineRule="auto"/>
+        <w:rPr>
+          <w:rFonts w:ascii="Times New Roman" w:eastAsia="Times New Roman" w:hAnsi="Times New Roman" w:cs="Times New Roman"/>
+          <w:sz w:val="24"/>
+          <w:szCs w:val="24"/>
+          <w:lang w:eastAsia="en-AU"/>
+        </w:rPr>
+      </w:pPr>
+      <w:r>
+        <w:rPr>
+          <w:rFonts w:ascii="Times New Roman" w:eastAsia="Times New Roman" w:hAnsi="Times New Roman" w:cs="Times New Roman"/>
+          <w:sz w:val="24"/>
+          <w:szCs w:val="24"/>
+          <w:lang w:eastAsia="en-AU"/>
+        </w:rPr>
+        <w:t xml:space="preserve">Client Meeting to be held on 31/08/2011 (time and venue to be determined later).  </w:t>
       </w:r>
     </w:p>
     <w:p>
@@ -842,6 +1061,7 @@
           <w:szCs w:val="24"/>
           <w:lang w:eastAsia="en-AU"/>
         </w:rPr>
+        <w:lastRenderedPageBreak/>
         <w:t>CLIENT SIGN OFF:</w:t>
       </w:r>
     </w:p>
@@ -862,7 +1082,6 @@
           <w:szCs w:val="24"/>
           <w:lang w:eastAsia="en-AU"/>
         </w:rPr>
-        <w:lastRenderedPageBreak/>
         <w:pict>
           <v:rect id="_x0000_i1026" style="width:0;height:3pt" o:hralign="center" o:hrstd="t" o:hr="t" fillcolor="#a0a0a0" stroked="f"/>
         </w:pict>
@@ -914,18 +1133,32 @@
           <w:rFonts w:ascii="Times New Roman" w:eastAsia="Times New Roman" w:hAnsi="Times New Roman" w:cs="Times New Roman"/>
           <w:sz w:val="24"/>
           <w:szCs w:val="24"/>
-          <w:lang w:eastAsia="en-AU"/>
-        </w:rPr>
-      </w:pPr>
-      <w:r>
-        <w:rPr>
-          <w:rFonts w:ascii="Times New Roman" w:eastAsia="Times New Roman" w:hAnsi="Times New Roman" w:cs="Times New Roman"/>
-          <w:sz w:val="24"/>
-          <w:szCs w:val="24"/>
-          <w:lang w:eastAsia="en-AU"/>
-        </w:rPr>
-        <w:t>For this section, enter the goals of your subsystem, i.e. what are the objectives of the functions of your subsystem?</w:t>
-      </w:r>
+          <w:u w:val="single"/>
+          <w:lang w:eastAsia="en-AU"/>
+        </w:rPr>
+      </w:pPr>
+      <w:r>
+        <w:rPr>
+          <w:rFonts w:ascii="Times New Roman" w:eastAsia="Times New Roman" w:hAnsi="Times New Roman" w:cs="Times New Roman"/>
+          <w:sz w:val="24"/>
+          <w:szCs w:val="24"/>
+          <w:u w:val="single"/>
+          <w:lang w:eastAsia="en-AU"/>
+        </w:rPr>
+        <w:t>Subsystem objectives:</w:t>
+      </w:r>
+    </w:p>
+    <w:p>
+      <w:pPr>
+        <w:spacing w:after="0" w:line="240" w:lineRule="auto"/>
+        <w:rPr>
+          <w:rFonts w:ascii="Times New Roman" w:eastAsia="Times New Roman" w:hAnsi="Times New Roman" w:cs="Times New Roman"/>
+          <w:sz w:val="24"/>
+          <w:szCs w:val="24"/>
+          <w:u w:val="single"/>
+          <w:lang w:eastAsia="en-AU"/>
+        </w:rPr>
+      </w:pPr>
     </w:p>
     <w:p>
       <w:pPr>
@@ -950,26 +1183,6 @@
           <w:lang w:eastAsia="en-AU"/>
         </w:rPr>
         <w:t>2.0 Current System</w:t>
-      </w:r>
-    </w:p>
-    <w:p>
-      <w:pPr>
-        <w:spacing w:after="0" w:line="240" w:lineRule="auto"/>
-        <w:rPr>
-          <w:rFonts w:ascii="Times New Roman" w:eastAsia="Times New Roman" w:hAnsi="Times New Roman" w:cs="Times New Roman"/>
-          <w:sz w:val="24"/>
-          <w:szCs w:val="24"/>
-          <w:lang w:eastAsia="en-AU"/>
-        </w:rPr>
-      </w:pPr>
-      <w:r>
-        <w:rPr>
-          <w:rFonts w:ascii="Times New Roman" w:eastAsia="Times New Roman" w:hAnsi="Times New Roman" w:cs="Times New Roman"/>
-          <w:sz w:val="24"/>
-          <w:szCs w:val="24"/>
-          <w:lang w:eastAsia="en-AU"/>
-        </w:rPr>
-        <w:t>For this section, describe the current situation that is relevant to your subsystem.</w:t>
       </w:r>
     </w:p>
     <w:p>
@@ -2978,11 +3191,73 @@
           <w:rFonts w:ascii="Times New Roman" w:eastAsia="Times New Roman" w:hAnsi="Times New Roman" w:cs="Times New Roman"/>
           <w:sz w:val="24"/>
           <w:szCs w:val="24"/>
+          <w:u w:val="single"/>
           <w:lang w:eastAsia="en-AU"/>
         </w:rPr>
         <w:lastRenderedPageBreak/>
-        <w:t xml:space="preserve">For this section, consider all the limitations imposed on your subsystem. Consider the following: </w:t>
-      </w:r>
+        <w:t xml:space="preserve">Programming language : </w:t>
+      </w:r>
+      <w:r>
+        <w:rPr>
+          <w:rFonts w:ascii="Times New Roman" w:eastAsia="Times New Roman" w:hAnsi="Times New Roman" w:cs="Times New Roman"/>
+          <w:sz w:val="24"/>
+          <w:szCs w:val="24"/>
+          <w:lang w:eastAsia="en-AU"/>
+        </w:rPr>
+        <w:t>To be only written in C#</w:t>
+      </w:r>
+    </w:p>
+    <w:p>
+      <w:pPr>
+        <w:spacing w:after="0" w:line="240" w:lineRule="auto"/>
+        <w:rPr>
+          <w:rFonts w:ascii="Times New Roman" w:eastAsia="Times New Roman" w:hAnsi="Times New Roman" w:cs="Times New Roman"/>
+          <w:sz w:val="24"/>
+          <w:szCs w:val="24"/>
+          <w:lang w:eastAsia="en-AU"/>
+        </w:rPr>
+      </w:pPr>
+      <w:r>
+        <w:rPr>
+          <w:rFonts w:ascii="Times New Roman" w:eastAsia="Times New Roman" w:hAnsi="Times New Roman" w:cs="Times New Roman"/>
+          <w:sz w:val="24"/>
+          <w:szCs w:val="24"/>
+          <w:u w:val="single"/>
+          <w:lang w:eastAsia="en-AU"/>
+        </w:rPr>
+        <w:t xml:space="preserve">Development environment: </w:t>
+      </w:r>
+      <w:r>
+        <w:rPr>
+          <w:rFonts w:ascii="Times New Roman" w:eastAsia="Times New Roman" w:hAnsi="Times New Roman" w:cs="Times New Roman"/>
+          <w:sz w:val="24"/>
+          <w:szCs w:val="24"/>
+          <w:lang w:eastAsia="en-AU"/>
+        </w:rPr>
+        <w:t xml:space="preserve">Client recommends to use either Visual Studio or </w:t>
+      </w:r>
+      <w:proofErr w:type="spellStart"/>
+      <w:r>
+        <w:rPr>
+          <w:rFonts w:ascii="Times New Roman" w:eastAsia="Times New Roman" w:hAnsi="Times New Roman" w:cs="Times New Roman"/>
+          <w:sz w:val="24"/>
+          <w:szCs w:val="24"/>
+          <w:lang w:eastAsia="en-AU"/>
+        </w:rPr>
+        <w:t>Monodevelop</w:t>
+      </w:r>
+      <w:proofErr w:type="spellEnd"/>
+    </w:p>
+    <w:p>
+      <w:pPr>
+        <w:spacing w:after="0" w:line="240" w:lineRule="auto"/>
+        <w:rPr>
+          <w:rFonts w:ascii="Times New Roman" w:eastAsia="Times New Roman" w:hAnsi="Times New Roman" w:cs="Times New Roman"/>
+          <w:sz w:val="24"/>
+          <w:szCs w:val="24"/>
+          <w:lang w:eastAsia="en-AU"/>
+        </w:rPr>
+      </w:pPr>
       <w:r>
         <w:rPr>
           <w:rFonts w:ascii="Times New Roman" w:eastAsia="Times New Roman" w:hAnsi="Times New Roman" w:cs="Times New Roman"/>
@@ -2991,25 +3266,6 @@
           <w:lang w:eastAsia="en-AU"/>
         </w:rPr>
         <w:br/>
-      </w:r>
-      <w:r>
-        <w:rPr>
-          <w:rFonts w:ascii="Times New Roman" w:eastAsia="Times New Roman" w:hAnsi="Times New Roman" w:cs="Times New Roman"/>
-          <w:color w:val="008000"/>
-          <w:sz w:val="24"/>
-          <w:szCs w:val="24"/>
-          <w:lang w:eastAsia="en-AU"/>
-        </w:rPr>
-        <w:t>Constraints on the programming language. Constraints on the development environment. Constraints on the use of libraries. Constraints on the use of legacy systems.</w:t>
-      </w:r>
-      <w:r>
-        <w:rPr>
-          <w:rFonts w:ascii="Times New Roman" w:eastAsia="Times New Roman" w:hAnsi="Times New Roman" w:cs="Times New Roman"/>
-          <w:sz w:val="24"/>
-          <w:szCs w:val="24"/>
-          <w:lang w:eastAsia="en-AU"/>
-        </w:rPr>
-        <w:t xml:space="preserve"> </w:t>
       </w:r>
     </w:p>
     <w:p>
@@ -3039,88 +3295,6 @@
     </w:p>
     <w:p>
       <w:pPr>
-        <w:spacing w:after="0" w:line="240" w:lineRule="auto"/>
-        <w:rPr>
-          <w:rFonts w:ascii="Times New Roman" w:eastAsia="Times New Roman" w:hAnsi="Times New Roman" w:cs="Times New Roman"/>
-          <w:sz w:val="24"/>
-          <w:szCs w:val="24"/>
-          <w:lang w:eastAsia="en-AU"/>
-        </w:rPr>
-      </w:pPr>
-      <w:r>
-        <w:rPr>
-          <w:rFonts w:ascii="Times New Roman" w:eastAsia="Times New Roman" w:hAnsi="Times New Roman" w:cs="Times New Roman"/>
-          <w:sz w:val="24"/>
-          <w:szCs w:val="24"/>
-          <w:lang w:eastAsia="en-AU"/>
-        </w:rPr>
-        <w:t xml:space="preserve">You will have to use the UML (Unified Modelling Language) to create the models. If the CASE tools is not installed yet (Together-J), you can use Visio or </w:t>
-      </w:r>
-      <w:r>
-        <w:rPr>
-          <w:rFonts w:ascii="Times New Roman" w:eastAsia="Times New Roman" w:hAnsi="Times New Roman" w:cs="Times New Roman"/>
-          <w:sz w:val="24"/>
-          <w:szCs w:val="24"/>
-          <w:lang w:eastAsia="en-AU"/>
-        </w:rPr>
-        <w:t>PowerPoint</w:t>
-      </w:r>
-      <w:r>
-        <w:rPr>
-          <w:rFonts w:ascii="Times New Roman" w:eastAsia="Times New Roman" w:hAnsi="Times New Roman" w:cs="Times New Roman"/>
-          <w:sz w:val="24"/>
-          <w:szCs w:val="24"/>
-          <w:lang w:eastAsia="en-AU"/>
-        </w:rPr>
-        <w:t xml:space="preserve"> to produce the models. For more information on the notations of UML, check out the following Rational websites - </w:t>
-      </w:r>
-      <w:hyperlink r:id="rId7" w:tgtFrame="_blank" w:history="1">
-        <w:r>
-          <w:rPr>
-            <w:rFonts w:ascii="Times New Roman" w:eastAsia="Times New Roman" w:hAnsi="Times New Roman" w:cs="Times New Roman"/>
-            <w:color w:val="0000FF"/>
-            <w:sz w:val="24"/>
-            <w:szCs w:val="24"/>
-            <w:u w:val="single"/>
-            <w:lang w:eastAsia="en-AU"/>
-          </w:rPr>
-          <w:t>Notation</w:t>
-        </w:r>
-      </w:hyperlink>
-      <w:r>
-        <w:rPr>
-          <w:rFonts w:ascii="Times New Roman" w:eastAsia="Times New Roman" w:hAnsi="Times New Roman" w:cs="Times New Roman"/>
-          <w:sz w:val="24"/>
-          <w:szCs w:val="24"/>
-          <w:lang w:eastAsia="en-AU"/>
-        </w:rPr>
-        <w:t xml:space="preserve"> and </w:t>
-      </w:r>
-      <w:hyperlink r:id="rId8" w:tgtFrame="_blank" w:history="1">
-        <w:r>
-          <w:rPr>
-            <w:rFonts w:ascii="Times New Roman" w:eastAsia="Times New Roman" w:hAnsi="Times New Roman" w:cs="Times New Roman"/>
-            <w:color w:val="0000FF"/>
-            <w:sz w:val="24"/>
-            <w:szCs w:val="24"/>
-            <w:u w:val="single"/>
-            <w:lang w:eastAsia="en-AU"/>
-          </w:rPr>
-          <w:t>Documentation</w:t>
-        </w:r>
-      </w:hyperlink>
-      <w:r>
-        <w:rPr>
-          <w:rFonts w:ascii="Times New Roman" w:eastAsia="Times New Roman" w:hAnsi="Times New Roman" w:cs="Times New Roman"/>
-          <w:sz w:val="24"/>
-          <w:szCs w:val="24"/>
-          <w:lang w:eastAsia="en-AU"/>
-        </w:rPr>
-        <w:t xml:space="preserve">. To make your models more readable, you have to include some texts to guide the reader along the flow of your model. These text are called Navigational Text because they help to move the reader along the models. </w:t>
-      </w:r>
-    </w:p>
-    <w:p>
-      <w:pPr>
         <w:spacing w:before="100" w:beforeAutospacing="1" w:after="100" w:afterAutospacing="1" w:line="240" w:lineRule="auto"/>
         <w:outlineLvl w:val="3"/>
         <w:rPr>
@@ -3146,26 +3320,6 @@
     </w:p>
     <w:p>
       <w:pPr>
-        <w:spacing w:after="0" w:line="240" w:lineRule="auto"/>
-        <w:rPr>
-          <w:rFonts w:ascii="Times New Roman" w:eastAsia="Times New Roman" w:hAnsi="Times New Roman" w:cs="Times New Roman"/>
-          <w:sz w:val="24"/>
-          <w:szCs w:val="24"/>
-          <w:lang w:eastAsia="en-AU"/>
-        </w:rPr>
-      </w:pPr>
-      <w:r>
-        <w:rPr>
-          <w:rFonts w:ascii="Times New Roman" w:eastAsia="Times New Roman" w:hAnsi="Times New Roman" w:cs="Times New Roman"/>
-          <w:sz w:val="24"/>
-          <w:szCs w:val="24"/>
-          <w:lang w:eastAsia="en-AU"/>
-        </w:rPr>
-        <w:t xml:space="preserve">For this section, think about all the possible ways which the users will interact with your subsystem. Present them in a "story" format. </w:t>
-      </w:r>
-    </w:p>
-    <w:p>
-      <w:pPr>
         <w:spacing w:before="100" w:beforeAutospacing="1" w:after="100" w:afterAutospacing="1" w:line="240" w:lineRule="auto"/>
         <w:outlineLvl w:val="3"/>
         <w:rPr>
@@ -3321,8 +3475,21 @@
           <w:szCs w:val="24"/>
           <w:lang w:eastAsia="en-AU"/>
         </w:rPr>
-        <w:t>3.5.5 User Interface - Navigational Paths and Screen Mockups</w:t>
-      </w:r>
+        <w:t xml:space="preserve">3.5.5 User Interface - Navigational Paths and Screen </w:t>
+      </w:r>
+      <w:proofErr w:type="spellStart"/>
+      <w:r>
+        <w:rPr>
+          <w:rFonts w:ascii="Times New Roman" w:eastAsia="Times New Roman" w:hAnsi="Times New Roman" w:cs="Times New Roman"/>
+          <w:b/>
+          <w:bCs/>
+          <w:sz w:val="24"/>
+          <w:szCs w:val="24"/>
+          <w:lang w:eastAsia="en-AU"/>
+        </w:rPr>
+        <w:t>Mockups</w:t>
+      </w:r>
+      <w:proofErr w:type="spellEnd"/>
     </w:p>
     <w:p>
       <w:pPr>
@@ -3363,7 +3530,7 @@
                     <pic:cNvPicPr/>
                   </pic:nvPicPr>
                   <pic:blipFill>
-                    <a:blip r:embed="rId9" cstate="print"/>
+                    <a:blip r:embed="rId7" cstate="print"/>
                     <a:stretch>
                       <a:fillRect/>
                     </a:stretch>
@@ -3404,7 +3571,6 @@
           <w:szCs w:val="24"/>
           <w:lang w:eastAsia="en-AU"/>
         </w:rPr>
-        <w:lastRenderedPageBreak/>
         <w:t xml:space="preserve">Figure 3.1 </w:t>
       </w:r>
       <w:r>
@@ -3441,7 +3607,27 @@
           <w:szCs w:val="24"/>
           <w:lang w:eastAsia="en-AU"/>
         </w:rPr>
-        <w:t>. Each plugin is to be specified by their file-path.</w:t>
+        <w:t xml:space="preserve">. Each </w:t>
+      </w:r>
+      <w:proofErr w:type="spellStart"/>
+      <w:r>
+        <w:rPr>
+          <w:rFonts w:ascii="Times New Roman" w:eastAsia="Times New Roman" w:hAnsi="Times New Roman" w:cs="Times New Roman"/>
+          <w:sz w:val="24"/>
+          <w:szCs w:val="24"/>
+          <w:lang w:eastAsia="en-AU"/>
+        </w:rPr>
+        <w:t>plugin</w:t>
+      </w:r>
+      <w:proofErr w:type="spellEnd"/>
+      <w:r>
+        <w:rPr>
+          <w:rFonts w:ascii="Times New Roman" w:eastAsia="Times New Roman" w:hAnsi="Times New Roman" w:cs="Times New Roman"/>
+          <w:sz w:val="24"/>
+          <w:szCs w:val="24"/>
+          <w:lang w:eastAsia="en-AU"/>
+        </w:rPr>
+        <w:t xml:space="preserve"> is to be specified by their file-path.</w:t>
       </w:r>
     </w:p>
     <w:p>
@@ -3463,6 +3649,7 @@
           <w:szCs w:val="24"/>
           <w:lang w:eastAsia="zh-CN"/>
         </w:rPr>
+        <w:lastRenderedPageBreak/>
         <w:drawing>
           <wp:inline distT="0" distB="0" distL="0" distR="0">
             <wp:extent cx="4458323" cy="5420482"/>
@@ -3479,7 +3666,7 @@
                     <pic:cNvPicPr/>
                   </pic:nvPicPr>
                   <pic:blipFill>
-                    <a:blip r:embed="rId10" cstate="print"/>
+                    <a:blip r:embed="rId8" cstate="print"/>
                     <a:stretch>
                       <a:fillRect/>
                     </a:stretch>
@@ -3522,14 +3709,45 @@
         </w:rPr>
         <w:t xml:space="preserve">Figure 3.2 </w:t>
       </w:r>
-      <w:r>
-        <w:rPr>
-          <w:rFonts w:ascii="Times New Roman" w:eastAsia="Times New Roman" w:hAnsi="Times New Roman" w:cs="Times New Roman"/>
-          <w:sz w:val="24"/>
-          <w:szCs w:val="24"/>
-          <w:lang w:eastAsia="en-AU"/>
-        </w:rPr>
-        <w:t xml:space="preserve">Pathfinding using Genetic Algorithms shown visually in Gridview </w:t>
+      <w:proofErr w:type="spellStart"/>
+      <w:r>
+        <w:rPr>
+          <w:rFonts w:ascii="Times New Roman" w:eastAsia="Times New Roman" w:hAnsi="Times New Roman" w:cs="Times New Roman"/>
+          <w:sz w:val="24"/>
+          <w:szCs w:val="24"/>
+          <w:lang w:eastAsia="en-AU"/>
+        </w:rPr>
+        <w:t>Pathfinding</w:t>
+      </w:r>
+      <w:proofErr w:type="spellEnd"/>
+      <w:r>
+        <w:rPr>
+          <w:rFonts w:ascii="Times New Roman" w:eastAsia="Times New Roman" w:hAnsi="Times New Roman" w:cs="Times New Roman"/>
+          <w:sz w:val="24"/>
+          <w:szCs w:val="24"/>
+          <w:lang w:eastAsia="en-AU"/>
+        </w:rPr>
+        <w:t xml:space="preserve"> using Genetic Algorithms shown visually in </w:t>
+      </w:r>
+      <w:proofErr w:type="spellStart"/>
+      <w:r>
+        <w:rPr>
+          <w:rFonts w:ascii="Times New Roman" w:eastAsia="Times New Roman" w:hAnsi="Times New Roman" w:cs="Times New Roman"/>
+          <w:sz w:val="24"/>
+          <w:szCs w:val="24"/>
+          <w:lang w:eastAsia="en-AU"/>
+        </w:rPr>
+        <w:t>Gridview</w:t>
+      </w:r>
+      <w:proofErr w:type="spellEnd"/>
+      <w:r>
+        <w:rPr>
+          <w:rFonts w:ascii="Times New Roman" w:eastAsia="Times New Roman" w:hAnsi="Times New Roman" w:cs="Times New Roman"/>
+          <w:sz w:val="24"/>
+          <w:szCs w:val="24"/>
+          <w:lang w:eastAsia="en-AU"/>
+        </w:rPr>
+        <w:t xml:space="preserve"> </w:t>
       </w:r>
     </w:p>
     <w:p>

</xml_diff>